<commit_message>
Remove unnecessary talk about data stream
</commit_message>
<xml_diff>
--- a/Report v3.docx
+++ b/Report v3.docx
@@ -18444,35 +18444,40 @@
     </w:p>
     <w:p>
       <w:pPr>
-        <w:pStyle w:val="Kop3"/>
-      </w:pPr>
-      <w:bookmarkStart w:id="42" w:name="_Toc536792970"/>
-      <w:bookmarkStart w:id="43" w:name="_Toc536793188"/>
-      <w:r>
-        <w:t>Data stream</w:t>
+        <w:pStyle w:val="Kop2"/>
+      </w:pPr>
+      <w:bookmarkStart w:id="42" w:name="_Toc536792971"/>
+      <w:bookmarkStart w:id="43" w:name="_Toc536793189"/>
+      <w:bookmarkStart w:id="44" w:name="_GoBack"/>
+      <w:bookmarkEnd w:id="44"/>
+      <w:r>
+        <w:t>Activity prediction</w:t>
       </w:r>
       <w:bookmarkEnd w:id="42"/>
       <w:bookmarkEnd w:id="43"/>
     </w:p>
     <w:p>
-      <w:r>
-        <w:t>Knowing the format of the dataset which will be used, any format of data stream may be used as long as it contains sufficient information to extra</w:t>
-      </w:r>
-      <w:bookmarkStart w:id="44" w:name="_GoBack"/>
-      <w:bookmarkEnd w:id="44"/>
-      <w:r>
-        <w:t>ct the above properties. In order to do so, a simple middleware will have to be written specifically for the data stream.</w:t>
-      </w:r>
-    </w:p>
-    <w:p>
-      <w:r>
-        <w:t xml:space="preserve">Furthermore, when using data streams from Olisto </w:t>
+      <w:pPr>
+        <w:rPr>
+          <w:b/>
+        </w:rPr>
+      </w:pPr>
+      <w:r>
+        <w:t xml:space="preserve">Activity prediction is done based on the TEREDA paper by </w:t>
+      </w:r>
+      <w:proofErr w:type="spellStart"/>
+      <w:r>
+        <w:t>Nazerfet</w:t>
+      </w:r>
+      <w:proofErr w:type="spellEnd"/>
+      <w:r>
+        <w:t xml:space="preserve"> et al. </w:t>
       </w:r>
       <w:r>
         <w:fldChar w:fldCharType="begin"/>
       </w:r>
       <w:r>
-        <w:instrText xml:space="preserve"> ADDIN ZOTERO_ITEM CSL_CITATION {"citationID":"7r4qloMn","properties":{"formattedCitation":"[10]","plainCitation":"[10]","noteIndex":0},"citationItems":[{"id":28,"uris":["http://zotero.org/users/5057732/items/IC7JYTGL"],"uri":["http://zotero.org/users/5057732/items/IC7JYTGL"],"itemData":{"id":28,"type":"webpage","title":"Olisto makes smart thing smarter, according to your rules.","container-title":"Olisto","abstract":"Olisto is a mobile app for iOS and Android that makes your life smarter by connecting your relevant devices, apps and services. According to your rules.","URL":"https://olisto.com/","language":"en-US","accessed":{"date-parts":[["2018",4,19]]}}}],"schema":"https://github.com/citation-style-language/schema/raw/master/csl-citation.json"} </w:instrText>
+        <w:instrText xml:space="preserve"> ADDIN ZOTERO_ITEM CSL_CITATION {"citationID":"EKrwz14H","properties":{"formattedCitation":"[37]","plainCitation":"[37]","noteIndex":0},"citationItems":[{"id":105,"uris":["http://zotero.org/users/5057732/items/HBCLEGBY"],"uri":["http://zotero.org/users/5057732/items/HBCLEGBY"],"itemData":{"id":105,"type":"paper-conference","title":"Using Association Rule Mining to Discover Temporal Relations of Daily Activities","container-title":"Toward Useful Services for Elderly and People with Disabilities","collection-title":"Lecture Notes in Computer Science","publisher":"Springer, Berlin, Heidelberg","page":"49-56","source":"link.springer.com","event":"International Conference on Smart Homes and Health Telematics","abstract":"The increasing aging population has inspired many machine learning researchers to find innovative solutions for assisted living. A problem often encountered in assisted living settings is activity recognition. Although activity recognition has been vastly studied by many researchers, the temporal features that constitute an activity usually have been ignored by researchers. Temporal features can provide useful insights for building predictive activity models and for recognizing activities. In this paper, we explore the use of temporal features for activity recognition in assisted living settings. We discover temporal relations such as order of activities, as well as their corresponding start time and duration features. To validate our method, we used four months of real data collected from a smart home.","URL":"https://link.springer.com/chapter/10.1007/978-3-642-21535-3_7","DOI":"10.1007/978-3-642-21535-3_7","ISBN":"978-3-642-21534-6","language":"en","author":[{"family":"Nazerfard","given":"Ehsan"},{"family":"Rashidi","given":"Parisa"},{"family":"Cook","given":"Diane J."}],"issued":{"date-parts":[["2011",6,20]]},"accessed":{"date-parts":[["2018",4,19]]}}}],"schema":"https://github.com/citation-style-language/schema/raw/master/csl-citation.json"} </w:instrText>
       </w:r>
       <w:r>
         <w:fldChar w:fldCharType="separate"/>
@@ -18481,249 +18486,195 @@
         <w:rPr>
           <w:noProof/>
         </w:rPr>
-        <w:t>[10]</w:t>
+        <w:t>[37]</w:t>
       </w:r>
       <w:r>
         <w:fldChar w:fldCharType="end"/>
       </w:r>
       <w:r>
-        <w:t xml:space="preserve">, very different types of events may be expected. Unlike activities such as sleeping and washing, activities would include opening and closing the refrigerator or turning off the lights. </w:t>
-      </w:r>
-      <w:r>
-        <w:t>Still, as long as a predictable pattern occurs, and there are enough r</w:t>
-      </w:r>
-      <w:r>
-        <w:t>elatable events, it could prove usable.</w:t>
-      </w:r>
-    </w:p>
-    <w:p>
-      <w:pPr>
-        <w:pStyle w:val="Kop2"/>
-      </w:pPr>
-      <w:bookmarkStart w:id="45" w:name="_Toc536792971"/>
-      <w:bookmarkStart w:id="46" w:name="_Toc536793189"/>
-      <w:r>
-        <w:t>Activity prediction</w:t>
+        <w:t>. It focuses on two concepts to create a model for activity prediction; clustering and association rule learning. Clustering is done to improve the accuracy of the prediction model and eliminate possible outliers</w:t>
+      </w:r>
+      <w:r>
+        <w:t xml:space="preserve">. Association rule learning is used for the actual prediction step. The specific algorithms used are </w:t>
+      </w:r>
+      <w:r>
+        <w:t xml:space="preserve">the Expectation Maximization </w:t>
+      </w:r>
+      <w:r>
+        <w:fldChar w:fldCharType="begin"/>
+      </w:r>
+      <w:r>
+        <w:instrText xml:space="preserve"> ADDIN ZOTERO_ITEM CSL_CITATION {"citationID":"22aQCpxV","properties":{"formattedCitation":"[49]","plainCitation":"[49]","noteIndex":0},"citationItems":[{"id":337,"uris":["http://zotero.org/users/5057732/items/Z2QAEWIA"],"uri":["http://zotero.org/users/5057732/items/Z2QAEWIA"],"itemData":{"id":337,"type":"article-journal","title":"Maximum Likelihood from Incomplete Data via the EM Algorithm","container-title":"Journal of the Royal Statistical Society. Series B (Methodological)","page":"1-38","volume":"39","issue":"1","source":"JSTOR","abstract":"A broadly applicable algorithm for computing maximum likelihood estimates from incomplete data is presented at various levels of generality. Theory showing the monotone behaviour of the likelihood and convergence of the algorithm is derived. Many examples are sketched, including missing value situations, applications to grouped, censored or truncated data, finite mixture models, variance component estimation, hyperparameter estimation, iteratively reweighted least squares and factor analysis.","ISSN":"0035-9246","author":[{"family":"Dempster","given":"A. P."},{"family":"Laird","given":"N. M."},{"family":"Rubin","given":"D. B."}],"issued":{"date-parts":[["1977"]]}}}],"schema":"https://github.com/citation-style-language/schema/raw/master/csl-citation.json"} </w:instrText>
+      </w:r>
+      <w:r>
+        <w:fldChar w:fldCharType="separate"/>
+      </w:r>
+      <w:r>
+        <w:rPr>
+          <w:noProof/>
+        </w:rPr>
+        <w:t>[49]</w:t>
+      </w:r>
+      <w:r>
+        <w:fldChar w:fldCharType="end"/>
+      </w:r>
+      <w:r>
+        <w:t xml:space="preserve"> and Apriori </w:t>
+      </w:r>
+      <w:r>
+        <w:fldChar w:fldCharType="begin"/>
+      </w:r>
+      <w:r>
+        <w:instrText xml:space="preserve"> ADDIN ZOTERO_ITEM CSL_CITATION {"citationID":"IaKVujdN","properties":{"formattedCitation":"[50], [51]","plainCitation":"[50], [51]","noteIndex":0},"citationItems":[{"id":347,"uris":["http://zotero.org/users/5057732/items/WHKLSUWM"],"uri":["http://zotero.org/users/5057732/items/WHKLSUWM"],"itemData":{"id":347,"type":"paper-conference","title":"Fast Algorithms for Mining Association Rules in Large Databases","container-title":"Proceedings of the 20th International Conference on Very Large Data Bases","collection-title":"VLDB '94","publisher":"Morgan Kaufmann Publishers Inc.","publisher-place":"San Francisco, CA, USA","page":"487–499","source":"ACM Digital Library","event-place":"San Francisco, CA, USA","URL":"http://dl.acm.org/citation.cfm?id=645920.672836","ISBN":"978-1-55860-153-6","author":[{"family":"Agrawal","given":"Rakesh"},{"family":"Srikant","given":"Ramakrishnan"}],"issued":{"date-parts":[["1994"]]},"accessed":{"date-parts":[["2018",10,23]]}}},{"id":349,"uris":["http://zotero.org/users/5057732/items/UGWYUUNM"],"uri":["http://zotero.org/users/5057732/items/UGWYUUNM"],"itemData":{"id":349,"type":"article-journal","title":"Mining Association Rules between Sets of Items in Large Databases","page":"10","source":"Zotero","abstract":"We are given a large database of customer transactions. Each transaction consists of items purchased by a customer in a visit. We present an e cient algorithm that generates all signi cant association rules between items in the database. The algorithm incorporates bu er management and novel estimation and pruning techniques. We also present results of applying this algorithm to sales data obtained from a large retailing company, which shows the e ectiveness of the algorithm.","language":"en","author":[{"family":"Agrawal","given":"Rakesh"},{"family":"Imielinski","given":"Tomasz"},{"family":"Swami","given":"Arun"},{"family":"Road","given":"Harry"},{"family":"Jose","given":"San"}]}}],"schema":"https://github.com/citation-style-language/schema/raw/master/csl-citation.json"} </w:instrText>
+      </w:r>
+      <w:r>
+        <w:fldChar w:fldCharType="separate"/>
+      </w:r>
+      <w:r>
+        <w:rPr>
+          <w:noProof/>
+        </w:rPr>
+        <w:t>[50], [51]</w:t>
+      </w:r>
+      <w:r>
+        <w:fldChar w:fldCharType="end"/>
+      </w:r>
+      <w:r>
+        <w:t xml:space="preserve"> algorithms. </w:t>
+      </w:r>
+    </w:p>
+    <w:p>
+      <w:pPr>
+        <w:pStyle w:val="Kop3"/>
+      </w:pPr>
+      <w:bookmarkStart w:id="45" w:name="_Toc536792972"/>
+      <w:bookmarkStart w:id="46" w:name="_Toc536793190"/>
+      <w:r>
+        <w:t>Expectation Maximization</w:t>
       </w:r>
       <w:bookmarkEnd w:id="45"/>
       <w:bookmarkEnd w:id="46"/>
     </w:p>
     <w:p>
-      <w:pPr>
-        <w:rPr>
-          <w:b/>
-        </w:rPr>
-      </w:pPr>
-      <w:r>
-        <w:t xml:space="preserve">Activity prediction is done based on the TEREDA paper by </w:t>
+      <w:r>
+        <w:t>Expectation Maximization (EM) is a clustering algorithm which works iteratively to find maximum likelihood parameters of a statistical model. It is used when such parameters cannot be solved through equations directly. The reason for this may be missing data points, latent variables, or further, still unobserved, data points are to be assumed.</w:t>
+      </w:r>
+    </w:p>
+    <w:p>
+      <w:r>
+        <w:t xml:space="preserve">Within clustering there is a division between two types: hard and soft (or fuzzy) clustering. In hard clustering, an element either belongs to a cluster or it does not. In soft clustering, on the </w:t>
+      </w:r>
+      <w:r>
+        <w:lastRenderedPageBreak/>
+        <w:t>other hand, elements can belong to multiple clusters but with different degrees of belief, or confidence. In order to statistically analyze soft clustering, mixture models can be used.</w:t>
+      </w:r>
+    </w:p>
+    <w:p>
+      <w:r>
+        <w:t>Mixture models are a probabilistically sound way of analyzing soft clustering cases. With this method, each cluster is described as a generative model</w:t>
+      </w:r>
+      <w:r>
+        <w:rPr>
+          <w:rStyle w:val="Voetnootmarkering"/>
+        </w:rPr>
+        <w:footnoteReference w:id="1"/>
+      </w:r>
+      <w:r>
+        <w:t xml:space="preserve">, such as a Gaussian or multinomial. However, the parameters of the model are unknown (for example the mean and covariance in the case of a Gaussian model). </w:t>
+      </w:r>
+    </w:p>
+    <w:p>
+      <w:r>
+        <w:t xml:space="preserve">If the source cluster of each observation is known, the estimation of these parameters is trivially done through a simple calculation. However, even when not knowing the source, as is the case in a clustering problem, the EM-algorithm will guess the cluster each point likely belongs to. </w:t>
+      </w:r>
+      <w:r>
+        <w:t xml:space="preserve">This is done by using the </w:t>
       </w:r>
       <w:proofErr w:type="spellStart"/>
       <w:r>
-        <w:t>Nazerfet</w:t>
+        <w:t>Baysal</w:t>
       </w:r>
       <w:proofErr w:type="spellEnd"/>
       <w:r>
-        <w:t xml:space="preserve"> et al. </w:t>
-      </w:r>
-      <w:r>
+        <w:t xml:space="preserve"> formulae, those of conditional probability. However, in order to use these formulae, the parameters of the models need to be known. This leads to a “chicken and egg” problem. The algorithm works on any n-dimensional dataset by first performing a</w:t>
+      </w:r>
+      <w:r>
+        <w:t xml:space="preserve"> random</w:t>
+      </w:r>
+      <w:r>
+        <w:t xml:space="preserve"> estimate (expectation) to the initial </w:t>
+      </w:r>
+      <w:r>
+        <w:t>parameters</w:t>
+      </w:r>
+      <w:r>
+        <w:t xml:space="preserve"> and iteratively improving (maximizing) </w:t>
+      </w:r>
+      <w:r>
+        <w:t>them</w:t>
+      </w:r>
+      <w:r>
+        <w:t>.</w:t>
+      </w:r>
+      <w:r>
+        <w:t xml:space="preserve"> </w:t>
+      </w:r>
+    </w:p>
+    <w:p>
+      <w:r>
+        <w:t xml:space="preserve">In </w:t>
+      </w:r>
+      <w:r>
+        <w:rPr>
+          <w:rFonts w:eastAsiaTheme="minorEastAsia"/>
+        </w:rPr>
         <w:fldChar w:fldCharType="begin"/>
       </w:r>
       <w:r>
-        <w:instrText xml:space="preserve"> ADDIN ZOTERO_ITEM CSL_CITATION {"citationID":"EKrwz14H","properties":{"formattedCitation":"[37]","plainCitation":"[37]","noteIndex":0},"citationItems":[{"id":105,"uris":["http://zotero.org/users/5057732/items/HBCLEGBY"],"uri":["http://zotero.org/users/5057732/items/HBCLEGBY"],"itemData":{"id":105,"type":"paper-conference","title":"Using Association Rule Mining to Discover Temporal Relations of Daily Activities","container-title":"Toward Useful Services for Elderly and People with Disabilities","collection-title":"Lecture Notes in Computer Science","publisher":"Springer, Berlin, Heidelberg","page":"49-56","source":"link.springer.com","event":"International Conference on Smart Homes and Health Telematics","abstract":"The increasing aging population has inspired many machine learning researchers to find innovative solutions for assisted living. A problem often encountered in assisted living settings is activity recognition. Although activity recognition has been vastly studied by many researchers, the temporal features that constitute an activity usually have been ignored by researchers. Temporal features can provide useful insights for building predictive activity models and for recognizing activities. In this paper, we explore the use of temporal features for activity recognition in assisted living settings. We discover temporal relations such as order of activities, as well as their corresponding start time and duration features. To validate our method, we used four months of real data collected from a smart home.","URL":"https://link.springer.com/chapter/10.1007/978-3-642-21535-3_7","DOI":"10.1007/978-3-642-21535-3_7","ISBN":"978-3-642-21534-6","language":"en","author":[{"family":"Nazerfard","given":"Ehsan"},{"family":"Rashidi","given":"Parisa"},{"family":"Cook","given":"Diane J."}],"issued":{"date-parts":[["2011",6,20]]},"accessed":{"date-parts":[["2018",4,19]]}}}],"schema":"https://github.com/citation-style-language/schema/raw/master/csl-citation.json"} </w:instrText>
-      </w:r>
-      <w:r>
+        <w:rPr>
+          <w:rFonts w:eastAsiaTheme="minorEastAsia"/>
+        </w:rPr>
+        <w:instrText xml:space="preserve"> ADDIN ZOTERO_ITEM CSL_CITATION {"citationID":"JN00p3zE","properties":{"formattedCitation":"[37]","plainCitation":"[37]","noteIndex":0},"citationItems":[{"id":105,"uris":["http://zotero.org/users/5057732/items/HBCLEGBY"],"uri":["http://zotero.org/users/5057732/items/HBCLEGBY"],"itemData":{"id":105,"type":"paper-conference","title":"Using Association Rule Mining to Discover Temporal Relations of Daily Activities","container-title":"Toward Useful Services for Elderly and People with Disabilities","collection-title":"Lecture Notes in Computer Science","publisher":"Springer, Berlin, Heidelberg","page":"49-56","source":"link.springer.com","event":"International Conference on Smart Homes and Health Telematics","abstract":"The increasing aging population has inspired many machine learning researchers to find innovative solutions for assisted living. A problem often encountered in assisted living settings is activity recognition. Although activity recognition has been vastly studied by many researchers, the temporal features that constitute an activity usually have been ignored by researchers. Temporal features can provide useful insights for building predictive activity models and for recognizing activities. In this paper, we explore the use of temporal features for activity recognition in assisted living settings. We discover temporal relations such as order of activities, as well as their corresponding start time and duration features. To validate our method, we used four months of real data collected from a smart home.","URL":"https://link.springer.com/chapter/10.1007/978-3-642-21535-3_7","DOI":"10.1007/978-3-642-21535-3_7","ISBN":"978-3-642-21534-6","language":"en","author":[{"family":"Nazerfard","given":"Ehsan"},{"family":"Rashidi","given":"Parisa"},{"family":"Cook","given":"Diane J."}],"issued":{"date-parts":[["2011",6,20]]},"accessed":{"date-parts":[["2018",4,19]]}}}],"schema":"https://github.com/citation-style-language/schema/raw/master/csl-citation.json"} </w:instrText>
+      </w:r>
+      <w:r>
+        <w:rPr>
+          <w:rFonts w:eastAsiaTheme="minorEastAsia"/>
+        </w:rPr>
         <w:fldChar w:fldCharType="separate"/>
       </w:r>
       <w:r>
         <w:rPr>
+          <w:rFonts w:eastAsiaTheme="minorEastAsia"/>
           <w:noProof/>
         </w:rPr>
         <w:t>[37]</w:t>
       </w:r>
       <w:r>
+        <w:rPr>
+          <w:rFonts w:eastAsiaTheme="minorEastAsia"/>
+        </w:rPr>
         <w:fldChar w:fldCharType="end"/>
       </w:r>
       <w:r>
-        <w:t>. It focuses on two concepts to create a model for activity prediction; clustering and association rule learning. Clustering is done to improve the accuracy of the prediction model and eliminate possible outliers</w:t>
-      </w:r>
-      <w:r>
-        <w:t xml:space="preserve">. Association rule learning is used for the actual prediction step. The specific algorithms used are </w:t>
-      </w:r>
-      <w:r>
-        <w:t xml:space="preserve">the Expectation Maximization </w:t>
-      </w:r>
-      <w:r>
-        <w:fldChar w:fldCharType="begin"/>
-      </w:r>
-      <w:r>
-        <w:instrText xml:space="preserve"> ADDIN ZOTERO_ITEM CSL_CITATION {"citationID":"22aQCpxV","properties":{"formattedCitation":"[49]","plainCitation":"[49]","noteIndex":0},"citationItems":[{"id":337,"uris":["http://zotero.org/users/5057732/items/Z2QAEWIA"],"uri":["http://zotero.org/users/5057732/items/Z2QAEWIA"],"itemData":{"id":337,"type":"article-journal","title":"Maximum Likelihood from Incomplete Data via the EM Algorithm","container-title":"Journal of the Royal Statistical Society. Series B (Methodological)","page":"1-38","volume":"39","issue":"1","source":"JSTOR","abstract":"A broadly applicable algorithm for computing maximum likelihood estimates from incomplete data is presented at various levels of generality. Theory showing the monotone behaviour of the likelihood and convergence of the algorithm is derived. Many examples are sketched, including missing value situations, applications to grouped, censored or truncated data, finite mixture models, variance component estimation, hyperparameter estimation, iteratively reweighted least squares and factor analysis.","ISSN":"0035-9246","author":[{"family":"Dempster","given":"A. P."},{"family":"Laird","given":"N. M."},{"family":"Rubin","given":"D. B."}],"issued":{"date-parts":[["1977"]]}}}],"schema":"https://github.com/citation-style-language/schema/raw/master/csl-citation.json"} </w:instrText>
-      </w:r>
-      <w:r>
-        <w:fldChar w:fldCharType="separate"/>
-      </w:r>
-      <w:r>
-        <w:rPr>
-          <w:noProof/>
-        </w:rPr>
-        <w:t>[49]</w:t>
-      </w:r>
-      <w:r>
-        <w:fldChar w:fldCharType="end"/>
-      </w:r>
-      <w:r>
-        <w:t xml:space="preserve"> and Apriori </w:t>
-      </w:r>
-      <w:r>
-        <w:fldChar w:fldCharType="begin"/>
-      </w:r>
-      <w:r>
-        <w:instrText xml:space="preserve"> ADDIN ZOTERO_ITEM CSL_CITATION {"citationID":"IaKVujdN","properties":{"formattedCitation":"[50], [51]","plainCitation":"[50], [51]","noteIndex":0},"citationItems":[{"id":347,"uris":["http://zotero.org/users/5057732/items/WHKLSUWM"],"uri":["http://zotero.org/users/5057732/items/WHKLSUWM"],"itemData":{"id":347,"type":"paper-conference","title":"Fast Algorithms for Mining Association Rules in Large Databases","container-title":"Proceedings of the 20th International Conference on Very Large Data Bases","collection-title":"VLDB '94","publisher":"Morgan Kaufmann Publishers Inc.","publisher-place":"San Francisco, CA, USA","page":"487–499","source":"ACM Digital Library","event-place":"San Francisco, CA, USA","URL":"http://dl.acm.org/citation.cfm?id=645920.672836","ISBN":"978-1-55860-153-6","author":[{"family":"Agrawal","given":"Rakesh"},{"family":"Srikant","given":"Ramakrishnan"}],"issued":{"date-parts":[["1994"]]},"accessed":{"date-parts":[["2018",10,23]]}}},{"id":349,"uris":["http://zotero.org/users/5057732/items/UGWYUUNM"],"uri":["http://zotero.org/users/5057732/items/UGWYUUNM"],"itemData":{"id":349,"type":"article-journal","title":"Mining Association Rules between Sets of Items in Large Databases","page":"10","source":"Zotero","abstract":"We are given a large database of customer transactions. Each transaction consists of items purchased by a customer in a visit. We present an e cient algorithm that generates all signi cant association rules between items in the database. The algorithm incorporates bu er management and novel estimation and pruning techniques. We also present results of applying this algorithm to sales data obtained from a large retailing company, which shows the e ectiveness of the algorithm.","language":"en","author":[{"family":"Agrawal","given":"Rakesh"},{"family":"Imielinski","given":"Tomasz"},{"family":"Swami","given":"Arun"},{"family":"Road","given":"Harry"},{"family":"Jose","given":"San"}]}}],"schema":"https://github.com/citation-style-language/schema/raw/master/csl-citation.json"} </w:instrText>
-      </w:r>
-      <w:r>
-        <w:fldChar w:fldCharType="separate"/>
-      </w:r>
-      <w:r>
-        <w:rPr>
-          <w:noProof/>
-        </w:rPr>
-        <w:t>[50], [51]</w:t>
-      </w:r>
-      <w:r>
-        <w:fldChar w:fldCharType="end"/>
-      </w:r>
-      <w:r>
-        <w:t xml:space="preserve"> algorithms. </w:t>
+        <w:rPr>
+          <w:rFonts w:eastAsiaTheme="minorEastAsia"/>
+        </w:rPr>
+        <w:t>, clustering of the activities is done by starting time. Consecutively, outliers are discarded by looking at duration. These clusters are then fed into the Apriori algorithm.</w:t>
       </w:r>
     </w:p>
     <w:p>
       <w:pPr>
         <w:pStyle w:val="Kop3"/>
       </w:pPr>
-      <w:bookmarkStart w:id="47" w:name="_Toc536792972"/>
-      <w:bookmarkStart w:id="48" w:name="_Toc536793190"/>
-      <w:r>
-        <w:lastRenderedPageBreak/>
-        <w:t>Expectation Maximization</w:t>
+      <w:bookmarkStart w:id="47" w:name="_Ref535135453"/>
+      <w:bookmarkStart w:id="48" w:name="_Toc536792973"/>
+      <w:bookmarkStart w:id="49" w:name="_Toc536793191"/>
+      <w:r>
+        <w:t>Apriori algorithm</w:t>
       </w:r>
       <w:bookmarkEnd w:id="47"/>
       <w:bookmarkEnd w:id="48"/>
-    </w:p>
-    <w:p>
-      <w:r>
-        <w:t>Expectation Maximization (EM) is a clustering algorithm which works iteratively to find maximum likelihood parameters of a statistical model. It is used when such parameters cannot be solved through equations directly. The reason for this may be missing data points, latent variables, or further, still unobserved, data points are to be assumed.</w:t>
-      </w:r>
-    </w:p>
-    <w:p>
-      <w:r>
-        <w:t>Within clustering there is a division between two types: hard and soft (or fuzzy) clustering. In hard clustering, an element either belongs to a cluster or it does not. In soft clustering, on the other hand, elements can belong to multiple clusters but with different degrees of belief, or confidence. In order to statistically analyze soft clustering, mixture models can be used.</w:t>
-      </w:r>
-    </w:p>
-    <w:p>
-      <w:r>
-        <w:t>Mixture models are a probabilistically sound way of analyzing soft clustering cases. With this method, each cluster is described as a generative model</w:t>
-      </w:r>
-      <w:r>
-        <w:rPr>
-          <w:rStyle w:val="Voetnootmarkering"/>
-        </w:rPr>
-        <w:footnoteReference w:id="1"/>
-      </w:r>
-      <w:r>
-        <w:t xml:space="preserve">, such as a Gaussian or multinomial. However, the parameters of the model are unknown (for example the mean and covariance in the case of a Gaussian model). </w:t>
-      </w:r>
-    </w:p>
-    <w:p>
-      <w:r>
-        <w:t xml:space="preserve">If the source cluster of each observation is known, the estimation of these parameters is trivially done through a simple calculation. However, even when not knowing the source, as is the case in a clustering problem, the EM-algorithm will guess the cluster each point likely belongs to. </w:t>
-      </w:r>
-      <w:r>
-        <w:t xml:space="preserve">This is done by using the </w:t>
-      </w:r>
-      <w:proofErr w:type="spellStart"/>
-      <w:r>
-        <w:t>Baysal</w:t>
-      </w:r>
-      <w:proofErr w:type="spellEnd"/>
-      <w:r>
-        <w:t xml:space="preserve"> formulae, those of conditional probability. However, in order to use these formulae, the parameters of the models need to be known. This leads to a “chicken and egg” problem. The algorithm works on any n-dimensional dataset by first performing a</w:t>
-      </w:r>
-      <w:r>
-        <w:t xml:space="preserve"> random</w:t>
-      </w:r>
-      <w:r>
-        <w:t xml:space="preserve"> estimate (expectation) to the initial </w:t>
-      </w:r>
-      <w:r>
-        <w:t>parameters</w:t>
-      </w:r>
-      <w:r>
-        <w:t xml:space="preserve"> and iteratively improving (maximizing) </w:t>
-      </w:r>
-      <w:r>
-        <w:t>them</w:t>
-      </w:r>
-      <w:r>
-        <w:t>.</w:t>
-      </w:r>
-      <w:r>
-        <w:t xml:space="preserve"> </w:t>
-      </w:r>
-    </w:p>
-    <w:p>
-      <w:r>
-        <w:t xml:space="preserve">In </w:t>
-      </w:r>
-      <w:r>
-        <w:rPr>
-          <w:rFonts w:eastAsiaTheme="minorEastAsia"/>
-        </w:rPr>
-        <w:fldChar w:fldCharType="begin"/>
-      </w:r>
-      <w:r>
-        <w:rPr>
-          <w:rFonts w:eastAsiaTheme="minorEastAsia"/>
-        </w:rPr>
-        <w:instrText xml:space="preserve"> ADDIN ZOTERO_ITEM CSL_CITATION {"citationID":"JN00p3zE","properties":{"formattedCitation":"[37]","plainCitation":"[37]","noteIndex":0},"citationItems":[{"id":105,"uris":["http://zotero.org/users/5057732/items/HBCLEGBY"],"uri":["http://zotero.org/users/5057732/items/HBCLEGBY"],"itemData":{"id":105,"type":"paper-conference","title":"Using Association Rule Mining to Discover Temporal Relations of Daily Activities","container-title":"Toward Useful Services for Elderly and People with Disabilities","collection-title":"Lecture Notes in Computer Science","publisher":"Springer, Berlin, Heidelberg","page":"49-56","source":"link.springer.com","event":"International Conference on Smart Homes and Health Telematics","abstract":"The increasing aging population has inspired many machine learning researchers to find innovative solutions for assisted living. A problem often encountered in assisted living settings is activity recognition. Although activity recognition has been vastly studied by many researchers, the temporal features that constitute an activity usually have been ignored by researchers. Temporal features can provide useful insights for building predictive activity models and for recognizing activities. In this paper, we explore the use of temporal features for activity recognition in assisted living settings. We discover temporal relations such as order of activities, as well as their corresponding start time and duration features. To validate our method, we used four months of real data collected from a smart home.","URL":"https://link.springer.com/chapter/10.1007/978-3-642-21535-3_7","DOI":"10.1007/978-3-642-21535-3_7","ISBN":"978-3-642-21534-6","language":"en","author":[{"family":"Nazerfard","given":"Ehsan"},{"family":"Rashidi","given":"Parisa"},{"family":"Cook","given":"Diane J."}],"issued":{"date-parts":[["2011",6,20]]},"accessed":{"date-parts":[["2018",4,19]]}}}],"schema":"https://github.com/citation-style-language/schema/raw/master/csl-citation.json"} </w:instrText>
-      </w:r>
-      <w:r>
-        <w:rPr>
-          <w:rFonts w:eastAsiaTheme="minorEastAsia"/>
-        </w:rPr>
-        <w:fldChar w:fldCharType="separate"/>
-      </w:r>
-      <w:r>
-        <w:rPr>
-          <w:rFonts w:eastAsiaTheme="minorEastAsia"/>
-          <w:noProof/>
-        </w:rPr>
-        <w:t>[37]</w:t>
-      </w:r>
-      <w:r>
-        <w:rPr>
-          <w:rFonts w:eastAsiaTheme="minorEastAsia"/>
-        </w:rPr>
-        <w:fldChar w:fldCharType="end"/>
-      </w:r>
-      <w:r>
-        <w:rPr>
-          <w:rFonts w:eastAsiaTheme="minorEastAsia"/>
-        </w:rPr>
-        <w:t>, clustering of the activities is done by starting time. Consecutively, outliers are discarded by looking at duration. These clusters are then fed into the Apriori algorithm.</w:t>
-      </w:r>
-    </w:p>
-    <w:p>
-      <w:pPr>
-        <w:pStyle w:val="Kop3"/>
-      </w:pPr>
-      <w:bookmarkStart w:id="49" w:name="_Ref535135453"/>
-      <w:bookmarkStart w:id="50" w:name="_Toc536792973"/>
-      <w:bookmarkStart w:id="51" w:name="_Toc536793191"/>
-      <w:r>
-        <w:t>Apriori algorithm</w:t>
-      </w:r>
       <w:bookmarkEnd w:id="49"/>
-      <w:bookmarkEnd w:id="50"/>
-      <w:bookmarkEnd w:id="51"/>
     </w:p>
     <w:p>
       <w:r>
@@ -18738,11 +18689,7 @@
     </w:p>
     <w:p>
       <w:r>
-        <w:t xml:space="preserve">Every transaction, or customer purchase if looking at the example of a store, is logged in a database. Consequently, a breadth-first search is done to find all items having been purchased at least </w:t>
-      </w:r>
-      <w:r>
-        <w:lastRenderedPageBreak/>
-        <w:t xml:space="preserve">a percentage of times; the threshold or support. These </w:t>
+        <w:t xml:space="preserve">Every transaction, or customer purchase if looking at the example of a store, is logged in a database. Consequently, a breadth-first search is done to find all items having been purchased at least a percentage of times; the threshold or support. These </w:t>
       </w:r>
       <w:r>
         <w:t xml:space="preserve">individual items </w:t>
@@ -19800,7 +19747,6 @@
         <w:rPr>
           <w:rFonts w:eastAsiaTheme="minorEastAsia"/>
         </w:rPr>
-        <w:lastRenderedPageBreak/>
         <w:t>For example, a conviction value of 1.2 indicates that an incorrect prediction occurs 20% more often than if the association was simply by random chance.</w:t>
       </w:r>
     </w:p>
@@ -19925,7 +19871,14 @@
         <w:rPr>
           <w:rFonts w:eastAsiaTheme="minorEastAsia"/>
         </w:rPr>
-        <w:t>, however, none of the measures other than the confidence are used, which will as such be the starting point for this concept.</w:t>
+        <w:t xml:space="preserve">, however, none of </w:t>
+      </w:r>
+      <w:r>
+        <w:rPr>
+          <w:rFonts w:eastAsiaTheme="minorEastAsia"/>
+        </w:rPr>
+        <w:lastRenderedPageBreak/>
+        <w:t>the measures other than the confidence are used, which will as such be the starting point for this concept.</w:t>
       </w:r>
     </w:p>
     <w:p>
@@ -19937,521 +19890,524 @@
       <w:pPr>
         <w:pStyle w:val="Kop3"/>
       </w:pPr>
-      <w:bookmarkStart w:id="52" w:name="_Toc536792974"/>
-      <w:bookmarkStart w:id="53" w:name="_Toc536793192"/>
+      <w:bookmarkStart w:id="50" w:name="_Toc536792974"/>
+      <w:bookmarkStart w:id="51" w:name="_Toc536793192"/>
       <w:r>
         <w:t>Simplification of prediction</w:t>
+      </w:r>
+      <w:bookmarkEnd w:id="50"/>
+      <w:bookmarkEnd w:id="51"/>
+    </w:p>
+    <w:p>
+      <w:pPr>
+        <w:rPr>
+          <w:rFonts w:eastAsiaTheme="minorEastAsia"/>
+        </w:rPr>
+      </w:pPr>
+      <w:r>
+        <w:t xml:space="preserve">In </w:t>
+      </w:r>
+      <w:r>
+        <w:rPr>
+          <w:rFonts w:eastAsiaTheme="minorEastAsia"/>
+        </w:rPr>
+        <w:fldChar w:fldCharType="begin"/>
+      </w:r>
+      <w:r>
+        <w:rPr>
+          <w:rFonts w:eastAsiaTheme="minorEastAsia"/>
+        </w:rPr>
+        <w:instrText xml:space="preserve"> ADDIN ZOTERO_ITEM CSL_CITATION {"citationID":"O3Hjat9R","properties":{"formattedCitation":"[37]","plainCitation":"[37]","noteIndex":0},"citationItems":[{"id":105,"uris":["http://zotero.org/users/5057732/items/HBCLEGBY"],"uri":["http://zotero.org/users/5057732/items/HBCLEGBY"],"itemData":{"id":105,"type":"paper-conference","title":"Using Association Rule Mining to Discover Temporal Relations of Daily Activities","container-title":"Toward Useful Services for Elderly and People with Disabilities","collection-title":"Lecture Notes in Computer Science","publisher":"Springer, Berlin, Heidelberg","page":"49-56","source":"link.springer.com","event":"International Conference on Smart Homes and Health Telematics","abstract":"The increasing aging population has inspired many machine learning researchers to find innovative solutions for assisted living. A problem often encountered in assisted living settings is activity recognition. Although activity recognition has been vastly studied by many researchers, the temporal features that constitute an activity usually have been ignored by researchers. Temporal features can provide useful insights for building predictive activity models and for recognizing activities. In this paper, we explore the use of temporal features for activity recognition in assisted living settings. We discover temporal relations such as order of activities, as well as their corresponding start time and duration features. To validate our method, we used four months of real data collected from a smart home.","URL":"https://link.springer.com/chapter/10.1007/978-3-642-21535-3_7","DOI":"10.1007/978-3-642-21535-3_7","ISBN":"978-3-642-21534-6","language":"en","author":[{"family":"Nazerfard","given":"Ehsan"},{"family":"Rashidi","given":"Parisa"},{"family":"Cook","given":"Diane J."}],"issued":{"date-parts":[["2011",6,20]]},"accessed":{"date-parts":[["2018",4,19]]}}}],"schema":"https://github.com/citation-style-language/schema/raw/master/csl-citation.json"} </w:instrText>
+      </w:r>
+      <w:r>
+        <w:rPr>
+          <w:rFonts w:eastAsiaTheme="minorEastAsia"/>
+        </w:rPr>
+        <w:fldChar w:fldCharType="separate"/>
+      </w:r>
+      <w:r>
+        <w:rPr>
+          <w:rFonts w:eastAsiaTheme="minorEastAsia"/>
+          <w:noProof/>
+        </w:rPr>
+        <w:t>[37]</w:t>
+      </w:r>
+      <w:r>
+        <w:rPr>
+          <w:rFonts w:eastAsiaTheme="minorEastAsia"/>
+        </w:rPr>
+        <w:fldChar w:fldCharType="end"/>
+      </w:r>
+      <w:r>
+        <w:rPr>
+          <w:rFonts w:eastAsiaTheme="minorEastAsia"/>
+        </w:rPr>
+        <w:t xml:space="preserve">, </w:t>
+      </w:r>
+      <w:proofErr w:type="spellStart"/>
+      <w:r>
+        <w:rPr>
+          <w:rFonts w:eastAsiaTheme="minorEastAsia"/>
+        </w:rPr>
+        <w:t>Nazerfad</w:t>
+      </w:r>
+      <w:proofErr w:type="spellEnd"/>
+      <w:r>
+        <w:rPr>
+          <w:rFonts w:eastAsiaTheme="minorEastAsia"/>
+        </w:rPr>
+        <w:t xml:space="preserve"> et </w:t>
+      </w:r>
+      <w:proofErr w:type="spellStart"/>
+      <w:r>
+        <w:rPr>
+          <w:rFonts w:eastAsiaTheme="minorEastAsia"/>
+        </w:rPr>
+        <w:t>al.uses</w:t>
+      </w:r>
+      <w:proofErr w:type="spellEnd"/>
+      <w:r>
+        <w:rPr>
+          <w:rFonts w:eastAsiaTheme="minorEastAsia"/>
+        </w:rPr>
+        <w:t xml:space="preserve"> the Apriori algorithm to analyze following activities given the cluster of the current activity, as previously found using the EM algorithm. However, there are a few matters that remain unclear in the paper. </w:t>
+      </w:r>
+    </w:p>
+    <w:p>
+      <w:pPr>
+        <w:rPr>
+          <w:rFonts w:eastAsiaTheme="minorEastAsia"/>
+        </w:rPr>
+      </w:pPr>
+      <w:r>
+        <w:rPr>
+          <w:rFonts w:eastAsiaTheme="minorEastAsia"/>
+        </w:rPr>
+        <w:t xml:space="preserve">Firstly, duration is only used to do away with outliers. However, instead it could be very well used within the clustering algorithm itself to produce more accurate results. For now, the procedure of </w:t>
+      </w:r>
+      <w:proofErr w:type="spellStart"/>
+      <w:r>
+        <w:rPr>
+          <w:rFonts w:eastAsiaTheme="minorEastAsia"/>
+        </w:rPr>
+        <w:t>Nazerfad</w:t>
+      </w:r>
+      <w:proofErr w:type="spellEnd"/>
+      <w:r>
+        <w:rPr>
+          <w:rFonts w:eastAsiaTheme="minorEastAsia"/>
+        </w:rPr>
+        <w:t xml:space="preserve"> is followed, but this is a very interesting point for future work. </w:t>
+      </w:r>
+    </w:p>
+    <w:p>
+      <w:pPr>
+        <w:rPr>
+          <w:rFonts w:eastAsiaTheme="minorEastAsia"/>
+        </w:rPr>
+      </w:pPr>
+      <w:r>
+        <w:rPr>
+          <w:rFonts w:eastAsiaTheme="minorEastAsia"/>
+        </w:rPr>
+        <w:t xml:space="preserve">Secondly, </w:t>
+      </w:r>
+      <w:proofErr w:type="spellStart"/>
+      <w:r>
+        <w:rPr>
+          <w:rFonts w:eastAsiaTheme="minorEastAsia"/>
+        </w:rPr>
+        <w:t>Nazerfad</w:t>
+      </w:r>
+      <w:proofErr w:type="spellEnd"/>
+      <w:r>
+        <w:rPr>
+          <w:rFonts w:eastAsiaTheme="minorEastAsia"/>
+        </w:rPr>
+        <w:t xml:space="preserve"> suggests the Apriori algorithm but only looks at single step predictions rather than multiple subsequent steps. This simplification is one that is also used in this report since it allows for an easy implementation in a statistical model as will become apparent in </w:t>
+      </w:r>
+      <w:r>
+        <w:rPr>
+          <w:rFonts w:eastAsiaTheme="minorEastAsia"/>
+        </w:rPr>
+        <w:fldChar w:fldCharType="begin"/>
+      </w:r>
+      <w:r>
+        <w:rPr>
+          <w:rFonts w:eastAsiaTheme="minorEastAsia"/>
+        </w:rPr>
+        <w:instrText xml:space="preserve"> REF _Ref535011817 \w \h </w:instrText>
+      </w:r>
+      <w:r>
+        <w:rPr>
+          <w:rFonts w:eastAsiaTheme="minorEastAsia"/>
+        </w:rPr>
+      </w:r>
+      <w:r>
+        <w:rPr>
+          <w:rFonts w:eastAsiaTheme="minorEastAsia"/>
+        </w:rPr>
+        <w:fldChar w:fldCharType="separate"/>
+      </w:r>
+      <w:r>
+        <w:rPr>
+          <w:rFonts w:eastAsiaTheme="minorEastAsia"/>
+        </w:rPr>
+        <w:t>5.5</w:t>
+      </w:r>
+      <w:r>
+        <w:rPr>
+          <w:rFonts w:eastAsiaTheme="minorEastAsia"/>
+        </w:rPr>
+        <w:fldChar w:fldCharType="end"/>
+      </w:r>
+      <w:r>
+        <w:rPr>
+          <w:rFonts w:eastAsiaTheme="minorEastAsia"/>
+        </w:rPr>
+        <w:t xml:space="preserve">. However, it does discard a great deal of the usefulness of the Apriori algorithm. </w:t>
+      </w:r>
+    </w:p>
+    <w:p>
+      <w:pPr>
+        <w:pStyle w:val="Kop2"/>
+      </w:pPr>
+      <w:bookmarkStart w:id="52" w:name="_Toc536792975"/>
+      <w:bookmarkStart w:id="53" w:name="_Toc536793193"/>
+      <w:r>
+        <w:t>Value based design</w:t>
       </w:r>
       <w:bookmarkEnd w:id="52"/>
       <w:bookmarkEnd w:id="53"/>
     </w:p>
     <w:p>
-      <w:pPr>
-        <w:rPr>
-          <w:rFonts w:eastAsiaTheme="minorEastAsia"/>
-        </w:rPr>
-      </w:pPr>
-      <w:r>
-        <w:t xml:space="preserve">In </w:t>
-      </w:r>
-      <w:r>
-        <w:rPr>
-          <w:rFonts w:eastAsiaTheme="minorEastAsia"/>
-        </w:rPr>
+      <w:r>
+        <w:t xml:space="preserve">Rather than mirroring the paper, </w:t>
+      </w:r>
+      <w:r>
+        <w:t xml:space="preserve">like done with activity prediction, reaching a value based smart-reminder systems is done by taking several concepts from </w:t>
+      </w:r>
+      <w:r>
         <w:fldChar w:fldCharType="begin"/>
       </w:r>
       <w:r>
-        <w:rPr>
-          <w:rFonts w:eastAsiaTheme="minorEastAsia"/>
-        </w:rPr>
-        <w:instrText xml:space="preserve"> ADDIN ZOTERO_ITEM CSL_CITATION {"citationID":"O3Hjat9R","properties":{"formattedCitation":"[37]","plainCitation":"[37]","noteIndex":0},"citationItems":[{"id":105,"uris":["http://zotero.org/users/5057732/items/HBCLEGBY"],"uri":["http://zotero.org/users/5057732/items/HBCLEGBY"],"itemData":{"id":105,"type":"paper-conference","title":"Using Association Rule Mining to Discover Temporal Relations of Daily Activities","container-title":"Toward Useful Services for Elderly and People with Disabilities","collection-title":"Lecture Notes in Computer Science","publisher":"Springer, Berlin, Heidelberg","page":"49-56","source":"link.springer.com","event":"International Conference on Smart Homes and Health Telematics","abstract":"The increasing aging population has inspired many machine learning researchers to find innovative solutions for assisted living. A problem often encountered in assisted living settings is activity recognition. Although activity recognition has been vastly studied by many researchers, the temporal features that constitute an activity usually have been ignored by researchers. Temporal features can provide useful insights for building predictive activity models and for recognizing activities. In this paper, we explore the use of temporal features for activity recognition in assisted living settings. We discover temporal relations such as order of activities, as well as their corresponding start time and duration features. To validate our method, we used four months of real data collected from a smart home.","URL":"https://link.springer.com/chapter/10.1007/978-3-642-21535-3_7","DOI":"10.1007/978-3-642-21535-3_7","ISBN":"978-3-642-21534-6","language":"en","author":[{"family":"Nazerfard","given":"Ehsan"},{"family":"Rashidi","given":"Parisa"},{"family":"Cook","given":"Diane J."}],"issued":{"date-parts":[["2011",6,20]]},"accessed":{"date-parts":[["2018",4,19]]}}}],"schema":"https://github.com/citation-style-language/schema/raw/master/csl-citation.json"} </w:instrText>
-      </w:r>
-      <w:r>
-        <w:rPr>
-          <w:rFonts w:eastAsiaTheme="minorEastAsia"/>
-        </w:rPr>
+        <w:instrText xml:space="preserve"> ADDIN ZOTERO_ITEM CSL_CITATION {"citationID":"46Hyz0Up","properties":{"formattedCitation":"[23]","plainCitation":"[23]","noteIndex":0},"citationItems":[{"id":18,"uris":["http://zotero.org/users/5057732/items/JCPTC9A6"],"uri":["http://zotero.org/users/5057732/items/JCPTC9A6"],"itemData":{"id":18,"type":"paper-conference","title":"Creating Socially Adaptive Electronic Partners: Interaction, Reasoning and Ethical Challenges","container-title":"Proceedings of the 2015 International Conference on Autonomous Agents and Multiagent Systems","collection-title":"AAMAS '15","publisher":"International Foundation for Autonomous Agents and Multiagent Systems","publisher-place":"Richland, SC","page":"1201–1206","source":"ACM Digital Library","event-place":"Richland, SC","abstract":"Technology for supporting people in their daily lives such as personal assistant agents and smart homes carry great potential for making our lives more connected, healthy, efficient and safe by executing tasks on our behalf and guiding our actions. We make two key observations: 1) supportive technology is inherently social in the sense that its support to a user is subject to norms from people in the user's social context (e.g., family members and caregivers), and 2) existing supportive technology is rigid in its realization of this social nature by hardwiring norms into the technology. This rigidity leads to violation of unsupported norms and inflexibility in dealing with violation of supported norms. In this paper we argue that supportive technology should be able to adapt to diverse and evolving norms of people in unforeseen circumstances, in order to better support people in their daily lives. We conceptualize this vision by proposing the novel concept of a Socially Adaptive Electronic Partner (SAEP), and outlining interaction, reasoning, and ethical challenges that need to be addressed to realize the creation of SAEPs. This requires techniques that span the areas of normative agents, human-agent teamwork, and ethics of AI, putting the multi-agent systems field in a unique position to do this.","URL":"http://dl.acm.org/citation.cfm?id=2772879.2773303","ISBN":"978-1-4503-3413-6","shortTitle":"Creating Socially Adaptive Electronic Partners","author":[{"family":"Riemsdijk","given":"M. Birna","non-dropping-particle":"van"},{"family":"Jonker","given":"Catholijn M."},{"family":"Lesser","given":"Victor"}],"issued":{"date-parts":[["2015"]]},"accessed":{"date-parts":[["2018",4,18]]}}}],"schema":"https://github.com/citation-style-language/schema/raw/master/csl-citation.json"} </w:instrText>
+      </w:r>
+      <w:r>
         <w:fldChar w:fldCharType="separate"/>
       </w:r>
       <w:r>
         <w:rPr>
-          <w:rFonts w:eastAsiaTheme="minorEastAsia"/>
           <w:noProof/>
         </w:rPr>
-        <w:t>[37]</w:t>
-      </w:r>
-      <w:r>
-        <w:rPr>
-          <w:rFonts w:eastAsiaTheme="minorEastAsia"/>
-        </w:rPr>
+        <w:t>[23]</w:t>
+      </w:r>
+      <w:r>
         <w:fldChar w:fldCharType="end"/>
       </w:r>
       <w:r>
-        <w:rPr>
-          <w:rFonts w:eastAsiaTheme="minorEastAsia"/>
-        </w:rPr>
-        <w:t xml:space="preserve">, </w:t>
+        <w:t xml:space="preserve"> and </w:t>
+      </w:r>
+      <w:r>
+        <w:fldChar w:fldCharType="begin"/>
+      </w:r>
+      <w:r>
+        <w:instrText xml:space="preserve"> ADDIN ZOTERO_ITEM CSL_CITATION {"citationID":"LZNEMYX3","properties":{"formattedCitation":"[38]","plainCitation":"[38]","noteIndex":0},"citationItems":[{"id":187,"uris":["http://zotero.org/users/5057732/items/P92PX2WB"],"uri":["http://zotero.org/users/5057732/items/P92PX2WB"],"itemData":{"id":187,"type":"article-journal","title":"What should I do? Deriving norms from actions,values and context","page":"5","source":"Zotero","abstract":"Behavior support technology is increasingly used to assist people in daily life activities. To do this properly, it is important that the technology understands what really motivates people. What values underlie their actions, but also the inﬂuence of context, and how this can be translated to norms which govern behavior. In this paper, we expand a framework describing action hierarchies and values to include the role of context. Moreover, we present a method to derive speciﬁc norms for behavior from this information on actions, values and context. Behavior support technology can use this framework to reason about peoples ideal behavior, and so better offer personalized assistance.","language":"en","author":[{"family":"Tielman","given":"Myrthe L"},{"family":"Jonker","given":"Catholijn M"}]}}],"schema":"https://github.com/citation-style-language/schema/raw/master/csl-citation.json"} </w:instrText>
+      </w:r>
+      <w:r>
+        <w:fldChar w:fldCharType="separate"/>
+      </w:r>
+      <w:r>
+        <w:rPr>
+          <w:noProof/>
+        </w:rPr>
+        <w:t>[38]</w:t>
+      </w:r>
+      <w:r>
+        <w:fldChar w:fldCharType="end"/>
+      </w:r>
+      <w:r>
+        <w:t xml:space="preserve">. As explained before, In order for a system to be able to dynamically adapt to the ideas that </w:t>
+      </w:r>
+      <w:r>
+        <w:t>is deemed</w:t>
+      </w:r>
+      <w:r>
+        <w:t xml:space="preserve"> so logical as humans, the technology needs to have a notion of values. </w:t>
+      </w:r>
+    </w:p>
+    <w:p>
+      <w:r>
+        <w:t xml:space="preserve">Thanks to their generalizability and stability over time, values are perfectly suitable for identifying underlying reasons for actions </w:t>
+      </w:r>
+      <w:r>
+        <w:fldChar w:fldCharType="begin"/>
+      </w:r>
+      <w:r>
+        <w:instrText xml:space="preserve"> ADDIN ZOTERO_ITEM CSL_CITATION {"citationID":"wcK7lhzX","properties":{"formattedCitation":"[55]","plainCitation":"[55]","noteIndex":0},"citationItems":[{"id":376,"uris":["http://zotero.org/users/5057732/items/NNVMMDHS"],"uri":["http://zotero.org/users/5057732/items/NNVMMDHS"],"itemData":{"id":376,"type":"paper-conference","title":"Universals in the content and structure of values: theoretical advances and empirical tests in 20 countries","container-title":"Advances in Experimental Social Psychology","source":"CiteSeer","shortTitle":"Universals in the content and structure of values","author":[{"family":"Schwartz","given":"Shalom H."}],"issued":{"date-parts":[["1992"]]}}}],"schema":"https://github.com/citation-style-language/schema/raw/master/csl-citation.json"} </w:instrText>
+      </w:r>
+      <w:r>
+        <w:fldChar w:fldCharType="separate"/>
+      </w:r>
+      <w:r>
+        <w:rPr>
+          <w:noProof/>
+        </w:rPr>
+        <w:t>[55]</w:t>
+      </w:r>
+      <w:r>
+        <w:fldChar w:fldCharType="end"/>
+      </w:r>
+      <w:r>
+        <w:t xml:space="preserve">. Formalizing this relationship is complex and can be done in a number of different ways. The simple way used in this report follows that of </w:t>
       </w:r>
       <w:proofErr w:type="spellStart"/>
       <w:r>
-        <w:rPr>
-          <w:rFonts w:eastAsiaTheme="minorEastAsia"/>
-        </w:rPr>
-        <w:t>Nazerfad</w:t>
+        <w:t>Tielman</w:t>
       </w:r>
       <w:proofErr w:type="spellEnd"/>
       <w:r>
-        <w:rPr>
-          <w:rFonts w:eastAsiaTheme="minorEastAsia"/>
-        </w:rPr>
-        <w:t xml:space="preserve"> et </w:t>
+        <w:t xml:space="preserve"> </w:t>
+      </w:r>
+      <w:r>
+        <w:fldChar w:fldCharType="begin"/>
+      </w:r>
+      <w:r>
+        <w:instrText xml:space="preserve"> ADDIN ZOTERO_ITEM CSL_CITATION {"citationID":"xI93fatZ","properties":{"formattedCitation":"[38]","plainCitation":"[38]","noteIndex":0},"citationItems":[{"id":187,"uris":["http://zotero.org/users/5057732/items/P92PX2WB"],"uri":["http://zotero.org/users/5057732/items/P92PX2WB"],"itemData":{"id":187,"type":"article-journal","title":"What should I do? Deriving norms from actions,values and context","page":"5","source":"Zotero","abstract":"Behavior support technology is increasingly used to assist people in daily life activities. To do this properly, it is important that the technology understands what really motivates people. What values underlie their actions, but also the inﬂuence of context, and how this can be translated to norms which govern behavior. In this paper, we expand a framework describing action hierarchies and values to include the role of context. Moreover, we present a method to derive speciﬁc norms for behavior from this information on actions, values and context. Behavior support technology can use this framework to reason about peoples ideal behavior, and so better offer personalized assistance.","language":"en","author":[{"family":"Tielman","given":"Myrthe L"},{"family":"Jonker","given":"Catholijn M"}]}}],"schema":"https://github.com/citation-style-language/schema/raw/master/csl-citation.json"} </w:instrText>
+      </w:r>
+      <w:r>
+        <w:fldChar w:fldCharType="separate"/>
+      </w:r>
+      <w:r>
+        <w:rPr>
+          <w:noProof/>
+        </w:rPr>
+        <w:t>[38]</w:t>
+      </w:r>
+      <w:r>
+        <w:fldChar w:fldCharType="end"/>
+      </w:r>
+      <w:r>
+        <w:t xml:space="preserve"> and </w:t>
       </w:r>
       <w:proofErr w:type="spellStart"/>
       <w:r>
-        <w:rPr>
-          <w:rFonts w:eastAsiaTheme="minorEastAsia"/>
-        </w:rPr>
-        <w:t>al.uses</w:t>
+        <w:t>Pasotti</w:t>
       </w:r>
       <w:proofErr w:type="spellEnd"/>
       <w:r>
-        <w:rPr>
-          <w:rFonts w:eastAsiaTheme="minorEastAsia"/>
-        </w:rPr>
-        <w:t xml:space="preserve"> the Apriori algorithm to analyze following activities given the cluster of the current activity, as previously found using the EM algorithm. However, there are a few matters that remain unclear in the paper. </w:t>
-      </w:r>
-    </w:p>
-    <w:p>
-      <w:pPr>
-        <w:rPr>
-          <w:rFonts w:eastAsiaTheme="minorEastAsia"/>
-        </w:rPr>
-      </w:pPr>
-      <w:r>
-        <w:rPr>
-          <w:rFonts w:eastAsiaTheme="minorEastAsia"/>
-        </w:rPr>
-        <w:t xml:space="preserve">Firstly, duration is only used to do away with outliers. However, instead it could be very well used within the clustering algorithm itself to produce more accurate results. For now, the procedure of </w:t>
-      </w:r>
-      <w:proofErr w:type="spellStart"/>
-      <w:r>
-        <w:rPr>
-          <w:rFonts w:eastAsiaTheme="minorEastAsia"/>
-        </w:rPr>
-        <w:t>Nazerfad</w:t>
-      </w:r>
-      <w:proofErr w:type="spellEnd"/>
-      <w:r>
-        <w:rPr>
-          <w:rFonts w:eastAsiaTheme="minorEastAsia"/>
-        </w:rPr>
-        <w:t xml:space="preserve"> is followed, but this is a very interesting point for future work. </w:t>
-      </w:r>
-    </w:p>
-    <w:p>
-      <w:pPr>
-        <w:rPr>
-          <w:rFonts w:eastAsiaTheme="minorEastAsia"/>
-        </w:rPr>
-      </w:pPr>
-      <w:r>
-        <w:rPr>
-          <w:rFonts w:eastAsiaTheme="minorEastAsia"/>
-        </w:rPr>
-        <w:t xml:space="preserve">Secondly, </w:t>
-      </w:r>
-      <w:proofErr w:type="spellStart"/>
-      <w:r>
-        <w:rPr>
-          <w:rFonts w:eastAsiaTheme="minorEastAsia"/>
-        </w:rPr>
-        <w:t>Nazerfad</w:t>
-      </w:r>
-      <w:proofErr w:type="spellEnd"/>
-      <w:r>
-        <w:rPr>
-          <w:rFonts w:eastAsiaTheme="minorEastAsia"/>
-        </w:rPr>
-        <w:t xml:space="preserve"> suggests the Apriori algorithm but only looks at single step predictions rather than multiple subsequent steps. This simplification is one that is also used in this report since it allows for an easy implementation in a statistical model as will become apparent in </w:t>
-      </w:r>
-      <w:r>
-        <w:rPr>
-          <w:rFonts w:eastAsiaTheme="minorEastAsia"/>
-        </w:rPr>
+        <w:t xml:space="preserve"> </w:t>
+      </w:r>
+      <w:r>
         <w:fldChar w:fldCharType="begin"/>
       </w:r>
       <w:r>
-        <w:rPr>
-          <w:rFonts w:eastAsiaTheme="minorEastAsia"/>
-        </w:rPr>
-        <w:instrText xml:space="preserve"> REF _Ref535011817 \w \h </w:instrText>
-      </w:r>
-      <w:r>
-        <w:rPr>
-          <w:rFonts w:eastAsiaTheme="minorEastAsia"/>
-        </w:rPr>
-      </w:r>
-      <w:r>
-        <w:rPr>
-          <w:rFonts w:eastAsiaTheme="minorEastAsia"/>
-        </w:rPr>
+        <w:instrText xml:space="preserve"> ADDIN ZOTERO_ITEM CSL_CITATION {"citationID":"vXZ5AOwO","properties":{"formattedCitation":"[43]","plainCitation":"[43]","noteIndex":0},"citationItems":[{"id":16,"uris":["http://zotero.org/users/5057732/items/QQC6IEG9"],"uri":["http://zotero.org/users/5057732/items/QQC6IEG9"],"itemData":{"id":16,"type":"paper-conference","title":"Representing human habits: towards a habit support agent","container-title":"Proceedings of the 10th International workshop on Normative Multiagent Systems (NorMAS'16)","collection-title":"LNCS","publisher":"Springer","abstract":"Human behaviour is constrained by obligations on the one hand, by the routines and habits that constitute our normal behaviour on the other. In this paper, we present the core knowledge structures of HabInt, a Socially Adaptive Electronic Partner that supports its user in trying to adopt, break or maintain habitual behaviours. We argue that HabInt’s role is best conceived of as that of an extended mind of the user. Hence, we pose as requirements that HabInt’s representation of the relevant aspects of the user and her world should ideally correspond to that of the user herself, and use the same vocabulary. Furthermore, the knowledge structures of HabInt should be ﬂexible and explicitly represent both its user’s actual habitual behaviours and her desired habitual behaviours. This paper presents knowledge structures that satisfy the aforementioned requirements. We interleave their syntactic speciﬁcation with a case study to show their intended usage as well as their expressive power.","author":[{"family":"Pasotti","given":"Pietro"},{"family":"Riemsdijk","given":"M. Birna","dropping-particle":"van"},{"family":"Jonker","given":"Catholijn M."}],"issued":{"date-parts":[["2016",12,16]]}}}],"schema":"https://github.com/citation-style-language/schema/raw/master/csl-citation.json"} </w:instrText>
+      </w:r>
+      <w:r>
         <w:fldChar w:fldCharType="separate"/>
       </w:r>
       <w:r>
         <w:rPr>
-          <w:rFonts w:eastAsiaTheme="minorEastAsia"/>
-        </w:rPr>
-        <w:t>5.5</w:t>
-      </w:r>
-      <w:r>
-        <w:rPr>
-          <w:rFonts w:eastAsiaTheme="minorEastAsia"/>
-        </w:rPr>
+          <w:noProof/>
+        </w:rPr>
+        <w:t>[43]</w:t>
+      </w:r>
+      <w:r>
         <w:fldChar w:fldCharType="end"/>
       </w:r>
       <w:r>
-        <w:rPr>
-          <w:rFonts w:eastAsiaTheme="minorEastAsia"/>
-        </w:rPr>
-        <w:t xml:space="preserve">. However, it does discard a great deal of the usefulness of the Apriori algorithm. </w:t>
-      </w:r>
-    </w:p>
-    <w:p>
-      <w:pPr>
-        <w:pStyle w:val="Kop2"/>
-      </w:pPr>
-      <w:bookmarkStart w:id="54" w:name="_Toc536792975"/>
-      <w:bookmarkStart w:id="55" w:name="_Toc536793193"/>
-      <w:r>
-        <w:t>Value based design</w:t>
+        <w:t xml:space="preserve"> in trying to quantify values for computable simplicity: “we propose a simple number which expresses how much an action demotes (negative numbers) or promotes (positive numbers) a value”. Furthermore, the assumption is made that for different actions, the values are </w:t>
+      </w:r>
+      <w:r>
+        <w:lastRenderedPageBreak/>
+        <w:t>commeasurable in order to aid in the computability. However, this assumption “is not a trivial one”.</w:t>
+      </w:r>
+    </w:p>
+    <w:p>
+      <w:r>
+        <w:t>The logical step would be to go ahead and assign values to all activities in the dataset for further calculation. However, this is not directly useful to the cause. Instead, let’s revisit what we are actually trying to achieve</w:t>
+      </w:r>
+      <w:r>
+        <w:t>.</w:t>
+      </w:r>
+    </w:p>
+    <w:p>
+      <w:pPr>
+        <w:pStyle w:val="Kop3"/>
+      </w:pPr>
+      <w:bookmarkStart w:id="54" w:name="_Toc536792976"/>
+      <w:bookmarkStart w:id="55" w:name="_Toc536793194"/>
+      <w:r>
+        <w:t>The appropriate time</w:t>
       </w:r>
       <w:bookmarkEnd w:id="54"/>
       <w:bookmarkEnd w:id="55"/>
     </w:p>
     <w:p>
-      <w:r>
-        <w:t xml:space="preserve">Rather than mirroring the paper, </w:t>
-      </w:r>
-      <w:r>
-        <w:t xml:space="preserve">like done with activity prediction, reaching a value based smart-reminder systems is done by taking several concepts from </w:t>
-      </w:r>
-      <w:r>
-        <w:fldChar w:fldCharType="begin"/>
-      </w:r>
-      <w:r>
-        <w:instrText xml:space="preserve"> ADDIN ZOTERO_ITEM CSL_CITATION {"citationID":"46Hyz0Up","properties":{"formattedCitation":"[23]","plainCitation":"[23]","noteIndex":0},"citationItems":[{"id":18,"uris":["http://zotero.org/users/5057732/items/JCPTC9A6"],"uri":["http://zotero.org/users/5057732/items/JCPTC9A6"],"itemData":{"id":18,"type":"paper-conference","title":"Creating Socially Adaptive Electronic Partners: Interaction, Reasoning and Ethical Challenges","container-title":"Proceedings of the 2015 International Conference on Autonomous Agents and Multiagent Systems","collection-title":"AAMAS '15","publisher":"International Foundation for Autonomous Agents and Multiagent Systems","publisher-place":"Richland, SC","page":"1201–1206","source":"ACM Digital Library","event-place":"Richland, SC","abstract":"Technology for supporting people in their daily lives such as personal assistant agents and smart homes carry great potential for making our lives more connected, healthy, efficient and safe by executing tasks on our behalf and guiding our actions. We make two key observations: 1) supportive technology is inherently social in the sense that its support to a user is subject to norms from people in the user's social context (e.g., family members and caregivers), and 2) existing supportive technology is rigid in its realization of this social nature by hardwiring norms into the technology. This rigidity leads to violation of unsupported norms and inflexibility in dealing with violation of supported norms. In this paper we argue that supportive technology should be able to adapt to diverse and evolving norms of people in unforeseen circumstances, in order to better support people in their daily lives. We conceptualize this vision by proposing the novel concept of a Socially Adaptive Electronic Partner (SAEP), and outlining interaction, reasoning, and ethical challenges that need to be addressed to realize the creation of SAEPs. This requires techniques that span the areas of normative agents, human-agent teamwork, and ethics of AI, putting the multi-agent systems field in a unique position to do this.","URL":"http://dl.acm.org/citation.cfm?id=2772879.2773303","ISBN":"978-1-4503-3413-6","shortTitle":"Creating Socially Adaptive Electronic Partners","author":[{"family":"Riemsdijk","given":"M. Birna","non-dropping-particle":"van"},{"family":"Jonker","given":"Catholijn M."},{"family":"Lesser","given":"Victor"}],"issued":{"date-parts":[["2015"]]},"accessed":{"date-parts":[["2018",4,18]]}}}],"schema":"https://github.com/citation-style-language/schema/raw/master/csl-citation.json"} </w:instrText>
-      </w:r>
-      <w:r>
-        <w:fldChar w:fldCharType="separate"/>
-      </w:r>
-      <w:r>
-        <w:rPr>
-          <w:noProof/>
-        </w:rPr>
-        <w:t>[23]</w:t>
-      </w:r>
-      <w:r>
-        <w:fldChar w:fldCharType="end"/>
-      </w:r>
-      <w:r>
-        <w:t xml:space="preserve"> and </w:t>
-      </w:r>
-      <w:r>
-        <w:fldChar w:fldCharType="begin"/>
-      </w:r>
-      <w:r>
-        <w:instrText xml:space="preserve"> ADDIN ZOTERO_ITEM CSL_CITATION {"citationID":"LZNEMYX3","properties":{"formattedCitation":"[38]","plainCitation":"[38]","noteIndex":0},"citationItems":[{"id":187,"uris":["http://zotero.org/users/5057732/items/P92PX2WB"],"uri":["http://zotero.org/users/5057732/items/P92PX2WB"],"itemData":{"id":187,"type":"article-journal","title":"What should I do? Deriving norms from actions,values and context","page":"5","source":"Zotero","abstract":"Behavior support technology is increasingly used to assist people in daily life activities. To do this properly, it is important that the technology understands what really motivates people. What values underlie their actions, but also the inﬂuence of context, and how this can be translated to norms which govern behavior. In this paper, we expand a framework describing action hierarchies and values to include the role of context. Moreover, we present a method to derive speciﬁc norms for behavior from this information on actions, values and context. Behavior support technology can use this framework to reason about peoples ideal behavior, and so better offer personalized assistance.","language":"en","author":[{"family":"Tielman","given":"Myrthe L"},{"family":"Jonker","given":"Catholijn M"}]}}],"schema":"https://github.com/citation-style-language/schema/raw/master/csl-citation.json"} </w:instrText>
-      </w:r>
-      <w:r>
-        <w:fldChar w:fldCharType="separate"/>
-      </w:r>
-      <w:r>
-        <w:rPr>
-          <w:noProof/>
-        </w:rPr>
-        <w:t>[38]</w:t>
-      </w:r>
-      <w:r>
-        <w:fldChar w:fldCharType="end"/>
-      </w:r>
-      <w:r>
-        <w:t xml:space="preserve">. As explained before, In order for a system to be able to dynamically adapt to the ideas that </w:t>
-      </w:r>
-      <w:r>
-        <w:t>is deemed</w:t>
-      </w:r>
-      <w:r>
-        <w:t xml:space="preserve"> so logical as humans, the technology needs to have a notion of values. </w:t>
-      </w:r>
-    </w:p>
-    <w:p>
-      <w:r>
-        <w:lastRenderedPageBreak/>
-        <w:t xml:space="preserve">Thanks to their generalizability and stability over time, values are perfectly suitable for identifying underlying reasons for actions </w:t>
-      </w:r>
-      <w:r>
-        <w:fldChar w:fldCharType="begin"/>
-      </w:r>
-      <w:r>
-        <w:instrText xml:space="preserve"> ADDIN ZOTERO_ITEM CSL_CITATION {"citationID":"wcK7lhzX","properties":{"formattedCitation":"[55]","plainCitation":"[55]","noteIndex":0},"citationItems":[{"id":376,"uris":["http://zotero.org/users/5057732/items/NNVMMDHS"],"uri":["http://zotero.org/users/5057732/items/NNVMMDHS"],"itemData":{"id":376,"type":"paper-conference","title":"Universals in the content and structure of values: theoretical advances and empirical tests in 20 countries","container-title":"Advances in Experimental Social Psychology","source":"CiteSeer","shortTitle":"Universals in the content and structure of values","author":[{"family":"Schwartz","given":"Shalom H."}],"issued":{"date-parts":[["1992"]]}}}],"schema":"https://github.com/citation-style-language/schema/raw/master/csl-citation.json"} </w:instrText>
-      </w:r>
-      <w:r>
-        <w:fldChar w:fldCharType="separate"/>
-      </w:r>
-      <w:r>
-        <w:rPr>
-          <w:noProof/>
-        </w:rPr>
-        <w:t>[55]</w:t>
-      </w:r>
-      <w:r>
-        <w:fldChar w:fldCharType="end"/>
-      </w:r>
-      <w:r>
-        <w:t xml:space="preserve">. Formalizing this relationship is complex and can be done in a number of different ways. The simple way used in this report follows that of </w:t>
-      </w:r>
-      <w:proofErr w:type="spellStart"/>
-      <w:r>
-        <w:t>Tielman</w:t>
-      </w:r>
-      <w:proofErr w:type="spellEnd"/>
-      <w:r>
-        <w:t xml:space="preserve"> </w:t>
-      </w:r>
-      <w:r>
-        <w:fldChar w:fldCharType="begin"/>
-      </w:r>
-      <w:r>
-        <w:instrText xml:space="preserve"> ADDIN ZOTERO_ITEM CSL_CITATION {"citationID":"xI93fatZ","properties":{"formattedCitation":"[38]","plainCitation":"[38]","noteIndex":0},"citationItems":[{"id":187,"uris":["http://zotero.org/users/5057732/items/P92PX2WB"],"uri":["http://zotero.org/users/5057732/items/P92PX2WB"],"itemData":{"id":187,"type":"article-journal","title":"What should I do? Deriving norms from actions,values and context","page":"5","source":"Zotero","abstract":"Behavior support technology is increasingly used to assist people in daily life activities. To do this properly, it is important that the technology understands what really motivates people. What values underlie their actions, but also the inﬂuence of context, and how this can be translated to norms which govern behavior. In this paper, we expand a framework describing action hierarchies and values to include the role of context. Moreover, we present a method to derive speciﬁc norms for behavior from this information on actions, values and context. Behavior support technology can use this framework to reason about peoples ideal behavior, and so better offer personalized assistance.","language":"en","author":[{"family":"Tielman","given":"Myrthe L"},{"family":"Jonker","given":"Catholijn M"}]}}],"schema":"https://github.com/citation-style-language/schema/raw/master/csl-citation.json"} </w:instrText>
-      </w:r>
-      <w:r>
-        <w:fldChar w:fldCharType="separate"/>
-      </w:r>
-      <w:r>
-        <w:rPr>
-          <w:noProof/>
-        </w:rPr>
-        <w:t>[38]</w:t>
-      </w:r>
-      <w:r>
-        <w:fldChar w:fldCharType="end"/>
-      </w:r>
-      <w:r>
-        <w:t xml:space="preserve"> and </w:t>
-      </w:r>
-      <w:proofErr w:type="spellStart"/>
-      <w:r>
-        <w:t>Pasotti</w:t>
-      </w:r>
-      <w:proofErr w:type="spellEnd"/>
-      <w:r>
-        <w:t xml:space="preserve"> </w:t>
-      </w:r>
-      <w:r>
-        <w:fldChar w:fldCharType="begin"/>
-      </w:r>
-      <w:r>
-        <w:instrText xml:space="preserve"> ADDIN ZOTERO_ITEM CSL_CITATION {"citationID":"vXZ5AOwO","properties":{"formattedCitation":"[43]","plainCitation":"[43]","noteIndex":0},"citationItems":[{"id":16,"uris":["http://zotero.org/users/5057732/items/QQC6IEG9"],"uri":["http://zotero.org/users/5057732/items/QQC6IEG9"],"itemData":{"id":16,"type":"paper-conference","title":"Representing human habits: towards a habit support agent","container-title":"Proceedings of the 10th International workshop on Normative Multiagent Systems (NorMAS'16)","collection-title":"LNCS","publisher":"Springer","abstract":"Human behaviour is constrained by obligations on the one hand, by the routines and habits that constitute our normal behaviour on the other. In this paper, we present the core knowledge structures of HabInt, a Socially Adaptive Electronic Partner that supports its user in trying to adopt, break or maintain habitual behaviours. We argue that HabInt’s role is best conceived of as that of an extended mind of the user. Hence, we pose as requirements that HabInt’s representation of the relevant aspects of the user and her world should ideally correspond to that of the user herself, and use the same vocabulary. Furthermore, the knowledge structures of HabInt should be ﬂexible and explicitly represent both its user’s actual habitual behaviours and her desired habitual behaviours. This paper presents knowledge structures that satisfy the aforementioned requirements. We interleave their syntactic speciﬁcation with a case study to show their intended usage as well as their expressive power.","author":[{"family":"Pasotti","given":"Pietro"},{"family":"Riemsdijk","given":"M. Birna","dropping-particle":"van"},{"family":"Jonker","given":"Catholijn M."}],"issued":{"date-parts":[["2016",12,16]]}}}],"schema":"https://github.com/citation-style-language/schema/raw/master/csl-citation.json"} </w:instrText>
-      </w:r>
-      <w:r>
-        <w:fldChar w:fldCharType="separate"/>
-      </w:r>
-      <w:r>
-        <w:rPr>
-          <w:noProof/>
-        </w:rPr>
-        <w:t>[43]</w:t>
-      </w:r>
-      <w:r>
-        <w:fldChar w:fldCharType="end"/>
-      </w:r>
-      <w:r>
-        <w:t xml:space="preserve"> in trying to quantify values for computable simplicity: “we propose a simple number which expresses how much an action demotes (negative numbers) or promotes (positive numbers) a value”. Furthermore, the assumption is made that for different actions, the values are commeasurable in order to aid in the computability. However, this assumption “is not a trivial one”.</w:t>
-      </w:r>
-    </w:p>
-    <w:p>
-      <w:r>
-        <w:t>The logical step would be to go ahead and assign values to all activities in the dataset for further calculation. However, this is not directly useful to the cause. Instead, let’s revisit what we are actually trying to achieve</w:t>
-      </w:r>
-      <w:r>
-        <w:t>.</w:t>
-      </w:r>
+      <w:pPr>
+        <w:rPr>
+          <w:b/>
+        </w:rPr>
+      </w:pPr>
+      <w:r>
+        <w:t xml:space="preserve">The phrasing of the above question already suggests that an appropriate time for a reminder is one which causes an increase in support for user values. However, if the relationship between actions and their values have been previously quantified, these can be seen as a constant. Instead, focus should be on what effect a reminder has in reducing this value promotion, or even whether it introduces demotion of a certain value. </w:t>
+      </w:r>
+    </w:p>
+    <w:p>
+      <w:r>
+        <w:t xml:space="preserve">Furthermore, the value gain achieved by the reminder actually having its effect and properly reminding should only count in the calculation when the person actually remembers. Since this is difficult to quantify, an assumption has to be made. </w:t>
+      </w:r>
+      <w:r>
+        <w:t xml:space="preserve">Assuming the person has to be reminded before a critical activity or point in time T, we also assume that having only a short time t between the reminder and the critical point makes the user more likely to remember. </w:t>
+      </w:r>
+      <w:r>
+        <w:t xml:space="preserve">Similarly, being reminded a long time in advance (large t) will have little effect on the person actually remembering. </w:t>
+      </w:r>
+    </w:p>
+    <w:p>
+      <w:r>
+        <w:t xml:space="preserve">Combining these two matters, the most appropriate time is the one which shows the largest value gain. This gain is comprised of the effect of the reminder, the quotient introduced by the time between the reminder and the critical moment, and lastly the value loss introduced by the interruption caused by the notification itself. </w:t>
+      </w:r>
+      <w:bookmarkStart w:id="56" w:name="_Toc536792977"/>
     </w:p>
     <w:p>
       <w:pPr>
         <w:pStyle w:val="Kop3"/>
       </w:pPr>
-      <w:bookmarkStart w:id="56" w:name="_Toc536792976"/>
-      <w:bookmarkStart w:id="57" w:name="_Toc536793194"/>
-      <w:r>
-        <w:t>The appropriate time</w:t>
+      <w:bookmarkStart w:id="57" w:name="_Ref536793085"/>
+      <w:bookmarkStart w:id="58" w:name="_Toc536793195"/>
+      <w:r>
+        <w:t>One value</w:t>
       </w:r>
       <w:bookmarkEnd w:id="56"/>
       <w:bookmarkEnd w:id="57"/>
-    </w:p>
-    <w:p>
-      <w:pPr>
-        <w:rPr>
-          <w:b/>
-        </w:rPr>
-      </w:pPr>
-      <w:r>
-        <w:t xml:space="preserve">The phrasing of the above question already suggests that an appropriate time for a reminder is one which causes an increase in support for user values. However, if the relationship between actions and their values have been previously quantified, these can be seen as a constant. Instead, focus should be on what effect a reminder has in reducing this value promotion, or even whether it introduces demotion of a certain value. </w:t>
-      </w:r>
-    </w:p>
-    <w:p>
-      <w:r>
-        <w:t xml:space="preserve">Furthermore, the value gain achieved by the reminder actually having its effect and properly reminding should only count in the calculation when the person actually remembers. Since this is difficult to quantify, an assumption has to be made. </w:t>
-      </w:r>
-      <w:r>
-        <w:t xml:space="preserve">Assuming the person has to be reminded before a critical activity or point in time T, we also assume that having only a short time t between the reminder and the critical point makes the user more likely to remember. </w:t>
-      </w:r>
-      <w:r>
-        <w:t xml:space="preserve">Similarly, being reminded a long time in advance (large t) will have little effect on the person actually remembering. </w:t>
-      </w:r>
-    </w:p>
-    <w:p>
-      <w:r>
-        <w:t xml:space="preserve">Combining these two matters, the most appropriate time is the one which shows the largest value gain. This gain is comprised of the effect of the reminder, the quotient introduced by the time between the reminder and the critical moment, and lastly the value loss introduced by the interruption caused by the notification itself. </w:t>
-      </w:r>
-      <w:bookmarkStart w:id="58" w:name="_Toc536792977"/>
+      <w:bookmarkEnd w:id="58"/>
+    </w:p>
+    <w:p>
+      <w:r>
+        <w:t>A difficulty in this is how to compare different values, as well as which values to include at all, as mentioned i</w:t>
+      </w:r>
+      <w:r>
+        <w:t xml:space="preserve">n </w:t>
+      </w:r>
+      <w:r>
+        <w:fldChar w:fldCharType="begin"/>
+      </w:r>
+      <w:r>
+        <w:instrText xml:space="preserve"> REF _Ref535005293 \r \h </w:instrText>
+      </w:r>
+      <w:r>
+        <w:fldChar w:fldCharType="separate"/>
+      </w:r>
+      <w:r>
+        <w:t>2.4.1</w:t>
+      </w:r>
+      <w:r>
+        <w:fldChar w:fldCharType="end"/>
+      </w:r>
+      <w:r>
+        <w:t xml:space="preserve">. </w:t>
+      </w:r>
+      <w:r>
+        <w:t xml:space="preserve">However, one may raise the question whether such a complex approach is necessary at all. </w:t>
+      </w:r>
+      <w:r>
+        <w:t xml:space="preserve">As mentioned in the previous section, the most important aspects are the </w:t>
+      </w:r>
+      <w:r>
+        <w:t xml:space="preserve">value gains invoked by the current activity, the </w:t>
+      </w:r>
+      <w:r>
+        <w:t xml:space="preserve">value losses invoked by the nuisance of the </w:t>
+      </w:r>
+      <w:r>
+        <w:t>notification</w:t>
+      </w:r>
+      <w:r>
+        <w:t xml:space="preserve"> and the </w:t>
+      </w:r>
+      <w:r>
+        <w:t xml:space="preserve">value </w:t>
+      </w:r>
+      <w:r>
+        <w:t>gain</w:t>
+      </w:r>
+      <w:r>
+        <w:t>s</w:t>
+      </w:r>
+      <w:r>
+        <w:t xml:space="preserve"> achieved by actually </w:t>
+      </w:r>
+      <w:r>
+        <w:t>remembering</w:t>
+      </w:r>
+      <w:r>
+        <w:t xml:space="preserve">, which is in turn affected by the time between the reminder and the moment it is too late. </w:t>
+      </w:r>
+    </w:p>
+    <w:p>
+      <w:r>
+        <w:t xml:space="preserve">Aiming for a perfect solution, not remembering is considered not an option, and thus </w:t>
+      </w:r>
+      <w:r>
+        <w:t xml:space="preserve">the latter gain can be seen as success or no success. It is only further affected by time, as a notification too </w:t>
+      </w:r>
+      <w:r>
+        <w:lastRenderedPageBreak/>
+        <w:t>far ahead will also not aid in remembering. However, this will not be seen as a value component but as a time component instead.</w:t>
+      </w:r>
+    </w:p>
+    <w:p>
+      <w:r>
+        <w:t xml:space="preserve">Furthermore, the values losses as invoked by the nuisance of the notification are directly related to the gains invoked by the activity. Not only can this be combined in simply the change in values, but losses psychologically weigh much heavier than gains </w:t>
+      </w:r>
+      <w:r>
+        <w:fldChar w:fldCharType="begin"/>
+      </w:r>
+      <w:r>
+        <w:instrText xml:space="preserve"> ADDIN ZOTERO_ITEM CSL_CITATION {"citationID":"zALlW5W6","properties":{"formattedCitation":"[56]","plainCitation":"[56]","noteIndex":0},"citationItems":[{"id":440,"uris":["http://zotero.org/users/5057732/items/7C6IPWGJ"],"uri":["http://zotero.org/users/5057732/items/7C6IPWGJ"],"itemData":{"id":440,"type":"article-journal","title":"Advances in prospect theory: Cumulative representation of uncertainty","page":"27","source":"Zotero","abstract":"We develop a new version of prospect theory that employs cumulative rather than separable decision weights and extends the theory in several respects. This version, called cumulative prospect theory, applies to uncertain as well as to risky prospects with any number of outcomes, and it allows different weighting functions for gains and for losses. Two principles, diminishing sensitivity and loss aversion, are invoked to explain the characteristic curvature of the value function and the weighting functions. A review of the experimental evidence and the results of a new experiment confirm a distinctive fourfold pattern of risk attitudes: risk aversion for gains and risk seeking for losses of high probability; risk seeking for gains and risk aversion for losses of low probability.","language":"en","author":[{"family":"Tversky","given":"Amos"},{"family":"Kahneman","given":"Daniel"}]}}],"schema":"https://github.com/citation-style-language/schema/raw/master/csl-citation.json"} </w:instrText>
+      </w:r>
+      <w:r>
+        <w:fldChar w:fldCharType="separate"/>
+      </w:r>
+      <w:r>
+        <w:rPr>
+          <w:noProof/>
+        </w:rPr>
+        <w:t>[56]</w:t>
+      </w:r>
+      <w:r>
+        <w:fldChar w:fldCharType="end"/>
+      </w:r>
+      <w:r>
+        <w:t>. As such, focusing on the nuisance invoked by the notification as a single value actually may well be sufficient. Other ways of describing this</w:t>
+      </w:r>
+      <w:r>
+        <w:t xml:space="preserve"> be emotional well-being, or calmness.</w:t>
+      </w:r>
+    </w:p>
+    <w:p>
+      <w:r>
+        <w:t>The big advantage of looking at just a single value is that no comparisons have to be made and it is simple for the user to grasp once they are expected to provide feedback regarding this value.</w:t>
+      </w:r>
+      <w:r>
+        <w:t xml:space="preserve"> Furthermore, it allows for simple statistical analysis.</w:t>
+      </w:r>
     </w:p>
     <w:p>
       <w:pPr>
         <w:pStyle w:val="Kop3"/>
       </w:pPr>
-      <w:bookmarkStart w:id="59" w:name="_Ref536793085"/>
-      <w:bookmarkStart w:id="60" w:name="_Toc536793195"/>
-      <w:r>
-        <w:t>One value</w:t>
-      </w:r>
-      <w:bookmarkEnd w:id="58"/>
+      <w:bookmarkStart w:id="59" w:name="_Ref536594974"/>
+      <w:bookmarkStart w:id="60" w:name="_Toc536792978"/>
+      <w:bookmarkStart w:id="61" w:name="_Toc536793196"/>
+      <w:r>
+        <w:t>Obtaining value information</w:t>
+      </w:r>
       <w:bookmarkEnd w:id="59"/>
       <w:bookmarkEnd w:id="60"/>
-    </w:p>
-    <w:p>
-      <w:r>
-        <w:t>A difficulty in this is how to compare different values, as well as which values to include at all, as mentioned i</w:t>
-      </w:r>
-      <w:r>
-        <w:t xml:space="preserve">n </w:t>
-      </w:r>
-      <w:r>
-        <w:fldChar w:fldCharType="begin"/>
-      </w:r>
-      <w:r>
-        <w:instrText xml:space="preserve"> REF _Ref535005293 \r \h </w:instrText>
-      </w:r>
-      <w:r>
-        <w:fldChar w:fldCharType="separate"/>
-      </w:r>
-      <w:r>
-        <w:t>2.4.1</w:t>
-      </w:r>
-      <w:r>
-        <w:fldChar w:fldCharType="end"/>
-      </w:r>
-      <w:r>
-        <w:t xml:space="preserve">. </w:t>
-      </w:r>
-      <w:r>
-        <w:t xml:space="preserve">However, one may raise the question whether such a complex approach is necessary at all. </w:t>
-      </w:r>
-      <w:r>
-        <w:t xml:space="preserve">As mentioned in the previous section, the most important aspects are the </w:t>
-      </w:r>
-      <w:r>
-        <w:t xml:space="preserve">value gains invoked by the current activity, the </w:t>
-      </w:r>
-      <w:r>
-        <w:t xml:space="preserve">value losses invoked by the nuisance of the </w:t>
-      </w:r>
-      <w:r>
-        <w:t>notification</w:t>
-      </w:r>
-      <w:r>
-        <w:t xml:space="preserve"> </w:t>
-      </w:r>
-      <w:r>
-        <w:lastRenderedPageBreak/>
-        <w:t xml:space="preserve">and the </w:t>
-      </w:r>
-      <w:r>
-        <w:t xml:space="preserve">value </w:t>
-      </w:r>
-      <w:r>
-        <w:t>gain</w:t>
-      </w:r>
-      <w:r>
-        <w:t>s</w:t>
-      </w:r>
-      <w:r>
-        <w:t xml:space="preserve"> achieved by actually </w:t>
-      </w:r>
-      <w:r>
-        <w:t>remembering</w:t>
-      </w:r>
-      <w:r>
-        <w:t xml:space="preserve">, which is in turn affected by the time between the reminder and the moment it is too late. </w:t>
-      </w:r>
-    </w:p>
-    <w:p>
-      <w:r>
-        <w:t xml:space="preserve">Aiming for a perfect solution, not remembering is considered not an option, and thus </w:t>
-      </w:r>
-      <w:r>
-        <w:t>the latter gain can be seen as success or no success. It is only further affected by time, as a notification too far ahead will also not aid in remembering. However, this will not be seen as a value component but as a time component instead.</w:t>
-      </w:r>
-    </w:p>
-    <w:p>
-      <w:r>
-        <w:t xml:space="preserve">Furthermore, the values losses as invoked by the nuisance of the notification are directly related to the gains invoked by the activity. Not only can this be combined in simply the change in values, but losses psychologically weigh much heavier than gains </w:t>
-      </w:r>
-      <w:r>
-        <w:fldChar w:fldCharType="begin"/>
-      </w:r>
-      <w:r>
-        <w:instrText xml:space="preserve"> ADDIN ZOTERO_ITEM CSL_CITATION {"citationID":"zALlW5W6","properties":{"formattedCitation":"[56]","plainCitation":"[56]","noteIndex":0},"citationItems":[{"id":440,"uris":["http://zotero.org/users/5057732/items/7C6IPWGJ"],"uri":["http://zotero.org/users/5057732/items/7C6IPWGJ"],"itemData":{"id":440,"type":"article-journal","title":"Advances in prospect theory: Cumulative representation of uncertainty","page":"27","source":"Zotero","abstract":"We develop a new version of prospect theory that employs cumulative rather than separable decision weights and extends the theory in several respects. This version, called cumulative prospect theory, applies to uncertain as well as to risky prospects with any number of outcomes, and it allows different weighting functions for gains and for losses. Two principles, diminishing sensitivity and loss aversion, are invoked to explain the characteristic curvature of the value function and the weighting functions. A review of the experimental evidence and the results of a new experiment confirm a distinctive fourfold pattern of risk attitudes: risk aversion for gains and risk seeking for losses of high probability; risk seeking for gains and risk aversion for losses of low probability.","language":"en","author":[{"family":"Tversky","given":"Amos"},{"family":"Kahneman","given":"Daniel"}]}}],"schema":"https://github.com/citation-style-language/schema/raw/master/csl-citation.json"} </w:instrText>
-      </w:r>
-      <w:r>
-        <w:fldChar w:fldCharType="separate"/>
-      </w:r>
-      <w:r>
-        <w:rPr>
-          <w:noProof/>
-        </w:rPr>
-        <w:t>[56]</w:t>
-      </w:r>
-      <w:r>
-        <w:fldChar w:fldCharType="end"/>
-      </w:r>
-      <w:r>
-        <w:t>. As such, focusing on the nuisance invoked by the notification as a single value actually may well be sufficient. Other ways of describing this</w:t>
-      </w:r>
-      <w:r>
-        <w:t xml:space="preserve"> be emotional well-being, or calmness.</w:t>
-      </w:r>
-    </w:p>
-    <w:p>
-      <w:r>
-        <w:t>The big advantage of looking at just a single value is that no comparisons have to be made and it is simple for the user to grasp once they are expected to provide feedback regarding this value.</w:t>
-      </w:r>
-      <w:r>
-        <w:t xml:space="preserve"> Furthermore, it allows for simple statistical analysis.</w:t>
-      </w:r>
-    </w:p>
-    <w:p>
-      <w:pPr>
-        <w:pStyle w:val="Kop3"/>
-      </w:pPr>
-      <w:bookmarkStart w:id="61" w:name="_Ref536594974"/>
-      <w:bookmarkStart w:id="62" w:name="_Toc536792978"/>
-      <w:bookmarkStart w:id="63" w:name="_Toc536793196"/>
-      <w:r>
-        <w:t>Obtaining value information</w:t>
-      </w:r>
       <w:bookmarkEnd w:id="61"/>
-      <w:bookmarkEnd w:id="62"/>
-      <w:bookmarkEnd w:id="63"/>
     </w:p>
     <w:p>
       <w:r>
@@ -20545,191 +20501,191 @@
       <w:pPr>
         <w:pStyle w:val="Kop2"/>
       </w:pPr>
-      <w:bookmarkStart w:id="64" w:name="_Ref535011817"/>
-      <w:bookmarkStart w:id="65" w:name="_Ref535011820"/>
-      <w:bookmarkStart w:id="66" w:name="_Toc536792980"/>
-      <w:bookmarkStart w:id="67" w:name="_Toc536793197"/>
+      <w:bookmarkStart w:id="62" w:name="_Ref535011817"/>
+      <w:bookmarkStart w:id="63" w:name="_Ref535011820"/>
+      <w:bookmarkStart w:id="64" w:name="_Toc536792980"/>
+      <w:bookmarkStart w:id="65" w:name="_Toc536793197"/>
       <w:r>
         <w:t>Statistical analysis</w:t>
       </w:r>
+      <w:bookmarkEnd w:id="62"/>
+      <w:bookmarkEnd w:id="63"/>
       <w:bookmarkEnd w:id="64"/>
       <w:bookmarkEnd w:id="65"/>
+    </w:p>
+    <w:p>
+      <w:r>
+        <w:t xml:space="preserve">Recapping on the current status, using the clustering and prediction techniques, given any current activity we can predict a next activity with a certain probability. This, however, only brings us one step further in time. Remember that the aim is to find an appropriate moment for a notification. </w:t>
+      </w:r>
+    </w:p>
+    <w:p>
+      <w:r>
+        <w:t xml:space="preserve">As mentioned before, it is accepted that reaching the deadline is synonymous to reaching a certain activity. </w:t>
+      </w:r>
+      <w:r>
+        <w:t xml:space="preserve">While it is possible to let the statistical model dynamically adapt to having a single or </w:t>
+      </w:r>
+      <w:r>
+        <w:lastRenderedPageBreak/>
+        <w:t xml:space="preserve">more of such </w:t>
+      </w:r>
+      <w:r>
+        <w:t>deadline</w:t>
+      </w:r>
+      <w:r>
+        <w:t xml:space="preserve"> activities, for simplicity, only a single goal activity is accepted.</w:t>
+      </w:r>
+      <w:r>
+        <w:t xml:space="preserve"> As such, the notification should be presented before this activity, but not too long before. Being reminded too long before the deadline activity can lead to the reminder being completely ineffective. This does assume that the reminder is related to the deadline activity, as is the case in the example scenario. Else, the expected number of steps is not at all of importance. As such, the more complex case is considered, since it requires little effort to make The problem can as such be illustrated as:</w:t>
+      </w:r>
+    </w:p>
+    <w:p>
+      <w:pPr>
+        <w:pStyle w:val="Citaat"/>
+      </w:pPr>
+      <w:r>
+        <w:t>Given a current activity A and a goal activity Z, we are looking for an activity S with the highest value, that will be reached with only a minimal number of expected steps remaining before we reach Z. So:</w:t>
+      </w:r>
+    </w:p>
+    <w:p>
+      <w:pPr>
+        <w:pStyle w:val="Citaat"/>
+        <w:jc w:val="center"/>
+        <w:rPr>
+          <w:b/>
+        </w:rPr>
+      </w:pPr>
+      <w:r>
+        <w:rPr>
+          <w:b/>
+        </w:rPr>
+        <w:t>A</w:t>
+      </w:r>
+      <w:r>
+        <w:rPr>
+          <w:b/>
+        </w:rPr>
+        <w:t xml:space="preserve"> </w:t>
+      </w:r>
+      <w:r>
+        <w:rPr>
+          <w:b/>
+        </w:rPr>
+        <w:t>→ [n steps] →</w:t>
+      </w:r>
+      <w:r>
+        <w:rPr>
+          <w:b/>
+        </w:rPr>
+        <w:t xml:space="preserve"> </w:t>
+      </w:r>
+      <w:r>
+        <w:rPr>
+          <w:b/>
+        </w:rPr>
+        <w:t>S</w:t>
+      </w:r>
+      <w:r>
+        <w:rPr>
+          <w:b/>
+        </w:rPr>
+        <w:t xml:space="preserve"> </w:t>
+      </w:r>
+      <w:r>
+        <w:rPr>
+          <w:b/>
+        </w:rPr>
+        <w:t>→ [m steps] →</w:t>
+      </w:r>
+      <w:r>
+        <w:rPr>
+          <w:b/>
+        </w:rPr>
+        <w:t xml:space="preserve"> </w:t>
+      </w:r>
+      <w:r>
+        <w:rPr>
+          <w:b/>
+        </w:rPr>
+        <w:t>Z</w:t>
+      </w:r>
+    </w:p>
+    <w:p>
+      <w:pPr>
+        <w:pStyle w:val="Citaat"/>
+      </w:pPr>
+      <w:r>
+        <w:t>Where the aim is to find a minimal m with a maximal value for S.</w:t>
+      </w:r>
+    </w:p>
+    <w:p>
+      <w:r>
+        <w:t xml:space="preserve">Now one way would be to simply traverse the probability tree, one activity after another. However, this is a very intensive process. Assuming there are enough recorded activities, we can safely </w:t>
+      </w:r>
+      <w:r>
+        <w:t>assume</w:t>
+      </w:r>
+      <w:r>
+        <w:t xml:space="preserve"> that at one point the user reaches a similar activity to one performed before. As a result, the activities can no longer be modeled just as a tree, but also as a (discrete time) Markov chain where every activity is a state. The advantage of this is that there are numerous documented ways to analyze such chains. However, in order to do that, we first need to more clearly define the problem mathematically. </w:t>
+      </w:r>
+      <w:r>
+        <w:t>This is done by analyzing the two components that need to</w:t>
+      </w:r>
+      <w:r>
+        <w:t xml:space="preserve"> be found: the expected value of S and a corresponding expected number of steps from S to Z. These two steps can both be calculated through the use of Markov chains. </w:t>
+      </w:r>
+    </w:p>
+    <w:p>
+      <w:r>
+        <w:t xml:space="preserve"> </w:t>
+      </w:r>
+      <w:r>
+        <w:t>“</w:t>
+      </w:r>
+      <w:r>
+        <w:t>A Markov chain is a mathematical process that transitions from one state to another within a finite number of possible states. It is a collection of different states and probabilities of a variable, where its future condition or state is substantially dependent on its immediate previous state.</w:t>
+      </w:r>
+      <w:r>
+        <w:t xml:space="preserve"> </w:t>
+      </w:r>
+      <w:r>
+        <w:t>These probabilities can be exhibited in the form of a transition matrix</w:t>
+      </w:r>
+      <w:r>
+        <w:t xml:space="preserve">.” </w:t>
+      </w:r>
+      <w:r>
+        <w:fldChar w:fldCharType="begin"/>
+      </w:r>
+      <w:r>
+        <w:instrText xml:space="preserve"> ADDIN ZOTERO_ITEM CSL_CITATION {"citationID":"1BHpsM7F","properties":{"formattedCitation":"[57], [58]","plainCitation":"[57], [58]","noteIndex":0},"citationItems":[{"id":391,"uris":["http://zotero.org/users/5057732/items/TPFM9GGB"],"uri":["http://zotero.org/users/5057732/items/TPFM9GGB"],"itemData":{"id":391,"type":"webpage","title":"What is a Markov Chain? - Definition from Techopedia","container-title":"Techopedia.com","abstract":"Markov Chain Definition - A Markov chain is a mathematical process that transitions from o","URL":"https://www.techopedia.com/definition/8249/markov-chain","shortTitle":"What is a Markov Chain?","language":"en","accessed":{"date-parts":[["2019",1,11]]}}},{"id":393,"uris":["http://zotero.org/users/5057732/items/TKT248UX"],"uri":["http://zotero.org/users/5057732/items/TKT248UX"],"itemData":{"id":393,"type":"book","title":"Finite Mathematical Structures","publisher":"Prentice-Hall","number-of-pages":"487","source":"Google Books","note":"Google-Books-ID: 2y1ejgEACAAJ","language":"en","author":[{"family":"Kemeny","given":"John G."}],"issued":{"date-parts":[["1960"]]}}}],"schema":"https://github.com/citation-style-language/schema/raw/master/csl-citation.json"} </w:instrText>
+      </w:r>
+      <w:r>
+        <w:fldChar w:fldCharType="separate"/>
+      </w:r>
+      <w:r>
+        <w:rPr>
+          <w:noProof/>
+        </w:rPr>
+        <w:t>[57], [58]</w:t>
+      </w:r>
+      <w:r>
+        <w:fldChar w:fldCharType="end"/>
+      </w:r>
+    </w:p>
+    <w:p>
+      <w:pPr>
+        <w:pStyle w:val="Kop3"/>
+      </w:pPr>
+      <w:bookmarkStart w:id="66" w:name="_Ref534779198"/>
+      <w:bookmarkStart w:id="67" w:name="_Toc536792981"/>
+      <w:bookmarkStart w:id="68" w:name="_Toc536793198"/>
+      <w:r>
+        <w:t>Expected value</w:t>
+      </w:r>
       <w:bookmarkEnd w:id="66"/>
       <w:bookmarkEnd w:id="67"/>
-    </w:p>
-    <w:p>
-      <w:r>
-        <w:t xml:space="preserve">Recapping on the current status, using the clustering and prediction techniques, given any current activity we can predict a next activity with a certain probability. This, however, only brings us </w:t>
-      </w:r>
-      <w:r>
-        <w:lastRenderedPageBreak/>
-        <w:t xml:space="preserve">one step further in time. Remember that the aim is to find an appropriate moment for a notification. </w:t>
-      </w:r>
-    </w:p>
-    <w:p>
-      <w:r>
-        <w:t xml:space="preserve">As mentioned before, it is accepted that reaching the deadline is synonymous to reaching a certain activity. </w:t>
-      </w:r>
-      <w:r>
-        <w:t xml:space="preserve">While it is possible to let the statistical model dynamically adapt to having a single or more of such </w:t>
-      </w:r>
-      <w:r>
-        <w:t>deadline</w:t>
-      </w:r>
-      <w:r>
-        <w:t xml:space="preserve"> activities, for simplicity, only a single goal activity is accepted.</w:t>
-      </w:r>
-      <w:r>
-        <w:t xml:space="preserve"> As such, the notification should be presented before this activity, but not too long before. Being reminded too long before the deadline activity can lead to the reminder being completely ineffective. This does assume that the reminder is related to the deadline activity, as is the case in the example scenario. Else, the expected number of steps is not at all of importance. As such, the more complex case is considered, since it requires little effort to make The problem can as such be illustrated as:</w:t>
-      </w:r>
-    </w:p>
-    <w:p>
-      <w:pPr>
-        <w:pStyle w:val="Citaat"/>
-      </w:pPr>
-      <w:r>
-        <w:t>Given a current activity A and a goal activity Z, we are looking for an activity S with the highest value, that will be reached with only a minimal number of expected steps remaining before we reach Z. So:</w:t>
-      </w:r>
-    </w:p>
-    <w:p>
-      <w:pPr>
-        <w:pStyle w:val="Citaat"/>
-        <w:jc w:val="center"/>
-        <w:rPr>
-          <w:b/>
-        </w:rPr>
-      </w:pPr>
-      <w:r>
-        <w:rPr>
-          <w:b/>
-        </w:rPr>
-        <w:t>A</w:t>
-      </w:r>
-      <w:r>
-        <w:rPr>
-          <w:b/>
-        </w:rPr>
-        <w:t xml:space="preserve"> </w:t>
-      </w:r>
-      <w:r>
-        <w:rPr>
-          <w:b/>
-        </w:rPr>
-        <w:t>→ [n steps] →</w:t>
-      </w:r>
-      <w:r>
-        <w:rPr>
-          <w:b/>
-        </w:rPr>
-        <w:t xml:space="preserve"> </w:t>
-      </w:r>
-      <w:r>
-        <w:rPr>
-          <w:b/>
-        </w:rPr>
-        <w:t>S</w:t>
-      </w:r>
-      <w:r>
-        <w:rPr>
-          <w:b/>
-        </w:rPr>
-        <w:t xml:space="preserve"> </w:t>
-      </w:r>
-      <w:r>
-        <w:rPr>
-          <w:b/>
-        </w:rPr>
-        <w:t>→ [m steps] →</w:t>
-      </w:r>
-      <w:r>
-        <w:rPr>
-          <w:b/>
-        </w:rPr>
-        <w:t xml:space="preserve"> </w:t>
-      </w:r>
-      <w:r>
-        <w:rPr>
-          <w:b/>
-        </w:rPr>
-        <w:t>Z</w:t>
-      </w:r>
-    </w:p>
-    <w:p>
-      <w:pPr>
-        <w:pStyle w:val="Citaat"/>
-      </w:pPr>
-      <w:r>
-        <w:t>Where the aim is to find a minimal m with a maximal value for S.</w:t>
-      </w:r>
-    </w:p>
-    <w:p>
-      <w:r>
-        <w:t xml:space="preserve">Now one way would be to simply traverse the probability tree, one activity after another. However, this is a very intensive process. Assuming there are enough recorded activities, we can safely </w:t>
-      </w:r>
-      <w:r>
-        <w:t>assume</w:t>
-      </w:r>
-      <w:r>
-        <w:t xml:space="preserve"> that at one point the user reaches a similar activity to one performed before. As a result, the activities can no longer be modeled just as a tree, but also as a (discrete time) Markov chain where every activity is a state. The advantage of this is that there are numerous documented ways to analyze such chains. However, in order to do that, we first need to more clearly define the problem mathematically. </w:t>
-      </w:r>
-      <w:r>
-        <w:t>This is done by analyzing the two components that need to</w:t>
-      </w:r>
-      <w:r>
-        <w:t xml:space="preserve"> be found: the expected value of S and a corresponding expected number of steps from S to Z. These two steps can both be calculated through the use of Markov chains. </w:t>
-      </w:r>
-    </w:p>
-    <w:p>
-      <w:r>
-        <w:t xml:space="preserve"> </w:t>
-      </w:r>
-      <w:r>
-        <w:t>“</w:t>
-      </w:r>
-      <w:r>
-        <w:t>A Markov chain is a mathematical process that transitions from one state to another within a finite number of possible states. It is a collection of different states and probabilities of a variable, where its future condition or state is substantially dependent on its immediate previous state.</w:t>
-      </w:r>
-      <w:r>
-        <w:t xml:space="preserve"> </w:t>
-      </w:r>
-      <w:r>
-        <w:t>These probabilities can be exhibited in the form of a transition matrix</w:t>
-      </w:r>
-      <w:r>
-        <w:t xml:space="preserve">.” </w:t>
-      </w:r>
-      <w:r>
-        <w:fldChar w:fldCharType="begin"/>
-      </w:r>
-      <w:r>
-        <w:instrText xml:space="preserve"> ADDIN ZOTERO_ITEM CSL_CITATION {"citationID":"1BHpsM7F","properties":{"formattedCitation":"[57], [58]","plainCitation":"[57], [58]","noteIndex":0},"citationItems":[{"id":391,"uris":["http://zotero.org/users/5057732/items/TPFM9GGB"],"uri":["http://zotero.org/users/5057732/items/TPFM9GGB"],"itemData":{"id":391,"type":"webpage","title":"What is a Markov Chain? - Definition from Techopedia","container-title":"Techopedia.com","abstract":"Markov Chain Definition - A Markov chain is a mathematical process that transitions from o","URL":"https://www.techopedia.com/definition/8249/markov-chain","shortTitle":"What is a Markov Chain?","language":"en","accessed":{"date-parts":[["2019",1,11]]}}},{"id":393,"uris":["http://zotero.org/users/5057732/items/TKT248UX"],"uri":["http://zotero.org/users/5057732/items/TKT248UX"],"itemData":{"id":393,"type":"book","title":"Finite Mathematical Structures","publisher":"Prentice-Hall","number-of-pages":"487","source":"Google Books","note":"Google-Books-ID: 2y1ejgEACAAJ","language":"en","author":[{"family":"Kemeny","given":"John G."}],"issued":{"date-parts":[["1960"]]}}}],"schema":"https://github.com/citation-style-language/schema/raw/master/csl-citation.json"} </w:instrText>
-      </w:r>
-      <w:r>
-        <w:fldChar w:fldCharType="separate"/>
-      </w:r>
-      <w:r>
-        <w:rPr>
-          <w:noProof/>
-        </w:rPr>
-        <w:t>[57], [58]</w:t>
-      </w:r>
-      <w:r>
-        <w:fldChar w:fldCharType="end"/>
-      </w:r>
-    </w:p>
-    <w:p>
-      <w:pPr>
-        <w:pStyle w:val="Kop3"/>
-      </w:pPr>
-      <w:bookmarkStart w:id="68" w:name="_Ref534779198"/>
-      <w:bookmarkStart w:id="69" w:name="_Toc536792981"/>
-      <w:bookmarkStart w:id="70" w:name="_Toc536793198"/>
-      <w:r>
-        <w:t>Expected value</w:t>
-      </w:r>
       <w:bookmarkEnd w:id="68"/>
-      <w:bookmarkEnd w:id="69"/>
-      <w:bookmarkEnd w:id="70"/>
     </w:p>
     <w:p>
       <w:r>
@@ -20893,6 +20849,7 @@
     </w:p>
     <w:p>
       <w:r>
+        <w:lastRenderedPageBreak/>
         <w:t>All that remains is to find the probability of each state. Given that we know all transient probabilities, a transition matrix of the system can be built. As an example, we will take a system of three states that represent three activities as shown in the figure below.</w:t>
       </w:r>
     </w:p>
@@ -21688,6 +21645,7 @@
           <w:rFonts w:eastAsiaTheme="minorEastAsia"/>
           <w:lang w:eastAsia="nl-NL" w:bidi="ar-SA"/>
         </w:rPr>
+        <w:lastRenderedPageBreak/>
         <w:t xml:space="preserve">This can be solved by finding the eigenvalues and corresponding eigenvectors of the matrix </w:t>
       </w:r>
       <m:oMath>
@@ -22157,16 +22115,16 @@
           <w:lang w:eastAsia="nl-NL" w:bidi="ar-SA"/>
         </w:rPr>
       </w:pPr>
-      <w:bookmarkStart w:id="71" w:name="_Toc536792982"/>
-      <w:bookmarkStart w:id="72" w:name="_Toc536793199"/>
+      <w:bookmarkStart w:id="69" w:name="_Toc536792982"/>
+      <w:bookmarkStart w:id="70" w:name="_Toc536793199"/>
       <w:r>
         <w:rPr>
           <w:lang w:eastAsia="nl-NL" w:bidi="ar-SA"/>
         </w:rPr>
         <w:t>Absorbing Markov chain</w:t>
       </w:r>
-      <w:bookmarkEnd w:id="71"/>
-      <w:bookmarkEnd w:id="72"/>
+      <w:bookmarkEnd w:id="69"/>
+      <w:bookmarkEnd w:id="70"/>
     </w:p>
     <w:p>
       <w:pPr>
@@ -22271,7 +22229,6 @@
               <w:rFonts w:ascii="Cambria Math" w:hAnsi="Cambria Math"/>
               <w:lang w:eastAsia="nl-NL" w:bidi="ar-SA"/>
             </w:rPr>
-            <w:lastRenderedPageBreak/>
             <m:t>P=</m:t>
           </m:r>
           <m:d>
@@ -22408,6 +22365,7 @@
         <w:rPr>
           <w:lang w:eastAsia="nl-NL" w:bidi="ar-SA"/>
         </w:rPr>
+        <w:lastRenderedPageBreak/>
         <w:t>It is nothing other than making the corresponding element equal one while all other elements in the row are reduced to zero. To continue in the process of attaining the interesting aspects of our system, the fundamental matrix is needed. In order to find this matrix, several components are needed first. These components can be gathered from the new transition matrix once it is written in canonical form. For a transition matrix with t transient states and r absorbing states, the canonical form is described as:</w:t>
       </w:r>
     </w:p>
@@ -23518,6 +23476,7 @@
     </w:p>
     <w:p>
       <w:r>
+        <w:lastRenderedPageBreak/>
         <w:t xml:space="preserve">Here, </w:t>
       </w:r>
       <w:r>
@@ -24699,14 +24658,7 @@
         <w:rPr>
           <w:rFonts w:eastAsiaTheme="minorEastAsia"/>
         </w:rPr>
-        <w:t xml:space="preserve">We achieve a maximum expected value for S and a minimum number of steps for m. In order to find the expected value for S, equation (5.13) is used to find the probabilities of each state given the current starting state and then multiplied by the values of each possible state S. Consequently, the expected number of steps is found through equation (5.12). Looking at the example for the </w:t>
-      </w:r>
-      <w:r>
-        <w:rPr>
-          <w:rFonts w:eastAsiaTheme="minorEastAsia"/>
-        </w:rPr>
-        <w:lastRenderedPageBreak/>
-        <w:t>last time, taking A as our current state and C as our final state, we find for our intermediate state B:</w:t>
+        <w:t>We achieve a maximum expected value for S and a minimum number of steps for m. In order to find the expected value for S, equation (5.13) is used to find the probabilities of each state given the current starting state and then multiplied by the values of each possible state S. Consequently, the expected number of steps is found through equation (5.12). Looking at the example for the last time, taking A as our current state and C as our final state, we find for our intermediate state B:</w:t>
       </w:r>
     </w:p>
     <w:p>
@@ -24721,6 +24673,7 @@
             <w:rPr>
               <w:rFonts w:ascii="Cambria Math" w:eastAsiaTheme="minorEastAsia" w:hAnsi="Cambria Math"/>
             </w:rPr>
+            <w:lastRenderedPageBreak/>
             <m:t>E</m:t>
           </m:r>
           <m:d>
@@ -24838,8 +24791,8 @@
       <w:r>
         <w:t xml:space="preserve">  </w:t>
       </w:r>
-      <w:bookmarkStart w:id="73" w:name="_Toc536792983"/>
-      <w:bookmarkStart w:id="74" w:name="_Toc536793200"/>
+      <w:bookmarkStart w:id="71" w:name="_Toc536792983"/>
+      <w:bookmarkStart w:id="72" w:name="_Toc536793200"/>
       <w:r>
         <w:t xml:space="preserve">Drawback of choosing </w:t>
       </w:r>
@@ -24851,28 +24804,28 @@
       </w:r>
       <w:r>
         <w:t>ains</w:t>
+      </w:r>
+      <w:bookmarkEnd w:id="71"/>
+      <w:bookmarkEnd w:id="72"/>
+    </w:p>
+    <w:p>
+      <w:r>
+        <w:t>There is one big drawback of using Markov chains. This assumes complete independence between past and future states other than just the one step. In reality, there are usually a series of sequential activities. For now this is not taken into account. A possible solution would be to look at every possible set resulting from the Apriori algorithm and map it as a separate state. Even this is not ideal but it would be an improvement.</w:t>
+      </w:r>
+    </w:p>
+    <w:p>
+      <w:pPr>
+        <w:pStyle w:val="Kop2"/>
+      </w:pPr>
+      <w:bookmarkStart w:id="73" w:name="_Ref535128594"/>
+      <w:bookmarkStart w:id="74" w:name="_Toc536792984"/>
+      <w:bookmarkStart w:id="75" w:name="_Toc536793201"/>
+      <w:r>
+        <w:t>Concept description</w:t>
       </w:r>
       <w:bookmarkEnd w:id="73"/>
       <w:bookmarkEnd w:id="74"/>
-    </w:p>
-    <w:p>
-      <w:r>
-        <w:t>There is one big drawback of using Markov chains. This assumes complete independence between past and future states other than just the one step. In reality, there are usually a series of sequential activities. For now this is not taken into account. A possible solution would be to look at every possible set resulting from the Apriori algorithm and map it as a separate state. Even this is not ideal but it would be an improvement.</w:t>
-      </w:r>
-    </w:p>
-    <w:p>
-      <w:pPr>
-        <w:pStyle w:val="Kop2"/>
-      </w:pPr>
-      <w:bookmarkStart w:id="75" w:name="_Ref535128594"/>
-      <w:bookmarkStart w:id="76" w:name="_Toc536792984"/>
-      <w:bookmarkStart w:id="77" w:name="_Toc536793201"/>
-      <w:r>
-        <w:t>Concept description</w:t>
-      </w:r>
       <w:bookmarkEnd w:id="75"/>
-      <w:bookmarkEnd w:id="76"/>
-      <w:bookmarkEnd w:id="77"/>
     </w:p>
     <w:p>
       <w:r>
@@ -24930,20 +24883,20 @@
         <w:pStyle w:val="Subkopje"/>
       </w:pPr>
       <w:r>
+        <w:t>Activity prediction</w:t>
+      </w:r>
+    </w:p>
+    <w:p>
+      <w:r>
+        <w:t>The data is clustered using an Expectation Maximization algorithm. A prediction for each next cluster is made using the Apriori algorithm.</w:t>
+      </w:r>
+    </w:p>
+    <w:p>
+      <w:pPr>
+        <w:pStyle w:val="Subkopje"/>
+      </w:pPr>
+      <w:r>
         <w:lastRenderedPageBreak/>
-        <w:t>Activity prediction</w:t>
-      </w:r>
-    </w:p>
-    <w:p>
-      <w:r>
-        <w:t>The data is clustered using an Expectation Maximization algorithm. A prediction for each next cluster is made using the Apriori algorithm.</w:t>
-      </w:r>
-    </w:p>
-    <w:p>
-      <w:pPr>
-        <w:pStyle w:val="Subkopje"/>
-      </w:pPr>
-      <w:r>
         <w:t>Values</w:t>
       </w:r>
     </w:p>
@@ -25108,7 +25061,7 @@
                                 <w:noProof/>
                               </w:rPr>
                             </w:pPr>
-                            <w:bookmarkStart w:id="78" w:name="_Ref536793079"/>
+                            <w:bookmarkStart w:id="76" w:name="_Ref536793079"/>
                             <w:r>
                               <w:t xml:space="preserve">Figure </w:t>
                             </w:r>
@@ -25151,7 +25104,7 @@
                             <w:r>
                               <w:fldChar w:fldCharType="end"/>
                             </w:r>
-                            <w:bookmarkEnd w:id="78"/>
+                            <w:bookmarkEnd w:id="76"/>
                             <w:r>
                               <w:t>: Detailed concept overview</w:t>
                             </w:r>
@@ -25183,7 +25136,7 @@
                           <w:noProof/>
                         </w:rPr>
                       </w:pPr>
-                      <w:bookmarkStart w:id="79" w:name="_Ref536793079"/>
+                      <w:bookmarkStart w:id="77" w:name="_Ref536793079"/>
                       <w:r>
                         <w:t xml:space="preserve">Figure </w:t>
                       </w:r>
@@ -25226,7 +25179,7 @@
                       <w:r>
                         <w:fldChar w:fldCharType="end"/>
                       </w:r>
-                      <w:bookmarkEnd w:id="79"/>
+                      <w:bookmarkEnd w:id="77"/>
                       <w:r>
                         <w:t>: Detailed concept overview</w:t>
                       </w:r>
@@ -27300,118 +27253,118 @@
         <w:lastRenderedPageBreak/>
         <w:br/>
       </w:r>
-      <w:bookmarkStart w:id="80" w:name="_Toc536792985"/>
-      <w:bookmarkStart w:id="81" w:name="_Toc536793202"/>
+      <w:bookmarkStart w:id="78" w:name="_Toc536792985"/>
+      <w:bookmarkStart w:id="79" w:name="_Toc536793202"/>
       <w:r>
         <w:t>Implementation</w:t>
+      </w:r>
+      <w:bookmarkEnd w:id="78"/>
+      <w:bookmarkEnd w:id="79"/>
+    </w:p>
+    <w:p>
+      <w:r>
+        <w:t>The implementation is a major aspect of the project. It shows the feasibility and attainability of the proposed concept. In order to  a number of things have to be done. First, a suitable platform has to be chosen. This platform should not only allow for all desired datasets to be supported, but preferably also allow for connection to a real-life application for future field testing. Secondly, the algorithms of the conceptual design have to be implemented in code and linked to one another and to the data sources. Lastly, the implementation should allow for some sort of reporting mechanism which allows analysis of the results.</w:t>
+      </w:r>
+    </w:p>
+    <w:p>
+      <w:pPr>
+        <w:pStyle w:val="Kop2"/>
+      </w:pPr>
+      <w:bookmarkStart w:id="80" w:name="_Toc536792986"/>
+      <w:bookmarkStart w:id="81" w:name="_Toc536793203"/>
+      <w:r>
+        <w:t>Platform</w:t>
       </w:r>
       <w:bookmarkEnd w:id="80"/>
       <w:bookmarkEnd w:id="81"/>
     </w:p>
     <w:p>
       <w:r>
-        <w:t>The implementation is a major aspect of the project. It shows the feasibility and attainability of the proposed concept. In order to  a number of things have to be done. First, a suitable platform has to be chosen. This platform should not only allow for all desired datasets to be supported, but preferably also allow for connection to a real-life application for future field testing. Secondly, the algorithms of the conceptual design have to be implemented in code and linked to one another and to the data sources. Lastly, the implementation should allow for some sort of reporting mechanism which allows analysis of the results.</w:t>
-      </w:r>
-    </w:p>
-    <w:p>
-      <w:pPr>
-        <w:pStyle w:val="Kop2"/>
-      </w:pPr>
-      <w:bookmarkStart w:id="82" w:name="_Toc536792986"/>
-      <w:bookmarkStart w:id="83" w:name="_Toc536793203"/>
-      <w:r>
-        <w:t>Platform</w:t>
+        <w:t>What platform to choose isn’t just dependent on what algorithm is chosen, or what libraries are available. More important is to see how the data is obtained. Keeping an open mind as to where data can come from, and not just restricting oneself to using premade datasets, allowing streaming data is important. Why? Because of the rapid rise in Internet of Things devices.</w:t>
+      </w:r>
+    </w:p>
+    <w:p>
+      <w:pPr>
+        <w:pStyle w:val="Kop3"/>
+      </w:pPr>
+      <w:bookmarkStart w:id="82" w:name="_Toc536792987"/>
+      <w:bookmarkStart w:id="83" w:name="_Toc536793204"/>
+      <w:r>
+        <w:t>Internet of Things</w:t>
       </w:r>
       <w:bookmarkEnd w:id="82"/>
       <w:bookmarkEnd w:id="83"/>
     </w:p>
     <w:p>
       <w:r>
-        <w:t>What platform to choose isn’t just dependent on what algorithm is chosen, or what libraries are available. More important is to see how the data is obtained. Keeping an open mind as to where data can come from, and not just restricting oneself to using premade datasets, allowing streaming data is important. Why? Because of the rapid rise in Internet of Things devices.</w:t>
+        <w:t xml:space="preserve">The field of activity recognition is a rapidly evolving one. This is mainly due to the exponential rise in Internet of Things (IoT) devices. Currently, there are over 17 billion connected devices in the world. Of these, there are over 7 billion IoT devices (so excluding smartphones, computers and similar) with over 6.5 million new devices being connected every day </w:t>
+      </w:r>
+      <w:r>
+        <w:fldChar w:fldCharType="begin"/>
+      </w:r>
+      <w:r>
+        <w:instrText xml:space="preserve"> ADDIN ZOTERO_ITEM CSL_CITATION {"citationID":"WGfeR5i7","properties":{"formattedCitation":"[25]","plainCitation":"[25]","noteIndex":0},"citationItems":[{"id":360,"uris":["http://zotero.org/users/5057732/items/IIXBNQVS"],"uri":["http://zotero.org/users/5057732/items/IIXBNQVS"],"itemData":{"id":360,"type":"post-weblog","title":"State of the IoT 2018: Number of IoT devices now at 7B – Market accelerating","abstract":"IoT Market seeing unexpected acceleration - lifting the total number of IoT devices that are in use to 7B. Read the detailed article with more findings here","URL":"https://iot-analytics.com/state-of-the-iot-update-q1-q2-2018-number-of-iot-devices-now-7b/","shortTitle":"State of the IoT 2018","language":"en-US","accessed":{"date-parts":[["2018",10,29]]}}}],"schema":"https://github.com/citation-style-language/schema/raw/master/csl-citation.json"} </w:instrText>
+      </w:r>
+      <w:r>
+        <w:fldChar w:fldCharType="separate"/>
+      </w:r>
+      <w:r>
+        <w:rPr>
+          <w:noProof/>
+        </w:rPr>
+        <w:t>[25]</w:t>
+      </w:r>
+      <w:r>
+        <w:fldChar w:fldCharType="end"/>
+      </w:r>
+      <w:r>
+        <w:t>. This is expected to grow to between 20 and 200 billion within the next five to ten years. The promise of IoT doesn’t end at just connecting the devices to the internet. It is just the first step.</w:t>
+      </w:r>
+    </w:p>
+    <w:p>
+      <w:r>
+        <w:t xml:space="preserve">Advances in RF technology and low power computing will bring Internet-connectivity everywhere. Advances in Big Data and machine learning will unlock new business opportunities and models. The possibilities are nearly endless, but they all still lie quite out of reach from the direct consumer. However, specifically for activity recognition, suddenly a lot more data is available than there was 10 years ago. Consequently, more and more papers and implementations, such as </w:t>
+      </w:r>
+      <w:r>
+        <w:fldChar w:fldCharType="begin"/>
+      </w:r>
+      <w:r>
+        <w:instrText xml:space="preserve"> ADDIN ZOTERO_ITEM CSL_CITATION {"citationID":"oqR8Xe5q","properties":{"formattedCitation":"[61]\\uc0\\u8211{}[63]","plainCitation":"[61]–[63]","noteIndex":0},"citationItems":[{"id":404,"uris":["http://zotero.org/users/5057732/items/3YADDTT3"],"uri":["http://zotero.org/users/5057732/items/3YADDTT3"],"itemData":{"id":404,"type":"webpage","title":"Deep learning for sensor-based human activity recognition","container-title":"Becoming Human: Artificial Intelligence Magazine","abstract":"A detailed analysis of my deep learning approach to HAR.","URL":"https://becominghuman.ai/deep-learning-for-sensor-based-human-activity-recognition-970ff47c6b6b","author":[{"family":"D'Almeida","given":"Wisdom"}],"issued":{"date-parts":[["2018",1,5]]},"accessed":{"date-parts":[["2019",1,12]]}}},{"id":410,"uris":["http://zotero.org/users/5057732/items/MVCLWLA7"],"uri":["http://zotero.org/users/5057732/items/MVCLWLA7"],"itemData":{"id":410,"type":"article-journal","title":"Activity recognition on streaming sensor data","container-title":"Pervasive and Mobile Computing","page":"138-154","volume":"10","source":"ScienceDirect","abstract":"Many real-world applications that focus on addressing needs of a human, require information about the activities being performed by the human in real-time. While advances in pervasive computing have led to the development of wireless and non-intrusive sensors that can capture the necessary activity information, current activity recognition approaches have so far experimented on either a scripted or pre-segmented sequence of sensor events related to activities. In this paper we propose and evaluate a sliding window based approach to perform activity recognition in an on line or streaming fashion; recognizing activities as and when new sensor events are recorded. To account for the fact that different activities can be best characterized by different window lengths of sensor events, we incorporate the time decay and mutual information based weighting of sensor events within a window. Additional contextual information in the form of the previous activity and the activity of the previous window is also appended to the feature describing a sensor window. The experiments conducted to evaluate these techniques on real-world smart home datasets suggests that combining mutual information based weighting of sensor events and adding past contextual information to the feature leads to best performance for streaming activity recognition.","DOI":"10.1016/j.pmcj.2012.07.003","ISSN":"1574-1192","journalAbbreviation":"Pervasive and Mobile Computing","author":[{"family":"Krishnan","given":"Narayanan C."},{"family":"Cook","given":"Diane J."}],"issued":{"date-parts":[["2014",2,1]]}}},{"id":407,"uris":["http://zotero.org/users/5057732/items/FM2RGFMW"],"uri":["http://zotero.org/users/5057732/items/FM2RGFMW"],"itemData":{"id":407,"type":"article-journal","title":"Human Activity Recognition Based on Wearable Sensor Data: A Standardization of the State-of-the-Art","container-title":"arXiv:1806.05226 [cs]","source":"arXiv.org","abstract":"Human activity recognition based on wearable sensor data has been an attractive research topic due to its application in areas such as healthcare, homeland security and smart environments. In this context, many works have presented remarkable results using accelerometer, gyroscope and magnetometer data to represent the categories of activities. However, the current studies do not consider important issues that lead to skewed results, making hard to measure how well sensor-based human activity recognition is and preventing a direct comparison of previous works. These issues include the employed metrics, the validation protocol used, the samples generation process, and the quality of the dataset (i.e., the sampling rate and the number of activities to be recognized). We emphasize that in other research areas, such as image classification and object detection, these issues are well-defined, which brings more efforts towards the application. Inspired by this, in this work, we conduct an extensive set of experiments to indicate the vulnerable points in human activity recognition based on wearable sensor data. To this purpose, we implement and evaluate several state-of-the-art approaches, ranging from handcrafted-based methods to convolutional neural networks. Furthermore, we standardize a large number of datasets, which vary in terms of sampling rate, number of sensors, activities and subjects. According to our study, the most of evaluation types applied in the literature are not adequate to perform the activity recognition in the context of wearable sensor data, in which the recognition accuracy drops around ten percentage points when compared to the appropriate validation.","URL":"http://arxiv.org/abs/1806.05226","note":"arXiv: 1806.05226","shortTitle":"Human Activity Recognition Based on Wearable Sensor Data","author":[{"family":"Jordao","given":"Artur"},{"family":"Nazare Jr.","given":"Antonio C."},{"family":"Sena","given":"Jessica"},{"family":"Schwartz","given":"William Robson"}],"issued":{"date-parts":[["2018",6,13]]},"accessed":{"date-parts":[["2019",1,12]]}}}],"schema":"https://github.com/citation-style-language/schema/raw/master/csl-citation.json"} </w:instrText>
+      </w:r>
+      <w:r>
+        <w:fldChar w:fldCharType="separate"/>
+      </w:r>
+      <w:r>
+        <w:rPr>
+          <w:rFonts w:ascii="Times New Roman" w:cs="Times New Roman"/>
+          <w:color w:val="000000"/>
+        </w:rPr>
+        <w:t>[61]–[63]</w:t>
+      </w:r>
+      <w:r>
+        <w:fldChar w:fldCharType="end"/>
+      </w:r>
+      <w:r>
+        <w:t>, are analyzing activity based on random sensor data.</w:t>
+      </w:r>
+    </w:p>
+    <w:p>
+      <w:r>
+        <w:lastRenderedPageBreak/>
+        <w:t>Whether the activity data or the sensor data is available, in any case a prediction can be made on past events. As long as the event corresponding to the deadline is known before which the notification should have been presented, any form of data should fit within the design. As such, a server based solution, preferably in the cloud, seems most logical.</w:t>
       </w:r>
     </w:p>
     <w:p>
       <w:pPr>
         <w:pStyle w:val="Kop3"/>
       </w:pPr>
-      <w:bookmarkStart w:id="84" w:name="_Toc536792987"/>
-      <w:bookmarkStart w:id="85" w:name="_Toc536793204"/>
-      <w:r>
-        <w:t>Internet of Things</w:t>
+      <w:bookmarkStart w:id="84" w:name="_Toc536792988"/>
+      <w:bookmarkStart w:id="85" w:name="_Toc536793205"/>
+      <w:r>
+        <w:t>Programming language</w:t>
       </w:r>
       <w:bookmarkEnd w:id="84"/>
       <w:bookmarkEnd w:id="85"/>
-    </w:p>
-    <w:p>
-      <w:r>
-        <w:t xml:space="preserve">The field of activity recognition is a rapidly evolving one. This is mainly due to the exponential rise in Internet of Things (IoT) devices. Currently, there are over 17 billion connected devices in the world. Of these, there are over 7 billion IoT devices (so excluding smartphones, computers and similar) with over 6.5 million new devices being connected every day </w:t>
-      </w:r>
-      <w:r>
-        <w:fldChar w:fldCharType="begin"/>
-      </w:r>
-      <w:r>
-        <w:instrText xml:space="preserve"> ADDIN ZOTERO_ITEM CSL_CITATION {"citationID":"WGfeR5i7","properties":{"formattedCitation":"[25]","plainCitation":"[25]","noteIndex":0},"citationItems":[{"id":360,"uris":["http://zotero.org/users/5057732/items/IIXBNQVS"],"uri":["http://zotero.org/users/5057732/items/IIXBNQVS"],"itemData":{"id":360,"type":"post-weblog","title":"State of the IoT 2018: Number of IoT devices now at 7B – Market accelerating","abstract":"IoT Market seeing unexpected acceleration - lifting the total number of IoT devices that are in use to 7B. Read the detailed article with more findings here","URL":"https://iot-analytics.com/state-of-the-iot-update-q1-q2-2018-number-of-iot-devices-now-7b/","shortTitle":"State of the IoT 2018","language":"en-US","accessed":{"date-parts":[["2018",10,29]]}}}],"schema":"https://github.com/citation-style-language/schema/raw/master/csl-citation.json"} </w:instrText>
-      </w:r>
-      <w:r>
-        <w:fldChar w:fldCharType="separate"/>
-      </w:r>
-      <w:r>
-        <w:rPr>
-          <w:noProof/>
-        </w:rPr>
-        <w:t>[25]</w:t>
-      </w:r>
-      <w:r>
-        <w:fldChar w:fldCharType="end"/>
-      </w:r>
-      <w:r>
-        <w:t>. This is expected to grow to between 20 and 200 billion within the next five to ten years. The promise of IoT doesn’t end at just connecting the devices to the internet. It is just the first step.</w:t>
-      </w:r>
-    </w:p>
-    <w:p>
-      <w:r>
-        <w:t xml:space="preserve">Advances in RF technology and low power computing will bring Internet-connectivity everywhere. Advances in Big Data and machine learning will unlock new business opportunities and models. The possibilities are nearly endless, but they all still lie quite out of reach from the direct consumer. However, specifically for activity recognition, suddenly a lot more data is available than there was 10 years ago. Consequently, more and more papers and implementations, such as </w:t>
-      </w:r>
-      <w:r>
-        <w:fldChar w:fldCharType="begin"/>
-      </w:r>
-      <w:r>
-        <w:instrText xml:space="preserve"> ADDIN ZOTERO_ITEM CSL_CITATION {"citationID":"oqR8Xe5q","properties":{"formattedCitation":"[61]\\uc0\\u8211{}[63]","plainCitation":"[61]–[63]","noteIndex":0},"citationItems":[{"id":404,"uris":["http://zotero.org/users/5057732/items/3YADDTT3"],"uri":["http://zotero.org/users/5057732/items/3YADDTT3"],"itemData":{"id":404,"type":"webpage","title":"Deep learning for sensor-based human activity recognition","container-title":"Becoming Human: Artificial Intelligence Magazine","abstract":"A detailed analysis of my deep learning approach to HAR.","URL":"https://becominghuman.ai/deep-learning-for-sensor-based-human-activity-recognition-970ff47c6b6b","author":[{"family":"D'Almeida","given":"Wisdom"}],"issued":{"date-parts":[["2018",1,5]]},"accessed":{"date-parts":[["2019",1,12]]}}},{"id":410,"uris":["http://zotero.org/users/5057732/items/MVCLWLA7"],"uri":["http://zotero.org/users/5057732/items/MVCLWLA7"],"itemData":{"id":410,"type":"article-journal","title":"Activity recognition on streaming sensor data","container-title":"Pervasive and Mobile Computing","page":"138-154","volume":"10","source":"ScienceDirect","abstract":"Many real-world applications that focus on addressing needs of a human, require information about the activities being performed by the human in real-time. While advances in pervasive computing have led to the development of wireless and non-intrusive sensors that can capture the necessary activity information, current activity recognition approaches have so far experimented on either a scripted or pre-segmented sequence of sensor events related to activities. In this paper we propose and evaluate a sliding window based approach to perform activity recognition in an on line or streaming fashion; recognizing activities as and when new sensor events are recorded. To account for the fact that different activities can be best characterized by different window lengths of sensor events, we incorporate the time decay and mutual information based weighting of sensor events within a window. Additional contextual information in the form of the previous activity and the activity of the previous window is also appended to the feature describing a sensor window. The experiments conducted to evaluate these techniques on real-world smart home datasets suggests that combining mutual information based weighting of sensor events and adding past contextual information to the feature leads to best performance for streaming activity recognition.","DOI":"10.1016/j.pmcj.2012.07.003","ISSN":"1574-1192","journalAbbreviation":"Pervasive and Mobile Computing","author":[{"family":"Krishnan","given":"Narayanan C."},{"family":"Cook","given":"Diane J."}],"issued":{"date-parts":[["2014",2,1]]}}},{"id":407,"uris":["http://zotero.org/users/5057732/items/FM2RGFMW"],"uri":["http://zotero.org/users/5057732/items/FM2RGFMW"],"itemData":{"id":407,"type":"article-journal","title":"Human Activity Recognition Based on Wearable Sensor Data: A Standardization of the State-of-the-Art","container-title":"arXiv:1806.05226 [cs]","source":"arXiv.org","abstract":"Human activity recognition based on wearable sensor data has been an attractive research topic due to its application in areas such as healthcare, homeland security and smart environments. In this context, many works have presented remarkable results using accelerometer, gyroscope and magnetometer data to represent the categories of activities. However, the current studies do not consider important issues that lead to skewed results, making hard to measure how well sensor-based human activity recognition is and preventing a direct comparison of previous works. These issues include the employed metrics, the validation protocol used, the samples generation process, and the quality of the dataset (i.e., the sampling rate and the number of activities to be recognized). We emphasize that in other research areas, such as image classification and object detection, these issues are well-defined, which brings more efforts towards the application. Inspired by this, in this work, we conduct an extensive set of experiments to indicate the vulnerable points in human activity recognition based on wearable sensor data. To this purpose, we implement and evaluate several state-of-the-art approaches, ranging from handcrafted-based methods to convolutional neural networks. Furthermore, we standardize a large number of datasets, which vary in terms of sampling rate, number of sensors, activities and subjects. According to our study, the most of evaluation types applied in the literature are not adequate to perform the activity recognition in the context of wearable sensor data, in which the recognition accuracy drops around ten percentage points when compared to the appropriate validation.","URL":"http://arxiv.org/abs/1806.05226","note":"arXiv: 1806.05226","shortTitle":"Human Activity Recognition Based on Wearable Sensor Data","author":[{"family":"Jordao","given":"Artur"},{"family":"Nazare Jr.","given":"Antonio C."},{"family":"Sena","given":"Jessica"},{"family":"Schwartz","given":"William Robson"}],"issued":{"date-parts":[["2018",6,13]]},"accessed":{"date-parts":[["2019",1,12]]}}}],"schema":"https://github.com/citation-style-language/schema/raw/master/csl-citation.json"} </w:instrText>
-      </w:r>
-      <w:r>
-        <w:fldChar w:fldCharType="separate"/>
-      </w:r>
-      <w:r>
-        <w:rPr>
-          <w:rFonts w:ascii="Times New Roman" w:cs="Times New Roman"/>
-          <w:color w:val="000000"/>
-        </w:rPr>
-        <w:t>[61]–[63]</w:t>
-      </w:r>
-      <w:r>
-        <w:fldChar w:fldCharType="end"/>
-      </w:r>
-      <w:r>
-        <w:t>, are analyzing activity based on random sensor data.</w:t>
-      </w:r>
-    </w:p>
-    <w:p>
-      <w:r>
-        <w:lastRenderedPageBreak/>
-        <w:t>Whether the activity data or the sensor data is available, in any case a prediction can be made on past events. As long as the event corresponding to the deadline is known before which the notification should have been presented, any form of data should fit within the design. As such, a server based solution, preferably in the cloud, seems most logical.</w:t>
-      </w:r>
-    </w:p>
-    <w:p>
-      <w:pPr>
-        <w:pStyle w:val="Kop3"/>
-      </w:pPr>
-      <w:bookmarkStart w:id="86" w:name="_Toc536792988"/>
-      <w:bookmarkStart w:id="87" w:name="_Toc536793205"/>
-      <w:r>
-        <w:t>Programming language</w:t>
-      </w:r>
-      <w:bookmarkEnd w:id="86"/>
-      <w:bookmarkEnd w:id="87"/>
     </w:p>
     <w:p>
       <w:r>
@@ -27513,23 +27466,62 @@
       <w:pPr>
         <w:pStyle w:val="Kop2"/>
       </w:pPr>
-      <w:bookmarkStart w:id="88" w:name="_Toc536792989"/>
-      <w:bookmarkStart w:id="89" w:name="_Toc536793206"/>
+      <w:bookmarkStart w:id="86" w:name="_Toc536792989"/>
+      <w:bookmarkStart w:id="87" w:name="_Toc536793206"/>
       <w:r>
         <w:t>Setup</w:t>
+      </w:r>
+      <w:bookmarkEnd w:id="86"/>
+      <w:bookmarkEnd w:id="87"/>
+    </w:p>
+    <w:p>
+      <w:r>
+        <w:t xml:space="preserve">Taking the above choices into consideration and looking at the current professional landscape, there is a single, simple way forward. There are two reasons for this. First, almost all web based APIs work using HTTP requests. As such, a setup is needed which can perform all calculations as well as communicate via HTTP requests. Second, when considering a JavaScript based platform, the largest market share (over 60% </w:t>
+      </w:r>
+      <w:r>
+        <w:fldChar w:fldCharType="begin"/>
+      </w:r>
+      <w:r>
+        <w:instrText xml:space="preserve"> ADDIN ZOTERO_ITEM CSL_CITATION {"citationID":"yup5Hjwp","properties":{"formattedCitation":"[65]","plainCitation":"[65]","noteIndex":0},"citationItems":[{"id":413,"uris":["http://zotero.org/users/5057732/items/58YHDN35"],"uri":["http://zotero.org/users/5057732/items/58YHDN35"],"itemData":{"id":413,"type":"webpage","title":"Usage Statistics and Market Share of Node.js for Websites, January 2019","URL":"https://w3techs.com/technologies/details/ws-nodejs/all/all","accessed":{"date-parts":[["2019",1,12]]}}}],"schema":"https://github.com/citation-style-language/schema/raw/master/csl-citation.json"} </w:instrText>
+      </w:r>
+      <w:r>
+        <w:fldChar w:fldCharType="separate"/>
+      </w:r>
+      <w:r>
+        <w:rPr>
+          <w:noProof/>
+        </w:rPr>
+        <w:t>[65]</w:t>
+      </w:r>
+      <w:r>
+        <w:fldChar w:fldCharType="end"/>
+      </w:r>
+      <w:r>
+        <w:t xml:space="preserve">) is attributed to Node.js webservers. </w:t>
+      </w:r>
+    </w:p>
+    <w:p>
+      <w:pPr>
+        <w:pStyle w:val="Kop3"/>
+      </w:pPr>
+      <w:bookmarkStart w:id="88" w:name="_Toc536792990"/>
+      <w:bookmarkStart w:id="89" w:name="_Toc536793207"/>
+      <w:r>
+        <w:lastRenderedPageBreak/>
+        <w:t>Software platform – Node.js</w:t>
       </w:r>
       <w:bookmarkEnd w:id="88"/>
       <w:bookmarkEnd w:id="89"/>
     </w:p>
     <w:p>
       <w:r>
-        <w:t xml:space="preserve">Taking the above choices into consideration and looking at the current professional landscape, there is a single, simple way forward. There are two reasons for this. First, almost all web based APIs work using HTTP requests. As such, a setup is needed which can perform all calculations as well as communicate via HTTP requests. Second, when considering a JavaScript based platform, the largest market share (over 60% </w:t>
+        <w:t xml:space="preserve">JavaScript was originally a client-side scripting language, running in the user’s browser, usually part of any website. Node.js </w:t>
       </w:r>
       <w:r>
         <w:fldChar w:fldCharType="begin"/>
       </w:r>
       <w:r>
-        <w:instrText xml:space="preserve"> ADDIN ZOTERO_ITEM CSL_CITATION {"citationID":"yup5Hjwp","properties":{"formattedCitation":"[65]","plainCitation":"[65]","noteIndex":0},"citationItems":[{"id":413,"uris":["http://zotero.org/users/5057732/items/58YHDN35"],"uri":["http://zotero.org/users/5057732/items/58YHDN35"],"itemData":{"id":413,"type":"webpage","title":"Usage Statistics and Market Share of Node.js for Websites, January 2019","URL":"https://w3techs.com/technologies/details/ws-nodejs/all/all","accessed":{"date-parts":[["2019",1,12]]}}}],"schema":"https://github.com/citation-style-language/schema/raw/master/csl-citation.json"} </w:instrText>
+        <w:instrText xml:space="preserve"> ADDIN ZOTERO_ITEM CSL_CITATION {"citationID":"hHdnp3zU","properties":{"formattedCitation":"[66]","plainCitation":"[66]","noteIndex":0},"citationItems":[{"id":415,"uris":["http://zotero.org/users/5057732/items/AJ7DP23U"],"uri":["http://zotero.org/users/5057732/items/AJ7DP23U"],"itemData":{"id":415,"type":"webpage","title":"Node.js","container-title":"Node.js","abstract":"Node.js® is a JavaScript runtime built on Chrome's V8 JavaScript engine.","URL":"https://nodejs.org/en/","language":"en","author":[{"family":"Foundation","given":"Node","dropping-particle":"js"}],"accessed":{"date-parts":[["2019",1,12]]}}}],"schema":"https://github.com/citation-style-language/schema/raw/master/csl-citation.json"} </w:instrText>
       </w:r>
       <w:r>
         <w:fldChar w:fldCharType="separate"/>
@@ -27538,289 +27530,293 @@
         <w:rPr>
           <w:noProof/>
         </w:rPr>
-        <w:t>[65]</w:t>
+        <w:t>[66]</w:t>
       </w:r>
       <w:r>
         <w:fldChar w:fldCharType="end"/>
       </w:r>
       <w:r>
-        <w:t xml:space="preserve">) is attributed to Node.js webservers. </w:t>
+        <w:t xml:space="preserve"> changed the game by providing an open source platform allowing any JavaScript based application to run outside of a browser. It’s main advantage for programmers is that only a single language would have to be used for both frontend and backend (client-side and server-side) implementations.</w:t>
       </w:r>
     </w:p>
     <w:p>
       <w:pPr>
         <w:pStyle w:val="Kop3"/>
       </w:pPr>
-      <w:bookmarkStart w:id="90" w:name="_Toc536792990"/>
-      <w:bookmarkStart w:id="91" w:name="_Toc536793207"/>
-      <w:r>
-        <w:lastRenderedPageBreak/>
-        <w:t>Software platform – Node.js</w:t>
+      <w:bookmarkStart w:id="90" w:name="_Toc536792991"/>
+      <w:bookmarkStart w:id="91" w:name="_Toc536793208"/>
+      <w:r>
+        <w:t xml:space="preserve">Software library – </w:t>
+      </w:r>
+      <w:proofErr w:type="spellStart"/>
+      <w:r>
+        <w:t>npm</w:t>
       </w:r>
       <w:bookmarkEnd w:id="90"/>
       <w:bookmarkEnd w:id="91"/>
-    </w:p>
-    <w:p>
-      <w:r>
-        <w:t xml:space="preserve">JavaScript was originally a client-side scripting language, running in the user’s browser, usually part of any website. Node.js </w:t>
-      </w:r>
-      <w:r>
+      <w:proofErr w:type="spellEnd"/>
+      <w:r>
+        <w:t xml:space="preserve"> </w:t>
+      </w:r>
+    </w:p>
+    <w:p>
+      <w:r>
+        <w:t xml:space="preserve">Aside from the above, an important feature of Node.js is that it has an expansive repository of packages that can be imported for use in applications. </w:t>
+      </w:r>
+      <w:r>
+        <w:t>This Node.js package manager (</w:t>
+      </w:r>
+      <w:proofErr w:type="spellStart"/>
+      <w:r>
+        <w:t>npm</w:t>
+      </w:r>
+      <w:proofErr w:type="spellEnd"/>
+      <w:r>
+        <w:t xml:space="preserve">) </w:t>
+      </w:r>
+      <w:r>
+        <w:rPr>
+          <w:lang w:val="nl-NL"/>
+        </w:rPr>
         <w:fldChar w:fldCharType="begin"/>
       </w:r>
       <w:r>
-        <w:instrText xml:space="preserve"> ADDIN ZOTERO_ITEM CSL_CITATION {"citationID":"hHdnp3zU","properties":{"formattedCitation":"[66]","plainCitation":"[66]","noteIndex":0},"citationItems":[{"id":415,"uris":["http://zotero.org/users/5057732/items/AJ7DP23U"],"uri":["http://zotero.org/users/5057732/items/AJ7DP23U"],"itemData":{"id":415,"type":"webpage","title":"Node.js","container-title":"Node.js","abstract":"Node.js® is a JavaScript runtime built on Chrome's V8 JavaScript engine.","URL":"https://nodejs.org/en/","language":"en","author":[{"family":"Foundation","given":"Node","dropping-particle":"js"}],"accessed":{"date-parts":[["2019",1,12]]}}}],"schema":"https://github.com/citation-style-language/schema/raw/master/csl-citation.json"} </w:instrText>
-      </w:r>
-      <w:r>
+        <w:instrText xml:space="preserve"> ADDIN ZOTERO_ITEM CSL_CITATION {"citationID":"rkUAcTuq","properties":{"formattedCitation":"[67]","plainCitation":"[67]","noteIndex":0},"citationItems":[{"id":417,"uris":["http://zotero.org/users/5057732/items/KE5LAERU"],"uri":["http://zotero.org/users/5057732/items/KE5LAERU"],"itemData":{"id":417,"type":"webpage","title":"npm","URL":"https://www.npmjs.com/","accessed":{"date-parts":[["2019",1,12]]}}}],"schema":"https://github.com/citation-style-language/schema/raw/master/csl-citation.json"} </w:instrText>
+      </w:r>
+      <w:r>
+        <w:rPr>
+          <w:lang w:val="nl-NL"/>
+        </w:rPr>
         <w:fldChar w:fldCharType="separate"/>
       </w:r>
       <w:r>
         <w:rPr>
           <w:noProof/>
         </w:rPr>
-        <w:t>[66]</w:t>
-      </w:r>
-      <w:r>
+        <w:t>[67]</w:t>
+      </w:r>
+      <w:r>
+        <w:rPr>
+          <w:lang w:val="nl-NL"/>
+        </w:rPr>
         <w:fldChar w:fldCharType="end"/>
       </w:r>
       <w:r>
-        <w:t xml:space="preserve"> changed the game by providing an open source platform allowing any JavaScript based application to run outside of a browser. It’s main advantage for programmers is that only a single language would have to be used for both frontend and backend (client-side and server-side) implementations.</w:t>
+        <w:t xml:space="preserve"> is embedded within Node</w:t>
+      </w:r>
+      <w:r>
+        <w:t>.js and as such packages can be accessed as libraries, directly from the code. In order to achieve all desired functionalities, without reinventing the wheel, several important packages are used and described below.</w:t>
+      </w:r>
+    </w:p>
+    <w:p>
+      <w:pPr>
+        <w:pStyle w:val="Kop4"/>
+      </w:pPr>
+      <w:r>
+        <w:t>Express</w:t>
+      </w:r>
+    </w:p>
+    <w:p>
+      <w:r>
+        <w:t xml:space="preserve">Express </w:t>
+      </w:r>
+      <w:r>
+        <w:fldChar w:fldCharType="begin"/>
+      </w:r>
+      <w:r>
+        <w:instrText xml:space="preserve"> ADDIN ZOTERO_ITEM CSL_CITATION {"citationID":"5rdMi7yW","properties":{"formattedCitation":"[68]","plainCitation":"[68]","noteIndex":0},"citationItems":[{"id":419,"uris":["http://zotero.org/users/5057732/items/LFYR8ZD9"],"uri":["http://zotero.org/users/5057732/items/LFYR8ZD9"],"itemData":{"id":419,"type":"webpage","title":"Express - Node.js web application framework","URL":"https://expressjs.com/","language":"en","accessed":{"date-parts":[["2019",1,12]]}}}],"schema":"https://github.com/citation-style-language/schema/raw/master/csl-citation.json"} </w:instrText>
+      </w:r>
+      <w:r>
+        <w:fldChar w:fldCharType="separate"/>
+      </w:r>
+      <w:r>
+        <w:rPr>
+          <w:noProof/>
+        </w:rPr>
+        <w:t>[68]</w:t>
+      </w:r>
+      <w:r>
+        <w:fldChar w:fldCharType="end"/>
+      </w:r>
+      <w:r>
+        <w:t xml:space="preserve"> is a framework that facilitates and simplifies the creation of web applications and services. It is built over the native HTTP module within Node.js and allows for much quicker implementations of such functionalities. Most notably, it simplifies routing when used in conjunction with an API or website.</w:t>
+      </w:r>
+    </w:p>
+    <w:p>
+      <w:pPr>
+        <w:pStyle w:val="Kop4"/>
+      </w:pPr>
+      <w:r>
+        <w:t>Mongoose</w:t>
+      </w:r>
+    </w:p>
+    <w:p>
+      <w:r>
+        <w:t xml:space="preserve">Mongoose </w:t>
+      </w:r>
+      <w:r>
+        <w:fldChar w:fldCharType="begin"/>
+      </w:r>
+      <w:r>
+        <w:instrText xml:space="preserve"> ADDIN ZOTERO_ITEM CSL_CITATION {"citationID":"yE9doj8u","properties":{"formattedCitation":"[69]","plainCitation":"[69]","noteIndex":0},"citationItems":[{"id":421,"uris":["http://zotero.org/users/5057732/items/IJDJ9JBU"],"uri":["http://zotero.org/users/5057732/items/IJDJ9JBU"],"itemData":{"id":421,"type":"webpage","title":"Mongoose ODM v5.4.3","URL":"https://mongoosejs.com/","accessed":{"date-parts":[["2019",1,12]]}}}],"schema":"https://github.com/citation-style-language/schema/raw/master/csl-citation.json"} </w:instrText>
+      </w:r>
+      <w:r>
+        <w:fldChar w:fldCharType="separate"/>
+      </w:r>
+      <w:r>
+        <w:rPr>
+          <w:noProof/>
+        </w:rPr>
+        <w:t>[69]</w:t>
+      </w:r>
+      <w:r>
+        <w:fldChar w:fldCharType="end"/>
+      </w:r>
+      <w:r>
+        <w:t xml:space="preserve"> </w:t>
+      </w:r>
+      <w:r>
+        <w:t>provides a straight-forward, schema-based solution to model application data</w:t>
+      </w:r>
+      <w:r>
+        <w:t xml:space="preserve"> as it is stored in a MongoDB type database (described later in </w:t>
+      </w:r>
+      <w:r>
+        <w:fldChar w:fldCharType="begin"/>
+      </w:r>
+      <w:r>
+        <w:instrText xml:space="preserve"> REF _Ref535035987 \w \h </w:instrText>
+      </w:r>
+      <w:r>
+        <w:fldChar w:fldCharType="separate"/>
+      </w:r>
+      <w:r>
+        <w:t>6.2.3</w:t>
+      </w:r>
+      <w:r>
+        <w:fldChar w:fldCharType="end"/>
+      </w:r>
+      <w:r>
+        <w:t>). It simplifies query building and handles type casting. Based on the schemas, it allows creating model objects that are synonymous to a table entry in the database. Subsequently, all creations, deletions and edits are simplified.</w:t>
+      </w:r>
+    </w:p>
+    <w:p>
+      <w:pPr>
+        <w:pStyle w:val="Kop4"/>
+      </w:pPr>
+      <w:r>
+        <w:t>ml.js</w:t>
+      </w:r>
+    </w:p>
+    <w:p>
+      <w:r>
+        <w:t xml:space="preserve">The ml.js suite </w:t>
+      </w:r>
+      <w:r>
+        <w:fldChar w:fldCharType="begin"/>
+      </w:r>
+      <w:r>
+        <w:instrText xml:space="preserve"> ADDIN ZOTERO_ITEM CSL_CITATION {"citationID":"sB6jRe3c","properties":{"formattedCitation":"[70]","plainCitation":"[70]","noteIndex":0},"citationItems":[{"id":425,"uris":["http://zotero.org/users/5057732/items/4QJC5JDJ"],"uri":["http://zotero.org/users/5057732/items/4QJC5JDJ"],"itemData":{"id":425,"type":"webpage","title":"mljs/ml","container-title":"GitHub","abstract":"Machine learning tools in JavaScript. Contribute to mljs/ml development by creating an account on GitHub.","URL":"https://github.com/mljs/ml","language":"en","accessed":{"date-parts":[["2019",1,12]]}}}],"schema":"https://github.com/citation-style-language/schema/raw/master/csl-citation.json"} </w:instrText>
+      </w:r>
+      <w:r>
+        <w:fldChar w:fldCharType="separate"/>
+      </w:r>
+      <w:r>
+        <w:rPr>
+          <w:noProof/>
+        </w:rPr>
+        <w:t>[70]</w:t>
+      </w:r>
+      <w:r>
+        <w:fldChar w:fldCharType="end"/>
+      </w:r>
+      <w:r>
+        <w:t xml:space="preserve"> is a series of machine learning related libraries written in JavaScript. Most notable are the inclusions of tools for complex matrix calculations (for Markov chain analysis), as well as clustering and predictions. As such, it contains all tools required to perform the calculations and analysis as described in chapter </w:t>
+      </w:r>
+      <w:r>
+        <w:fldChar w:fldCharType="begin"/>
+      </w:r>
+      <w:r>
+        <w:instrText xml:space="preserve"> REF _Ref535037707 \w \h </w:instrText>
+      </w:r>
+      <w:r>
+        <w:fldChar w:fldCharType="separate"/>
+      </w:r>
+      <w:r>
+        <w:t>5</w:t>
+      </w:r>
+      <w:r>
+        <w:fldChar w:fldCharType="end"/>
+      </w:r>
+      <w:r>
+        <w:t>.</w:t>
       </w:r>
     </w:p>
     <w:p>
       <w:pPr>
         <w:pStyle w:val="Kop3"/>
       </w:pPr>
-      <w:bookmarkStart w:id="92" w:name="_Toc536792991"/>
-      <w:bookmarkStart w:id="93" w:name="_Toc536793208"/>
-      <w:r>
-        <w:t xml:space="preserve">Software library – </w:t>
-      </w:r>
-      <w:proofErr w:type="spellStart"/>
-      <w:r>
-        <w:t>npm</w:t>
+      <w:bookmarkStart w:id="92" w:name="_Toc536792992"/>
+      <w:bookmarkStart w:id="93" w:name="_Toc536793209"/>
+      <w:r>
+        <w:lastRenderedPageBreak/>
+        <w:t>View engine – Handlebars</w:t>
       </w:r>
       <w:bookmarkEnd w:id="92"/>
       <w:bookmarkEnd w:id="93"/>
-      <w:proofErr w:type="spellEnd"/>
-      <w:r>
-        <w:t xml:space="preserve"> </w:t>
-      </w:r>
-    </w:p>
-    <w:p>
-      <w:r>
-        <w:t xml:space="preserve">Aside from the above, an important feature of Node.js is that it has an expansive repository of packages that can be imported for use in applications. </w:t>
-      </w:r>
-      <w:r>
-        <w:t>This Node.js package manager (</w:t>
-      </w:r>
-      <w:proofErr w:type="spellStart"/>
-      <w:r>
-        <w:t>npm</w:t>
-      </w:r>
-      <w:proofErr w:type="spellEnd"/>
-      <w:r>
-        <w:t xml:space="preserve">) </w:t>
-      </w:r>
-      <w:r>
-        <w:rPr>
-          <w:lang w:val="nl-NL"/>
-        </w:rPr>
+    </w:p>
+    <w:p>
+      <w:r>
+        <w:t xml:space="preserve">The application needs to, among other things, handle user input and allow for datasets to be imported. For this, the simplest solution is to do all user interaction through the means of a webpage. While Node.js can natively serve html back to the client-side upon request, hardcoding the entire layout into every page is tedious work. Using a view engine allows the programmer to work according to templates where content is filled in according to a route. This allows views (the visuals) and code to be separated. Handlebars </w:t>
+      </w:r>
+      <w:r>
         <w:fldChar w:fldCharType="begin"/>
       </w:r>
       <w:r>
-        <w:instrText xml:space="preserve"> ADDIN ZOTERO_ITEM CSL_CITATION {"citationID":"rkUAcTuq","properties":{"formattedCitation":"[67]","plainCitation":"[67]","noteIndex":0},"citationItems":[{"id":417,"uris":["http://zotero.org/users/5057732/items/KE5LAERU"],"uri":["http://zotero.org/users/5057732/items/KE5LAERU"],"itemData":{"id":417,"type":"webpage","title":"npm","URL":"https://www.npmjs.com/","accessed":{"date-parts":[["2019",1,12]]}}}],"schema":"https://github.com/citation-style-language/schema/raw/master/csl-citation.json"} </w:instrText>
-      </w:r>
-      <w:r>
-        <w:rPr>
-          <w:lang w:val="nl-NL"/>
-        </w:rPr>
+        <w:instrText xml:space="preserve"> ADDIN ZOTERO_ITEM CSL_CITATION {"citationID":"kdYBGEEN","properties":{"formattedCitation":"[71]","plainCitation":"[71]","noteIndex":0},"citationItems":[{"id":423,"uris":["http://zotero.org/users/5057732/items/7JAJEW5L"],"uri":["http://zotero.org/users/5057732/items/7JAJEW5L"],"itemData":{"id":423,"type":"webpage","title":"Handlebars.js: Minimal Templating on Steroids","URL":"https://handlebarsjs.com/","accessed":{"date-parts":[["2019",1,12]]}}}],"schema":"https://github.com/citation-style-language/schema/raw/master/csl-citation.json"} </w:instrText>
+      </w:r>
+      <w:r>
         <w:fldChar w:fldCharType="separate"/>
       </w:r>
       <w:r>
         <w:rPr>
           <w:noProof/>
         </w:rPr>
-        <w:t>[67]</w:t>
-      </w:r>
-      <w:r>
-        <w:rPr>
-          <w:lang w:val="nl-NL"/>
-        </w:rPr>
+        <w:t>[71]</w:t>
+      </w:r>
+      <w:r>
         <w:fldChar w:fldCharType="end"/>
       </w:r>
       <w:r>
-        <w:t xml:space="preserve"> is embedded within Node</w:t>
-      </w:r>
-      <w:r>
-        <w:t>.js and as such packages can be accessed as libraries, directly from the code. In order to achieve all desired functionalities, without reinventing the wheel, several important packages are used and described below.</w:t>
-      </w:r>
-    </w:p>
-    <w:p>
-      <w:pPr>
-        <w:pStyle w:val="Kop4"/>
-      </w:pPr>
-      <w:r>
-        <w:t>Express</w:t>
-      </w:r>
-    </w:p>
-    <w:p>
-      <w:r>
-        <w:t xml:space="preserve">Express </w:t>
-      </w:r>
-      <w:r>
-        <w:fldChar w:fldCharType="begin"/>
-      </w:r>
-      <w:r>
-        <w:instrText xml:space="preserve"> ADDIN ZOTERO_ITEM CSL_CITATION {"citationID":"5rdMi7yW","properties":{"formattedCitation":"[68]","plainCitation":"[68]","noteIndex":0},"citationItems":[{"id":419,"uris":["http://zotero.org/users/5057732/items/LFYR8ZD9"],"uri":["http://zotero.org/users/5057732/items/LFYR8ZD9"],"itemData":{"id":419,"type":"webpage","title":"Express - Node.js web application framework","URL":"https://expressjs.com/","language":"en","accessed":{"date-parts":[["2019",1,12]]}}}],"schema":"https://github.com/citation-style-language/schema/raw/master/csl-citation.json"} </w:instrText>
-      </w:r>
-      <w:r>
-        <w:fldChar w:fldCharType="separate"/>
-      </w:r>
-      <w:r>
-        <w:rPr>
-          <w:noProof/>
-        </w:rPr>
-        <w:t>[68]</w:t>
-      </w:r>
-      <w:r>
-        <w:fldChar w:fldCharType="end"/>
-      </w:r>
-      <w:r>
-        <w:t xml:space="preserve"> is a framework that facilitates and simplifies the creation of web applications and services. It is built over the native HTTP module within Node.js and allows for much quicker implementations of such functionalities. Most notably, it simplifies routing when used in conjunction with an API or website.</w:t>
-      </w:r>
-    </w:p>
-    <w:p>
-      <w:pPr>
-        <w:pStyle w:val="Kop4"/>
-      </w:pPr>
-      <w:r>
-        <w:t>Mongoose</w:t>
-      </w:r>
-    </w:p>
-    <w:p>
-      <w:r>
-        <w:t xml:space="preserve">Mongoose </w:t>
-      </w:r>
-      <w:r>
-        <w:fldChar w:fldCharType="begin"/>
-      </w:r>
-      <w:r>
-        <w:instrText xml:space="preserve"> ADDIN ZOTERO_ITEM CSL_CITATION {"citationID":"yE9doj8u","properties":{"formattedCitation":"[69]","plainCitation":"[69]","noteIndex":0},"citationItems":[{"id":421,"uris":["http://zotero.org/users/5057732/items/IJDJ9JBU"],"uri":["http://zotero.org/users/5057732/items/IJDJ9JBU"],"itemData":{"id":421,"type":"webpage","title":"Mongoose ODM v5.4.3","URL":"https://mongoosejs.com/","accessed":{"date-parts":[["2019",1,12]]}}}],"schema":"https://github.com/citation-style-language/schema/raw/master/csl-citation.json"} </w:instrText>
-      </w:r>
-      <w:r>
-        <w:fldChar w:fldCharType="separate"/>
-      </w:r>
-      <w:r>
-        <w:rPr>
-          <w:noProof/>
-        </w:rPr>
-        <w:t>[69]</w:t>
-      </w:r>
-      <w:r>
-        <w:fldChar w:fldCharType="end"/>
-      </w:r>
-      <w:r>
-        <w:t xml:space="preserve"> </w:t>
-      </w:r>
-      <w:r>
-        <w:t>provides a straight-forward, schema-based solution to model application data</w:t>
-      </w:r>
-      <w:r>
-        <w:t xml:space="preserve"> as it is stored in a MongoDB type database (described later in </w:t>
-      </w:r>
-      <w:r>
-        <w:fldChar w:fldCharType="begin"/>
-      </w:r>
-      <w:r>
-        <w:instrText xml:space="preserve"> REF _Ref535035987 \w \h </w:instrText>
-      </w:r>
-      <w:r>
-        <w:fldChar w:fldCharType="separate"/>
-      </w:r>
-      <w:r>
-        <w:t>6.2.3</w:t>
-      </w:r>
-      <w:r>
-        <w:fldChar w:fldCharType="end"/>
-      </w:r>
-      <w:r>
-        <w:t>). It simplifies query building and handles type casting. Based on the schemas, it allows creating model objects that are synonymous to a table entry in the database. Subsequently, all creations, deletions and edits are simplified.</w:t>
-      </w:r>
-    </w:p>
-    <w:p>
-      <w:pPr>
-        <w:pStyle w:val="Kop4"/>
-      </w:pPr>
-      <w:r>
-        <w:t>ml.js</w:t>
-      </w:r>
-    </w:p>
-    <w:p>
-      <w:r>
-        <w:t xml:space="preserve">The ml.js suite </w:t>
-      </w:r>
-      <w:r>
-        <w:fldChar w:fldCharType="begin"/>
-      </w:r>
-      <w:r>
-        <w:instrText xml:space="preserve"> ADDIN ZOTERO_ITEM CSL_CITATION {"citationID":"sB6jRe3c","properties":{"formattedCitation":"[70]","plainCitation":"[70]","noteIndex":0},"citationItems":[{"id":425,"uris":["http://zotero.org/users/5057732/items/4QJC5JDJ"],"uri":["http://zotero.org/users/5057732/items/4QJC5JDJ"],"itemData":{"id":425,"type":"webpage","title":"mljs/ml","container-title":"GitHub","abstract":"Machine learning tools in JavaScript. Contribute to mljs/ml development by creating an account on GitHub.","URL":"https://github.com/mljs/ml","language":"en","accessed":{"date-parts":[["2019",1,12]]}}}],"schema":"https://github.com/citation-style-language/schema/raw/master/csl-citation.json"} </w:instrText>
-      </w:r>
-      <w:r>
-        <w:fldChar w:fldCharType="separate"/>
-      </w:r>
-      <w:r>
-        <w:rPr>
-          <w:noProof/>
-        </w:rPr>
-        <w:t>[70]</w:t>
-      </w:r>
-      <w:r>
-        <w:fldChar w:fldCharType="end"/>
-      </w:r>
-      <w:r>
-        <w:t xml:space="preserve"> is a series of machine learning related libraries written in JavaScript. Most notable are the inclusions of tools for complex matrix calculations (for Markov chain analysis), as well as clustering and predictions. As such, it contains all tools required to perform the calculations and analysis as described in chapter </w:t>
-      </w:r>
-      <w:r>
-        <w:fldChar w:fldCharType="begin"/>
-      </w:r>
-      <w:r>
-        <w:instrText xml:space="preserve"> REF _Ref535037707 \w \h </w:instrText>
-      </w:r>
-      <w:r>
-        <w:fldChar w:fldCharType="separate"/>
-      </w:r>
-      <w:r>
-        <w:t>5</w:t>
-      </w:r>
-      <w:r>
-        <w:fldChar w:fldCharType="end"/>
-      </w:r>
-      <w:r>
-        <w:t>.</w:t>
+        <w:t xml:space="preserve"> is such a templating engine. While each engine has its advantages and functions, Handlebars is one of the most minimalistic. Since no complex views are required a minimalistic approach is preferred.</w:t>
       </w:r>
     </w:p>
     <w:p>
       <w:pPr>
         <w:pStyle w:val="Kop3"/>
       </w:pPr>
-      <w:bookmarkStart w:id="94" w:name="_Toc536792992"/>
-      <w:bookmarkStart w:id="95" w:name="_Toc536793209"/>
-      <w:r>
-        <w:lastRenderedPageBreak/>
-        <w:t>View engine – Handlebars</w:t>
+      <w:bookmarkStart w:id="94" w:name="_Ref535035987"/>
+      <w:bookmarkStart w:id="95" w:name="_Toc536792993"/>
+      <w:bookmarkStart w:id="96" w:name="_Toc536793210"/>
+      <w:r>
+        <w:t>Database – MongoDB</w:t>
       </w:r>
       <w:bookmarkEnd w:id="94"/>
       <w:bookmarkEnd w:id="95"/>
-    </w:p>
-    <w:p>
-      <w:r>
-        <w:t xml:space="preserve">The application needs to, among other things, handle user input and allow for datasets to be imported. For this, the simplest solution is to do all user interaction through the means of a webpage. While Node.js can natively serve html back to the client-side upon request, hardcoding the entire layout into every page is tedious work. Using a view engine allows the programmer to work according to templates where content is filled in according to a route. This allows views (the visuals) and code to be separated. Handlebars </w:t>
+      <w:bookmarkEnd w:id="96"/>
+      <w:r>
+        <w:t xml:space="preserve"> </w:t>
+      </w:r>
+    </w:p>
+    <w:p>
+      <w:r>
+        <w:t xml:space="preserve">In order to store data regarding activities, clusters and users, a database is required. While there are plentiful options when it comes to databases that work with Node.js, there is one big advantage to using MongoDB </w:t>
       </w:r>
       <w:r>
         <w:fldChar w:fldCharType="begin"/>
       </w:r>
       <w:r>
-        <w:instrText xml:space="preserve"> ADDIN ZOTERO_ITEM CSL_CITATION {"citationID":"kdYBGEEN","properties":{"formattedCitation":"[71]","plainCitation":"[71]","noteIndex":0},"citationItems":[{"id":423,"uris":["http://zotero.org/users/5057732/items/7JAJEW5L"],"uri":["http://zotero.org/users/5057732/items/7JAJEW5L"],"itemData":{"id":423,"type":"webpage","title":"Handlebars.js: Minimal Templating on Steroids","URL":"https://handlebarsjs.com/","accessed":{"date-parts":[["2019",1,12]]}}}],"schema":"https://github.com/citation-style-language/schema/raw/master/csl-citation.json"} </w:instrText>
+        <w:instrText xml:space="preserve"> ADDIN ZOTERO_ITEM CSL_CITATION {"citationID":"IXVumlbP","properties":{"formattedCitation":"[72]","plainCitation":"[72]","noteIndex":0},"citationItems":[{"id":427,"uris":["http://zotero.org/users/5057732/items/FACXC8XU"],"uri":["http://zotero.org/users/5057732/items/FACXC8XU"],"itemData":{"id":427,"type":"webpage","title":"Open Source Document Database","container-title":"MongoDB","abstract":"We're the creators of MongoDB, the most popular database for modern apps, and MongoDB Atlas, the global cloud database on AWS, Azure, and GCP. Easily organize, use, and enrich data — in real time, anywhere.","URL":"https://www.mongodb.com/index","language":"en","accessed":{"date-parts":[["2019",1,12]]}}}],"schema":"https://github.com/citation-style-language/schema/raw/master/csl-citation.json"} </w:instrText>
       </w:r>
       <w:r>
         <w:fldChar w:fldCharType="separate"/>
@@ -27829,200 +27825,238 @@
         <w:rPr>
           <w:noProof/>
         </w:rPr>
-        <w:t>[71]</w:t>
+        <w:t>[72]</w:t>
       </w:r>
       <w:r>
         <w:fldChar w:fldCharType="end"/>
       </w:r>
       <w:r>
-        <w:t xml:space="preserve"> is such a templating engine. While each engine has its advantages and functions, Handlebars is one of the most minimalistic. Since no complex views are required a minimalistic approach is preferred.</w:t>
-      </w:r>
-    </w:p>
-    <w:p>
-      <w:pPr>
-        <w:pStyle w:val="Kop3"/>
-      </w:pPr>
-      <w:bookmarkStart w:id="96" w:name="_Ref535035987"/>
-      <w:bookmarkStart w:id="97" w:name="_Toc536792993"/>
-      <w:bookmarkStart w:id="98" w:name="_Toc536793210"/>
-      <w:r>
-        <w:t>Database – MongoDB</w:t>
-      </w:r>
-      <w:bookmarkEnd w:id="96"/>
+        <w:t xml:space="preserve">. It allows handling unstructured data. Typically, a database requires a clearly defined structure, and works with rows in a table. MongoDB, instead, works with documents. These documents are described by a schema, such a schema can still be vague. </w:t>
+      </w:r>
+    </w:p>
+    <w:p>
+      <w:r>
+        <w:t>The direct consequence of such a system is that no initial thought has to be put into the structure of the database and it can be structured on-the-fly. This greatly reduces workload early in the programming process, allowing for more time spent on the actual implementation. Throughout the process of the implementation, the databased can be remodeled and optimized upon new findings. In more traditional databases, this is not always as easy. Although arguments can be made that requiring more planning upfront ultimately leads to a better structured, and thus a more optimized, database, this is not the current desire.</w:t>
+      </w:r>
+    </w:p>
+    <w:p>
+      <w:pPr>
+        <w:pStyle w:val="Kop2"/>
+        <w:rPr>
+          <w:lang w:val="nl-NL"/>
+        </w:rPr>
+      </w:pPr>
+      <w:bookmarkStart w:id="97" w:name="_Toc536792994"/>
+      <w:bookmarkStart w:id="98" w:name="_Toc536793211"/>
+      <w:r>
+        <w:rPr>
+          <w:lang w:val="nl-NL"/>
+        </w:rPr>
+        <w:t>API</w:t>
+      </w:r>
       <w:bookmarkEnd w:id="97"/>
       <w:bookmarkEnd w:id="98"/>
-      <w:r>
-        <w:t xml:space="preserve"> </w:t>
-      </w:r>
-    </w:p>
-    <w:p>
-      <w:r>
-        <w:t xml:space="preserve">In order to store data regarding activities, clusters and users, a database is required. While there are plentiful options when it comes to databases that work with Node.js, there is one big advantage to using MongoDB </w:t>
-      </w:r>
-      <w:r>
-        <w:fldChar w:fldCharType="begin"/>
-      </w:r>
-      <w:r>
-        <w:instrText xml:space="preserve"> ADDIN ZOTERO_ITEM CSL_CITATION {"citationID":"IXVumlbP","properties":{"formattedCitation":"[72]","plainCitation":"[72]","noteIndex":0},"citationItems":[{"id":427,"uris":["http://zotero.org/users/5057732/items/FACXC8XU"],"uri":["http://zotero.org/users/5057732/items/FACXC8XU"],"itemData":{"id":427,"type":"webpage","title":"Open Source Document Database","container-title":"MongoDB","abstract":"We're the creators of MongoDB, the most popular database for modern apps, and MongoDB Atlas, the global cloud database on AWS, Azure, and GCP. Easily organize, use, and enrich data — in real time, anywhere.","URL":"https://www.mongodb.com/index","language":"en","accessed":{"date-parts":[["2019",1,12]]}}}],"schema":"https://github.com/citation-style-language/schema/raw/master/csl-citation.json"} </w:instrText>
-      </w:r>
-      <w:r>
-        <w:fldChar w:fldCharType="separate"/>
-      </w:r>
-      <w:r>
-        <w:rPr>
-          <w:noProof/>
-        </w:rPr>
-        <w:t>[72]</w:t>
-      </w:r>
-      <w:r>
-        <w:fldChar w:fldCharType="end"/>
-      </w:r>
-      <w:r>
-        <w:t xml:space="preserve">. It allows handling unstructured data. Typically, a database requires a clearly defined structure, and works with rows in a table. MongoDB, instead, works with documents. These documents are described by a schema, such a schema can still be vague. </w:t>
-      </w:r>
-    </w:p>
-    <w:p>
-      <w:r>
-        <w:t>The direct consequence of such a system is that no initial thought has to be put into the structure of the database and it can be structured on-the-fly. This greatly reduces workload early in the programming process, allowing for more time spent on the actual implementation. Throughout the process of the implementation, the databased can be remodeled and optimized upon new findings. In more traditional databases, this is not always as easy. Although arguments can be made that requiring more planning upfront ultimately leads to a better structured, and thus a more optimized, database, this is not the current desire.</w:t>
-      </w:r>
-    </w:p>
-    <w:p>
-      <w:pPr>
-        <w:pStyle w:val="Kop2"/>
-        <w:rPr>
-          <w:lang w:val="nl-NL"/>
-        </w:rPr>
-      </w:pPr>
-      <w:bookmarkStart w:id="99" w:name="_Toc536792994"/>
-      <w:bookmarkStart w:id="100" w:name="_Toc536793211"/>
-      <w:r>
-        <w:rPr>
-          <w:lang w:val="nl-NL"/>
-        </w:rPr>
-        <w:t>API</w:t>
+    </w:p>
+    <w:p>
+      <w:r>
+        <w:t xml:space="preserve">An application programming interface, or API, </w:t>
+      </w:r>
+      <w:r>
+        <w:t xml:space="preserve">is a collection of definitions used among applications to communicate between one another. More complex code is abstracted for simpler use. Rather than having an application know all low level details of the platform on which it is running or the library it is using, it allows it to use predefined  building blocks. APIs are generally used in libraries, operating systems, web services and many other implementations. </w:t>
+      </w:r>
+    </w:p>
+    <w:p>
+      <w:r>
+        <w:t>Take a printer, for example. When you click the print button in an application like Microsoft Word, it is not this application that knows how to drive a printer. Instead, it calls a function in printing API in the underlying operating system. The operating system can, in turn, invoke the printer driver to print the document.</w:t>
+      </w:r>
+    </w:p>
+    <w:p>
+      <w:pPr>
+        <w:pStyle w:val="Kop3"/>
+      </w:pPr>
+      <w:bookmarkStart w:id="99" w:name="_Toc536792995"/>
+      <w:bookmarkStart w:id="100" w:name="_Toc536793212"/>
+      <w:r>
+        <w:lastRenderedPageBreak/>
+        <w:t>Web APIs</w:t>
       </w:r>
       <w:bookmarkEnd w:id="99"/>
       <w:bookmarkEnd w:id="100"/>
     </w:p>
     <w:p>
       <w:r>
-        <w:t xml:space="preserve">An application programming interface, or API, </w:t>
-      </w:r>
-      <w:r>
-        <w:t xml:space="preserve">is a collection of definitions used among applications to communicate between one another. More complex code is abstracted for simpler use. Rather than having an application know all low level details of the platform on which it is running or the library it is using, it allows it to use predefined  building blocks. APIs are generally used in libraries, operating systems, web services and many other implementations. </w:t>
-      </w:r>
-    </w:p>
-    <w:p>
-      <w:r>
-        <w:t>Take a printer, for example. When you click the print button in an application like Microsoft Word, it is not this application that knows how to drive a printer. Instead, it calls a function in printing API in the underlying operating system. The operating system can, in turn, invoke the printer driver to print the document.</w:t>
+        <w:t xml:space="preserve">Web APIs, is an API used over the web, that can be accessed via HTTP requests. It is used as an interface between a service and a client application which uses its assets. Within the definitions of the API are properties such as hostname, path, query parameters, error codes, etc. </w:t>
+      </w:r>
+    </w:p>
+    <w:p>
+      <w:r>
+        <w:t>For the purpose of this project and its implementation, such an API facilitates a number of matters. Firstly, it allows for a clearly structured approach to handling and communicating data. Secondly, it allows the frontend, the client-side webpage, to fetch information such as statistics while also being able to provide possibilities of uploading data such as new datasets and user value information. Lastly, it provides a way for other services to connect with it.</w:t>
+      </w:r>
+    </w:p>
+    <w:p>
+      <w:r>
+        <w:t>To illustrate the last point, the most obvious example is the option to facilitate a data stream. Subscribing to such a data stream is generally done through the concept of webhooks. In its most simplest form, service A sends a request to service B to subscribe to certain events. Whenever such an event happens at service B, it sends a request to service A with the information regarding the event.</w:t>
       </w:r>
     </w:p>
     <w:p>
       <w:pPr>
         <w:pStyle w:val="Kop3"/>
       </w:pPr>
-      <w:bookmarkStart w:id="101" w:name="_Toc536792995"/>
-      <w:bookmarkStart w:id="102" w:name="_Toc536793212"/>
-      <w:r>
-        <w:lastRenderedPageBreak/>
-        <w:t>Web APIs</w:t>
+      <w:bookmarkStart w:id="101" w:name="_Toc536792996"/>
+      <w:bookmarkStart w:id="102" w:name="_Toc536793213"/>
+      <w:r>
+        <w:t>RESTful API</w:t>
       </w:r>
       <w:bookmarkEnd w:id="101"/>
       <w:bookmarkEnd w:id="102"/>
     </w:p>
     <w:p>
       <w:r>
-        <w:t xml:space="preserve">Web APIs, is an API used over the web, that can be accessed via HTTP requests. It is used as an interface between a service and a client application which uses its assets. Within the definitions of the API are properties such as hostname, path, query parameters, error codes, etc. </w:t>
-      </w:r>
-    </w:p>
-    <w:p>
-      <w:r>
-        <w:t>For the purpose of this project and its implementation, such an API facilitates a number of matters. Firstly, it allows for a clearly structured approach to handling and communicating data. Secondly, it allows the frontend, the client-side webpage, to fetch information such as statistics while also being able to provide possibilities of uploading data such as new datasets and user value information. Lastly, it provides a way for other services to connect with it.</w:t>
-      </w:r>
-    </w:p>
-    <w:p>
-      <w:r>
-        <w:t>To illustrate the last point, the most obvious example is the option to facilitate a data stream. Subscribing to such a data stream is generally done through the concept of webhooks. In its most simplest form, service A sends a request to service B to subscribe to certain events. Whenever such an event happens at service B, it sends a request to service A with the information regarding the event.</w:t>
+        <w:t>A RESTful API is one based on representational state technology (REST). This is a standardized, architectural approach web communication using HTTP methodologies.</w:t>
+      </w:r>
+    </w:p>
+    <w:p>
+      <w:r>
+        <w:t xml:space="preserve">A main advantage of a RESTful API is that it provides a great deal of flexibility. Because data is not tied to methods or resources, multiple calls can be handled simultaneously, different data formats can be returned, and like these there are many more advantages. </w:t>
+      </w:r>
+      <w:r>
+        <w:t xml:space="preserve">This flexibility allows developers to build an API that meets </w:t>
+      </w:r>
+      <w:r>
+        <w:t xml:space="preserve">meeting all kinds of needs </w:t>
+      </w:r>
+      <w:r>
+        <w:fldChar w:fldCharType="begin"/>
+      </w:r>
+      <w:r>
+        <w:instrText xml:space="preserve"> ADDIN ZOTERO_ITEM CSL_CITATION {"citationID":"fQArika4","properties":{"formattedCitation":"[73]","plainCitation":"[73]","noteIndex":0},"citationItems":[{"id":429,"uris":["http://zotero.org/users/5057732/items/3UEBNSH6"],"uri":["http://zotero.org/users/5057732/items/3UEBNSH6"],"itemData":{"id":429,"type":"webpage","title":"What is a RESTful API?","container-title":"MuleSoft","abstract":"What is a RESTful API? One of the most popular types of API is REST or, as they’re sometimes known, RESTful APIs. REST or RESTful APIs were designed to take advantage of existing protocols. While REST - or Representational State Transfer - can be used over nearly any protocol, when used for web APIs it typically takes advantage of HTTP. This means that developers have no need to install additional software or libraries when creating a REST API.","URL":"https://www.mulesoft.com/resources/api/restful-api","language":"en","issued":{"date-parts":[["2017",10,2]]},"accessed":{"date-parts":[["2019",1,13]]}}}],"schema":"https://github.com/citation-style-language/schema/raw/master/csl-citation.json"} </w:instrText>
+      </w:r>
+      <w:r>
+        <w:fldChar w:fldCharType="separate"/>
+      </w:r>
+      <w:r>
+        <w:rPr>
+          <w:noProof/>
+        </w:rPr>
+        <w:t>[73]</w:t>
+      </w:r>
+      <w:r>
+        <w:fldChar w:fldCharType="end"/>
+      </w:r>
+      <w:r>
+        <w:t xml:space="preserve">. </w:t>
+      </w:r>
+    </w:p>
+    <w:p>
+      <w:r>
+        <w:t>When designing such an API it is important to understand its concepts and constraints. Firstly, the API should be stateless. This allows calls to be made independently from one another. As such, each call should contain all data necessary to execute successfully. Secondly, the API should be designed with the concept in mind that the server and client are distinct and should be able to evolve separately from another.  Lastly, resulting from the previous point, the API should have a uniform interface. In this way, the services are not tightly coupled to the API itself. In order to achieve this, where applicable, each resource should implement the HTTP methodologies properly, rather than using random endpoints. Each resource, such as an activity, cluster or user, should be accessible through these methods.</w:t>
+      </w:r>
+    </w:p>
+    <w:p>
+      <w:r>
+        <w:t xml:space="preserve">The most common methods (and the only ones used in this implementation) are </w:t>
+      </w:r>
+      <w:r>
+        <w:fldChar w:fldCharType="begin"/>
+      </w:r>
+      <w:r>
+        <w:instrText xml:space="preserve"> ADDIN ZOTERO_ITEM CSL_CITATION {"citationID":"NSCBDIzG","properties":{"formattedCitation":"[74]","plainCitation":"[74]","noteIndex":0},"citationItems":[{"id":431,"uris":["http://zotero.org/users/5057732/items/FMWMS778"],"uri":["http://zotero.org/users/5057732/items/FMWMS778"],"itemData":{"id":431,"type":"webpage","title":"7 HTTP methods every web developer should know and how to test them","container-title":"Assertible","abstract":"Ever wondered what the difference is between GET and POST requests, or when to use PUT? You're not alone. In this post (no pun intended), I'll give you a breakdown of each method and what you need to know when testing APIs.","URL":"https://assertible.com/blog/7-http-methods-every-web-developer-should-know-and-how-to-test-them","author":[{"family":"Assertible","given":""}],"accessed":{"date-parts":[["2019",1,13]]}}}],"schema":"https://github.com/citation-style-language/schema/raw/master/csl-citation.json"} </w:instrText>
+      </w:r>
+      <w:r>
+        <w:fldChar w:fldCharType="separate"/>
+      </w:r>
+      <w:r>
+        <w:rPr>
+          <w:noProof/>
+        </w:rPr>
+        <w:t>[74]</w:t>
+      </w:r>
+      <w:r>
+        <w:fldChar w:fldCharType="end"/>
+      </w:r>
+      <w:r>
+        <w:t xml:space="preserve">: </w:t>
+      </w:r>
+    </w:p>
+    <w:p>
+      <w:pPr>
+        <w:pStyle w:val="Subkopje"/>
+      </w:pPr>
+      <w:r>
+        <w:t>GET</w:t>
+      </w:r>
+    </w:p>
+    <w:p>
+      <w:r>
+        <w:lastRenderedPageBreak/>
+        <w:t>GET requests are the most common</w:t>
+      </w:r>
+      <w:r>
+        <w:t xml:space="preserve">. It </w:t>
+      </w:r>
+      <w:r>
+        <w:t xml:space="preserve"> is used to retrieve data from a server at the specified </w:t>
+      </w:r>
+      <w:r>
+        <w:t>endpoint</w:t>
+      </w:r>
+      <w:r>
+        <w:t xml:space="preserve">. For example, </w:t>
+      </w:r>
+      <w:r>
+        <w:t xml:space="preserve">assuming </w:t>
+      </w:r>
+      <w:r>
+        <w:t xml:space="preserve">an API with a /users </w:t>
+      </w:r>
+      <w:r>
+        <w:t xml:space="preserve">path, doing </w:t>
+      </w:r>
+      <w:r>
+        <w:t>a GET request to that endpoint should return a list of all available users.</w:t>
+      </w:r>
+    </w:p>
+    <w:p>
+      <w:pPr>
+        <w:pStyle w:val="Subkopje"/>
+      </w:pPr>
+      <w:r>
+        <w:t>POST</w:t>
+      </w:r>
+    </w:p>
+    <w:p>
+      <w:r>
+        <w:t>POST requests are used to send data to the API server to create or update a resource. The data sent to the server is stored in the request body of the HTTP request. An example of this is a contact form on a website. Upon pressing the submit button, the inputs of the form are added to the body of the request and sent to the server.</w:t>
+      </w:r>
+    </w:p>
+    <w:p>
+      <w:pPr>
+        <w:pStyle w:val="Subkopje"/>
+      </w:pPr>
+      <w:r>
+        <w:t>DELETE</w:t>
+      </w:r>
+    </w:p>
+    <w:p>
+      <w:r>
+        <w:t>As the name suggests, DELETE deletes the resource at the specified endpoint. As such, a user previously created using a POST request can be retrieved using a GET request until it is deleted using a DELETE request.</w:t>
       </w:r>
     </w:p>
     <w:p>
       <w:pPr>
         <w:pStyle w:val="Kop3"/>
       </w:pPr>
-      <w:bookmarkStart w:id="103" w:name="_Toc536792996"/>
-      <w:bookmarkStart w:id="104" w:name="_Toc536793213"/>
-      <w:r>
-        <w:t>RESTful API</w:t>
+      <w:bookmarkStart w:id="103" w:name="_Toc536792997"/>
+      <w:bookmarkStart w:id="104" w:name="_Toc536793214"/>
+      <w:r>
+        <w:t>Project related resources</w:t>
       </w:r>
       <w:bookmarkEnd w:id="103"/>
       <w:bookmarkEnd w:id="104"/>
     </w:p>
     <w:p>
       <w:r>
-        <w:t>A RESTful API is one based on representational state technology (REST). This is a standardized, architectural approach web communication using HTTP methodologies.</w:t>
-      </w:r>
-    </w:p>
-    <w:p>
-      <w:r>
-        <w:t xml:space="preserve">A main advantage of a RESTful API is that it provides a great deal of flexibility. Because data is not tied to methods or resources, multiple calls can be handled simultaneously, different data formats can be returned, and like these there are many more advantages. </w:t>
-      </w:r>
-      <w:r>
-        <w:t xml:space="preserve">This flexibility allows developers to build an API that meets </w:t>
-      </w:r>
-      <w:r>
-        <w:t xml:space="preserve">meeting all kinds of needs </w:t>
-      </w:r>
-      <w:r>
-        <w:fldChar w:fldCharType="begin"/>
-      </w:r>
-      <w:r>
-        <w:instrText xml:space="preserve"> ADDIN ZOTERO_ITEM CSL_CITATION {"citationID":"fQArika4","properties":{"formattedCitation":"[73]","plainCitation":"[73]","noteIndex":0},"citationItems":[{"id":429,"uris":["http://zotero.org/users/5057732/items/3UEBNSH6"],"uri":["http://zotero.org/users/5057732/items/3UEBNSH6"],"itemData":{"id":429,"type":"webpage","title":"What is a RESTful API?","container-title":"MuleSoft","abstract":"What is a RESTful API? One of the most popular types of API is REST or, as they’re sometimes known, RESTful APIs. REST or RESTful APIs were designed to take advantage of existing protocols. While REST - or Representational State Transfer - can be used over nearly any protocol, when used for web APIs it typically takes advantage of HTTP. This means that developers have no need to install additional software or libraries when creating a REST API.","URL":"https://www.mulesoft.com/resources/api/restful-api","language":"en","issued":{"date-parts":[["2017",10,2]]},"accessed":{"date-parts":[["2019",1,13]]}}}],"schema":"https://github.com/citation-style-language/schema/raw/master/csl-citation.json"} </w:instrText>
-      </w:r>
-      <w:r>
-        <w:fldChar w:fldCharType="separate"/>
-      </w:r>
-      <w:r>
-        <w:rPr>
-          <w:noProof/>
-        </w:rPr>
-        <w:t>[73]</w:t>
-      </w:r>
-      <w:r>
-        <w:fldChar w:fldCharType="end"/>
-      </w:r>
-      <w:r>
-        <w:t xml:space="preserve">. </w:t>
-      </w:r>
-    </w:p>
-    <w:p>
-      <w:r>
-        <w:t>When designing such an API it is important to understand its concepts and constraints. Firstly, the API should be stateless. This allows calls to be made independently from one another. As such, each call should contain all data necessary to execute successfully. Secondly, the API should be designed with the concept in mind that the server and client are distinct and should be able to evolve separately from another.  Lastly, resulting from the previous point, the API should have a uniform interface. In this way, the services are not tightly coupled to the API itself. In order to achieve this, where applicable, each resource should implement the HTTP methodologies properly, rather than using random endpoints. Each resource, such as an activity, cluster or user, should be accessible through these methods.</w:t>
-      </w:r>
-    </w:p>
-    <w:p>
-      <w:r>
-        <w:t xml:space="preserve">The most common methods (and the only ones used in this implementation) are </w:t>
-      </w:r>
-      <w:r>
-        <w:fldChar w:fldCharType="begin"/>
-      </w:r>
-      <w:r>
-        <w:instrText xml:space="preserve"> ADDIN ZOTERO_ITEM CSL_CITATION {"citationID":"NSCBDIzG","properties":{"formattedCitation":"[74]","plainCitation":"[74]","noteIndex":0},"citationItems":[{"id":431,"uris":["http://zotero.org/users/5057732/items/FMWMS778"],"uri":["http://zotero.org/users/5057732/items/FMWMS778"],"itemData":{"id":431,"type":"webpage","title":"7 HTTP methods every web developer should know and how to test them","container-title":"Assertible","abstract":"Ever wondered what the difference is between GET and POST requests, or when to use PUT? You're not alone. In this post (no pun intended), I'll give you a breakdown of each method and what you need to know when testing APIs.","URL":"https://assertible.com/blog/7-http-methods-every-web-developer-should-know-and-how-to-test-them","author":[{"family":"Assertible","given":""}],"accessed":{"date-parts":[["2019",1,13]]}}}],"schema":"https://github.com/citation-style-language/schema/raw/master/csl-citation.json"} </w:instrText>
-      </w:r>
-      <w:r>
-        <w:fldChar w:fldCharType="separate"/>
-      </w:r>
-      <w:r>
-        <w:rPr>
-          <w:noProof/>
-        </w:rPr>
-        <w:t>[74]</w:t>
-      </w:r>
-      <w:r>
-        <w:fldChar w:fldCharType="end"/>
-      </w:r>
-      <w:r>
-        <w:t xml:space="preserve">: </w:t>
+        <w:t>Resources used within this project and accessible through the API include:</w:t>
       </w:r>
     </w:p>
     <w:p>
@@ -28030,37 +28064,12 @@
         <w:pStyle w:val="Subkopje"/>
       </w:pPr>
       <w:r>
-        <w:t>GET</w:t>
-      </w:r>
-    </w:p>
-    <w:p>
-      <w:r>
-        <w:lastRenderedPageBreak/>
-        <w:t>GET requests are the most common</w:t>
-      </w:r>
-      <w:r>
-        <w:t xml:space="preserve">. It </w:t>
-      </w:r>
-      <w:r>
-        <w:t xml:space="preserve"> is used to retrieve data from a server at the specified </w:t>
-      </w:r>
-      <w:r>
-        <w:t>endpoint</w:t>
-      </w:r>
-      <w:r>
-        <w:t xml:space="preserve">. For example, </w:t>
-      </w:r>
-      <w:r>
-        <w:t xml:space="preserve">assuming </w:t>
-      </w:r>
-      <w:r>
-        <w:t xml:space="preserve">an API with a /users </w:t>
-      </w:r>
-      <w:r>
-        <w:t xml:space="preserve">path, doing </w:t>
-      </w:r>
-      <w:r>
-        <w:t>a GET request to that endpoint should return a list of all available users.</w:t>
+        <w:t>Users</w:t>
+      </w:r>
+    </w:p>
+    <w:p>
+      <w:r>
+        <w:t>Described by their id as well as their values</w:t>
       </w:r>
     </w:p>
     <w:p>
@@ -28068,12 +28077,12 @@
         <w:pStyle w:val="Subkopje"/>
       </w:pPr>
       <w:r>
-        <w:t>POST</w:t>
-      </w:r>
-    </w:p>
-    <w:p>
-      <w:r>
-        <w:t>POST requests are used to send data to the API server to create or update a resource. The data sent to the server is stored in the request body of the HTTP request. An example of this is a contact form on a website. Upon pressing the submit button, the inputs of the form are added to the body of the request and sent to the server.</w:t>
+        <w:t>Activities</w:t>
+      </w:r>
+    </w:p>
+    <w:p>
+      <w:r>
+        <w:t>Entries of activities, described by which user they belong to, their name and information about their starting and ending time.</w:t>
       </w:r>
     </w:p>
     <w:p>
@@ -28081,191 +28090,135 @@
         <w:pStyle w:val="Subkopje"/>
       </w:pPr>
       <w:r>
-        <w:t>DELETE</w:t>
-      </w:r>
-    </w:p>
-    <w:p>
-      <w:r>
-        <w:t>As the name suggests, DELETE deletes the resource at the specified endpoint. As such, a user previously created using a POST request can be retrieved using a GET request until it is deleted using a DELETE request.</w:t>
-      </w:r>
-    </w:p>
-    <w:p>
-      <w:pPr>
-        <w:pStyle w:val="Kop3"/>
-      </w:pPr>
-      <w:bookmarkStart w:id="105" w:name="_Toc536792997"/>
-      <w:bookmarkStart w:id="106" w:name="_Toc536793214"/>
-      <w:r>
-        <w:t>Project related resources</w:t>
+        <w:t>Clusters</w:t>
+      </w:r>
+    </w:p>
+    <w:p>
+      <w:r>
+        <w:t>The models of cluster in which the activities have been sorted according to the clustering algorithm. They are described by which user they belong to, which activity they corresponds to and the parameters of the model.</w:t>
+      </w:r>
+    </w:p>
+    <w:p>
+      <w:pPr>
+        <w:pStyle w:val="Subkopje"/>
+      </w:pPr>
+      <w:r>
+        <w:t>Prediction model</w:t>
+      </w:r>
+    </w:p>
+    <w:p>
+      <w:pPr>
+        <w:pStyle w:val="Subkopje"/>
+      </w:pPr>
+      <w:r>
+        <w:rPr>
+          <w:i w:val="0"/>
+        </w:rPr>
+        <w:t xml:space="preserve">Information about the probabilities of each subsequent cluster, given the current cluster as calculated through the Apriori algorithm. Once again they are further described by which user they belong to. </w:t>
+      </w:r>
+    </w:p>
+    <w:p>
+      <w:pPr>
+        <w:pStyle w:val="Kop2"/>
+      </w:pPr>
+      <w:bookmarkStart w:id="105" w:name="_Toc536792998"/>
+      <w:bookmarkStart w:id="106" w:name="_Toc536793215"/>
+      <w:r>
+        <w:t>Conclusions</w:t>
       </w:r>
       <w:bookmarkEnd w:id="105"/>
       <w:bookmarkEnd w:id="106"/>
     </w:p>
     <w:p>
       <w:r>
-        <w:t>Resources used within this project and accessible through the API include:</w:t>
-      </w:r>
-    </w:p>
-    <w:p>
-      <w:pPr>
-        <w:pStyle w:val="Subkopje"/>
-      </w:pPr>
-      <w:r>
-        <w:t>Users</w:t>
-      </w:r>
-    </w:p>
-    <w:p>
-      <w:r>
-        <w:t>Described by their id as well as their values</w:t>
-      </w:r>
-    </w:p>
-    <w:p>
-      <w:pPr>
-        <w:pStyle w:val="Subkopje"/>
-      </w:pPr>
-      <w:r>
-        <w:t>Activities</w:t>
-      </w:r>
-    </w:p>
-    <w:p>
-      <w:r>
-        <w:t>Entries of activities, described by which user they belong to, their name and information about their starting and ending time.</w:t>
-      </w:r>
-    </w:p>
-    <w:p>
-      <w:pPr>
-        <w:pStyle w:val="Subkopje"/>
-      </w:pPr>
-      <w:r>
-        <w:t>Clusters</w:t>
-      </w:r>
-    </w:p>
-    <w:p>
-      <w:r>
-        <w:t>The models of cluster in which the activities have been sorted according to the clustering algorithm. They are described by which user they belong to, which activity they corresponds to and the parameters of the model.</w:t>
-      </w:r>
-    </w:p>
-    <w:p>
-      <w:pPr>
-        <w:pStyle w:val="Subkopje"/>
-      </w:pPr>
-      <w:r>
-        <w:t>Prediction model</w:t>
-      </w:r>
-    </w:p>
-    <w:p>
-      <w:pPr>
-        <w:pStyle w:val="Subkopje"/>
-      </w:pPr>
-      <w:r>
-        <w:rPr>
-          <w:i w:val="0"/>
-        </w:rPr>
-        <w:t xml:space="preserve">Information about the probabilities of each subsequent cluster, given the current cluster as calculated through the Apriori algorithm. Once again they are further described by which user they belong to. </w:t>
-      </w:r>
-    </w:p>
-    <w:p>
-      <w:pPr>
-        <w:pStyle w:val="Kop2"/>
-      </w:pPr>
-      <w:bookmarkStart w:id="107" w:name="_Toc536792998"/>
-      <w:bookmarkStart w:id="108" w:name="_Toc536793215"/>
-      <w:r>
-        <w:t>Conclusions</w:t>
+        <w:t xml:space="preserve">Combining all the aforementioned aspects, a JavaScript based, Node.js server is established, along with a MongoDB database. It serves a frontend used to view statistics and allows for user </w:t>
+      </w:r>
+      <w:r>
+        <w:lastRenderedPageBreak/>
+        <w:t>input. All communication is done through a RESTful API. In order to do complex machine learning calculations and matrix calculations, several library functions are imported.</w:t>
+      </w:r>
+    </w:p>
+    <w:p>
+      <w:r>
+        <w:t xml:space="preserve"> </w:t>
+      </w:r>
+    </w:p>
+    <w:p>
+      <w:pPr>
+        <w:pStyle w:val="Kop1"/>
+      </w:pPr>
+      <w:r>
+        <w:br w:type="page"/>
+      </w:r>
+      <w:r>
+        <w:lastRenderedPageBreak/>
+        <w:br/>
+      </w:r>
+      <w:bookmarkStart w:id="107" w:name="_Toc536792999"/>
+      <w:bookmarkStart w:id="108" w:name="_Toc536793216"/>
+      <w:r>
+        <w:t>Experimentation</w:t>
       </w:r>
       <w:bookmarkEnd w:id="107"/>
       <w:bookmarkEnd w:id="108"/>
     </w:p>
     <w:p>
       <w:r>
-        <w:t xml:space="preserve">Combining all the aforementioned aspects, a JavaScript based, Node.js server is established, along with a MongoDB database. It serves a frontend used to view statistics and allows for user </w:t>
-      </w:r>
-      <w:r>
-        <w:lastRenderedPageBreak/>
-        <w:t>input. All communication is done through a RESTful API. In order to do complex machine learning calculations and matrix calculations, several library functions are imported.</w:t>
-      </w:r>
-    </w:p>
-    <w:p>
-      <w:r>
-        <w:t xml:space="preserve"> </w:t>
-      </w:r>
-    </w:p>
-    <w:p>
-      <w:pPr>
-        <w:pStyle w:val="Kop1"/>
-      </w:pPr>
-      <w:r>
-        <w:br w:type="page"/>
-      </w:r>
-      <w:r>
-        <w:lastRenderedPageBreak/>
-        <w:br/>
-      </w:r>
-      <w:bookmarkStart w:id="109" w:name="_Toc536792999"/>
-      <w:bookmarkStart w:id="110" w:name="_Toc536793216"/>
-      <w:r>
-        <w:t>Experimentation</w:t>
+        <w:t>Having established and implemented a model, the final step is to answer the last research question:</w:t>
+      </w:r>
+    </w:p>
+    <w:p>
+      <w:pPr>
+        <w:pStyle w:val="Citaat"/>
+        <w:rPr>
+          <w:shd w:val="clear" w:color="auto" w:fill="FFFFFF"/>
+        </w:rPr>
+      </w:pPr>
+      <w:r>
+        <w:rPr>
+          <w:shd w:val="clear" w:color="auto" w:fill="FFFFFF"/>
+        </w:rPr>
+        <w:t>R6: Does the use of the value-extended model provide more appropriately timed notifications?</w:t>
+      </w:r>
+    </w:p>
+    <w:p>
+      <w:r>
+        <w:t xml:space="preserve">While having a proper implementation shows that the concept is achievable, it is more interesting to actually see if the model shows improved performance. In order to do this, a method of testing was established and consequently tested. </w:t>
+      </w:r>
+    </w:p>
+    <w:p>
+      <w:pPr>
+        <w:pStyle w:val="Kop2"/>
+      </w:pPr>
+      <w:bookmarkStart w:id="109" w:name="_Toc536793000"/>
+      <w:bookmarkStart w:id="110" w:name="_Toc536793217"/>
+      <w:r>
+        <w:t>Methodology</w:t>
       </w:r>
       <w:bookmarkEnd w:id="109"/>
       <w:bookmarkEnd w:id="110"/>
     </w:p>
     <w:p>
       <w:r>
-        <w:t>Having established and implemented a model, the final step is to answer the last research question:</w:t>
-      </w:r>
-    </w:p>
-    <w:p>
-      <w:pPr>
-        <w:pStyle w:val="Citaat"/>
-        <w:rPr>
-          <w:shd w:val="clear" w:color="auto" w:fill="FFFFFF"/>
-        </w:rPr>
-      </w:pPr>
-      <w:r>
-        <w:rPr>
-          <w:shd w:val="clear" w:color="auto" w:fill="FFFFFF"/>
-        </w:rPr>
-        <w:t>R6: Does the use of the value-extended model provide more appropriately timed notifications?</w:t>
-      </w:r>
-    </w:p>
-    <w:p>
-      <w:r>
-        <w:t xml:space="preserve">While having a proper implementation shows that the concept is achievable, it is more interesting to actually see if the model shows improved performance. In order to do this, a method of testing was established and consequently tested. </w:t>
-      </w:r>
-    </w:p>
-    <w:p>
-      <w:pPr>
-        <w:pStyle w:val="Kop2"/>
-      </w:pPr>
-      <w:bookmarkStart w:id="111" w:name="_Toc536793000"/>
-      <w:bookmarkStart w:id="112" w:name="_Toc536793217"/>
-      <w:r>
-        <w:t>Methodology</w:t>
+        <w:t>To recap on the concept, the idea is to find an activity at which the notification will be presented. This activity should happen before a deadline is reached and should be calculated given the most recent recorded activity.</w:t>
+      </w:r>
+    </w:p>
+    <w:p>
+      <w:r>
+        <w:t>The final method predicts moments for various sections of the datasets, of various users, for two deadline activities, and using randomized annoyance values. Combining the values linked to the activities and their expected time until the deadline, a score for each could be calculated and later used for comparison between scenarios. Aside from this, the number of successfully predicted moments were compared. Three scenarios were tested: a baseline in which only the prediction model is tested and the values are ignored, one in which only values are considered and not the time, and finally one in which both are considered. The sections below discuss the reasoning behind these choices.</w:t>
+      </w:r>
+    </w:p>
+    <w:p>
+      <w:pPr>
+        <w:pStyle w:val="Kop3"/>
+      </w:pPr>
+      <w:bookmarkStart w:id="111" w:name="_Toc536793001"/>
+      <w:bookmarkStart w:id="112" w:name="_Toc536793218"/>
+      <w:r>
+        <w:t>Variables</w:t>
       </w:r>
       <w:bookmarkEnd w:id="111"/>
       <w:bookmarkEnd w:id="112"/>
-    </w:p>
-    <w:p>
-      <w:r>
-        <w:t>To recap on the concept, the idea is to find an activity at which the notification will be presented. This activity should happen before a deadline is reached and should be calculated given the most recent recorded activity.</w:t>
-      </w:r>
-    </w:p>
-    <w:p>
-      <w:r>
-        <w:t>The final method predicts moments for various sections of the datasets, of various users, for two deadline activities, and using randomized annoyance values. Combining the values linked to the activities and their expected time until the deadline, a score for each could be calculated and later used for comparison between scenarios. Aside from this, the number of successfully predicted moments were compared. Three scenarios were tested: a baseline in which only the prediction model is tested and the values are ignored, one in which only values are considered and not the time, and finally one in which both are considered. The sections below discuss the reasoning behind these choices.</w:t>
-      </w:r>
-    </w:p>
-    <w:p>
-      <w:pPr>
-        <w:pStyle w:val="Kop3"/>
-      </w:pPr>
-      <w:bookmarkStart w:id="113" w:name="_Toc536793001"/>
-      <w:bookmarkStart w:id="114" w:name="_Toc536793218"/>
-      <w:r>
-        <w:t>Variables</w:t>
-      </w:r>
-      <w:bookmarkEnd w:id="113"/>
-      <w:bookmarkEnd w:id="114"/>
     </w:p>
     <w:p>
       <w:r>
@@ -28495,13 +28448,13 @@
       <w:pPr>
         <w:pStyle w:val="Kop3"/>
       </w:pPr>
-      <w:bookmarkStart w:id="115" w:name="_Toc536793002"/>
-      <w:bookmarkStart w:id="116" w:name="_Toc536793219"/>
+      <w:bookmarkStart w:id="113" w:name="_Toc536793002"/>
+      <w:bookmarkStart w:id="114" w:name="_Toc536793219"/>
       <w:r>
         <w:t>Baseline</w:t>
       </w:r>
-      <w:bookmarkEnd w:id="115"/>
-      <w:bookmarkEnd w:id="116"/>
+      <w:bookmarkEnd w:id="113"/>
+      <w:bookmarkEnd w:id="114"/>
     </w:p>
     <w:p>
       <w:r>
@@ -28730,13 +28683,13 @@
       <w:pPr>
         <w:pStyle w:val="Kop3"/>
       </w:pPr>
-      <w:bookmarkStart w:id="117" w:name="_Toc536793003"/>
-      <w:bookmarkStart w:id="118" w:name="_Toc536793220"/>
+      <w:bookmarkStart w:id="115" w:name="_Toc536793003"/>
+      <w:bookmarkStart w:id="116" w:name="_Toc536793220"/>
       <w:r>
         <w:t>Scenarios</w:t>
       </w:r>
-      <w:bookmarkEnd w:id="117"/>
-      <w:bookmarkEnd w:id="118"/>
+      <w:bookmarkEnd w:id="115"/>
+      <w:bookmarkEnd w:id="116"/>
     </w:p>
     <w:p>
       <w:r>
@@ -29264,13 +29217,13 @@
       <w:pPr>
         <w:pStyle w:val="Kop3"/>
       </w:pPr>
-      <w:bookmarkStart w:id="119" w:name="_Toc536793004"/>
-      <w:bookmarkStart w:id="120" w:name="_Toc536793221"/>
+      <w:bookmarkStart w:id="117" w:name="_Toc536793004"/>
+      <w:bookmarkStart w:id="118" w:name="_Toc536793221"/>
       <w:r>
         <w:t>Comparing results</w:t>
       </w:r>
-      <w:bookmarkEnd w:id="119"/>
-      <w:bookmarkEnd w:id="120"/>
+      <w:bookmarkEnd w:id="117"/>
+      <w:bookmarkEnd w:id="118"/>
     </w:p>
     <w:p>
       <w:r>
@@ -29347,13 +29300,13 @@
       <w:pPr>
         <w:pStyle w:val="Kop2"/>
       </w:pPr>
-      <w:bookmarkStart w:id="121" w:name="_Toc536793005"/>
-      <w:bookmarkStart w:id="122" w:name="_Toc536793222"/>
+      <w:bookmarkStart w:id="119" w:name="_Toc536793005"/>
+      <w:bookmarkStart w:id="120" w:name="_Toc536793222"/>
       <w:r>
         <w:t>Results</w:t>
       </w:r>
-      <w:bookmarkEnd w:id="121"/>
-      <w:bookmarkEnd w:id="122"/>
+      <w:bookmarkEnd w:id="119"/>
+      <w:bookmarkEnd w:id="120"/>
     </w:p>
     <w:p>
       <w:r>
@@ -29837,11 +29790,11 @@
         <w:lastRenderedPageBreak/>
         <w:br/>
       </w:r>
-      <w:bookmarkStart w:id="123" w:name="_Toc536793223"/>
+      <w:bookmarkStart w:id="121" w:name="_Toc536793223"/>
       <w:r>
         <w:t>Conclusion &amp; Discussion</w:t>
       </w:r>
-      <w:bookmarkEnd w:id="123"/>
+      <w:bookmarkEnd w:id="121"/>
     </w:p>
     <w:p>
       <w:r>
@@ -30066,239 +30019,239 @@
       <w:pPr>
         <w:pStyle w:val="Kop2"/>
       </w:pPr>
-      <w:bookmarkStart w:id="124" w:name="_Toc536793011"/>
-      <w:bookmarkStart w:id="125" w:name="_Toc536793224"/>
+      <w:bookmarkStart w:id="122" w:name="_Toc536793011"/>
+      <w:bookmarkStart w:id="123" w:name="_Toc536793224"/>
       <w:r>
         <w:lastRenderedPageBreak/>
         <w:t>Scientific and practical contribution</w:t>
       </w:r>
+      <w:bookmarkEnd w:id="122"/>
+      <w:bookmarkEnd w:id="123"/>
+    </w:p>
+    <w:p>
+      <w:r>
+        <w:t>Through this project, a clear concept has been shown on how to extend a predictive model with user values to improve planning of notifications. It shows how several existing concepts can be combined to create a complex and dynamic model. While still in a rudimentary state, it allows for various paths for further research.</w:t>
+      </w:r>
+    </w:p>
+    <w:p>
+      <w:r>
+        <w:t>Furthermore, by actually designing, creating and testing an implementation, it is directly interesting for use in corporate applications. Companies that already work with planning and activity information could benefit from its applications.</w:t>
+      </w:r>
+    </w:p>
+    <w:p>
+      <w:pPr>
+        <w:pStyle w:val="Kop2"/>
+      </w:pPr>
+      <w:bookmarkStart w:id="124" w:name="_Toc536793225"/>
+      <w:r>
+        <w:t>Future enhancements</w:t>
+      </w:r>
       <w:bookmarkEnd w:id="124"/>
+    </w:p>
+    <w:p>
+      <w:r>
+        <w:t xml:space="preserve">There are a number of aspects which warrant closer inspection when revisiting this project. </w:t>
+      </w:r>
+    </w:p>
+    <w:p>
+      <w:pPr>
+        <w:pStyle w:val="Kop3"/>
+      </w:pPr>
+      <w:bookmarkStart w:id="125" w:name="_Toc536793013"/>
+      <w:bookmarkStart w:id="126" w:name="_Toc536793226"/>
+      <w:r>
+        <w:t>Differentiating between values</w:t>
+      </w:r>
       <w:bookmarkEnd w:id="125"/>
-    </w:p>
-    <w:p>
-      <w:r>
-        <w:t>Through this project, a clear concept has been shown on how to extend a predictive model with user values to improve planning of notifications. It shows how several existing concepts can be combined to create a complex and dynamic model. While still in a rudimentary state, it allows for various paths for further research.</w:t>
-      </w:r>
-    </w:p>
-    <w:p>
-      <w:r>
-        <w:t>Furthermore, by actually designing, creating and testing an implementation, it is directly interesting for use in corporate applications. Companies that already work with planning and activity information could benefit from its applications.</w:t>
-      </w:r>
-    </w:p>
-    <w:p>
-      <w:pPr>
-        <w:pStyle w:val="Kop2"/>
-      </w:pPr>
-      <w:bookmarkStart w:id="126" w:name="_Toc536793225"/>
-      <w:r>
-        <w:t>Future enhancements</w:t>
-      </w:r>
       <w:bookmarkEnd w:id="126"/>
     </w:p>
     <w:p>
       <w:r>
-        <w:t xml:space="preserve">There are a number of aspects which warrant closer inspection when revisiting this project. </w:t>
+        <w:t xml:space="preserve">In </w:t>
+      </w:r>
+      <w:r>
+        <w:fldChar w:fldCharType="begin"/>
+      </w:r>
+      <w:r>
+        <w:instrText xml:space="preserve"> REF _Ref536793085 \r \h </w:instrText>
+      </w:r>
+      <w:r>
+        <w:fldChar w:fldCharType="separate"/>
+      </w:r>
+      <w:r>
+        <w:t>3.4.2</w:t>
+      </w:r>
+      <w:r>
+        <w:fldChar w:fldCharType="end"/>
+      </w:r>
+      <w:r>
+        <w:t xml:space="preserve">, the choice was made to look at a single value. While appropriate for this implementation, it does limit the way in which values can be considered. Firstly, notifications may invoke losses in several different values. Furthermore, different values may have a different level of importance to users. Comparing these differences may provide more insight into the effects of the values on the ideal moment. </w:t>
+      </w:r>
+    </w:p>
+    <w:p>
+      <w:r>
+        <w:t>Similarly, the value of remembering should be taken into consideration. While the assumptions regarding this matter are appropriate, there is one case that is not being considered. That case occurs when the notification incurred loss is at all times higher than the value gain invoked by actually remembering. This raises questions as to whether the reminder should be planned at all.</w:t>
+      </w:r>
+    </w:p>
+    <w:p>
+      <w:r>
+        <w:t>Both of these changes would be very interesting, however, they would drastically increase the complexity of the mathematical calculations needed to be performed.</w:t>
       </w:r>
     </w:p>
     <w:p>
       <w:pPr>
         <w:pStyle w:val="Kop3"/>
       </w:pPr>
-      <w:bookmarkStart w:id="127" w:name="_Toc536793013"/>
-      <w:bookmarkStart w:id="128" w:name="_Toc536793226"/>
-      <w:r>
-        <w:t>Differentiating between values</w:t>
+      <w:bookmarkStart w:id="127" w:name="_Toc536793014"/>
+      <w:bookmarkStart w:id="128" w:name="_Toc536793227"/>
+      <w:r>
+        <w:t>Larger Apriori sets</w:t>
       </w:r>
       <w:bookmarkEnd w:id="127"/>
       <w:bookmarkEnd w:id="128"/>
     </w:p>
     <w:p>
       <w:r>
-        <w:t xml:space="preserve">In </w:t>
+        <w:t xml:space="preserve">When computing the Apriori sets in </w:t>
       </w:r>
       <w:r>
         <w:fldChar w:fldCharType="begin"/>
       </w:r>
       <w:r>
-        <w:instrText xml:space="preserve"> REF _Ref536793085 \r \h </w:instrText>
+        <w:instrText xml:space="preserve"> REF _Ref535135453 \r \h </w:instrText>
       </w:r>
       <w:r>
         <w:fldChar w:fldCharType="separate"/>
       </w:r>
       <w:r>
-        <w:t>3.4.2</w:t>
+        <w:t>3.3.2</w:t>
       </w:r>
       <w:r>
         <w:fldChar w:fldCharType="end"/>
       </w:r>
       <w:r>
-        <w:t xml:space="preserve">, the choice was made to look at a single value. While appropriate for this implementation, it does limit the way in which values can be considered. Firstly, notifications may invoke losses in several different values. Furthermore, different values may have a different level of importance to users. Comparing these differences may provide more insight into the effects of the values on the ideal moment. </w:t>
-      </w:r>
-    </w:p>
-    <w:p>
-      <w:r>
-        <w:t>Similarly, the value of remembering should be taken into consideration. While the assumptions regarding this matter are appropriate, there is one case that is not being considered. That case occurs when the notification incurred loss is at all times higher than the value gain invoked by actually remembering. This raises questions as to whether the reminder should be planned at all.</w:t>
-      </w:r>
-    </w:p>
-    <w:p>
-      <w:r>
-        <w:t>Both of these changes would be very interesting, however, they would drastically increase the complexity of the mathematical calculations needed to be performed.</w:t>
+        <w:t xml:space="preserve">, only single transactions were considered. The main reason for this was that this would easily translate into a statistical model. However, the power of the Apriori algorithm, as well as other predictive algorithms, is that it identifies sequences of activities likely to follow one another. </w:t>
+      </w:r>
+    </w:p>
+    <w:p>
+      <w:r>
+        <w:lastRenderedPageBreak/>
+        <w:t xml:space="preserve">A possible way of expanding the sets while still being able to use Markov chains for the statistical model is to view every set as a single state in the Markov chain. However, the difficulty lies in the mathematical implications this will have on the further calculations.  </w:t>
       </w:r>
     </w:p>
     <w:p>
       <w:pPr>
         <w:pStyle w:val="Kop3"/>
       </w:pPr>
-      <w:bookmarkStart w:id="129" w:name="_Toc536793014"/>
-      <w:bookmarkStart w:id="130" w:name="_Toc536793227"/>
-      <w:r>
-        <w:t>Larger Apriori sets</w:t>
+      <w:bookmarkStart w:id="129" w:name="_Toc536793015"/>
+      <w:bookmarkStart w:id="130" w:name="_Toc536793228"/>
+      <w:r>
+        <w:t>Goal reasoning</w:t>
       </w:r>
       <w:bookmarkEnd w:id="129"/>
       <w:bookmarkEnd w:id="130"/>
     </w:p>
     <w:p>
       <w:r>
-        <w:t xml:space="preserve">When computing the Apriori sets in </w:t>
+        <w:t xml:space="preserve">As mentioned in </w:t>
       </w:r>
       <w:r>
         <w:fldChar w:fldCharType="begin"/>
       </w:r>
       <w:r>
-        <w:instrText xml:space="preserve"> REF _Ref535135453 \r \h </w:instrText>
+        <w:instrText xml:space="preserve"> REF _Ref536793085 \r \h </w:instrText>
       </w:r>
       <w:r>
         <w:fldChar w:fldCharType="separate"/>
       </w:r>
       <w:r>
-        <w:t>3.3.2</w:t>
+        <w:t>3.4.2</w:t>
       </w:r>
       <w:r>
         <w:fldChar w:fldCharType="end"/>
       </w:r>
       <w:r>
-        <w:t xml:space="preserve">, only single transactions were considered. The main reason for this was that this would easily translate into a statistical model. However, the power of the Apriori algorithm, as well as other predictive algorithms, is that it identifies sequences of activities likely to follow one another. </w:t>
-      </w:r>
-    </w:p>
-    <w:p>
-      <w:r>
-        <w:lastRenderedPageBreak/>
-        <w:t xml:space="preserve">A possible way of expanding the sets while still being able to use Markov chains for the statistical model is to view every set as a single state in the Markov chain. However, the difficulty lies in the mathematical implications this will have on the further calculations.  </w:t>
+        <w:t xml:space="preserve">, rather than applying the concept of goal reasoning as described in </w:t>
+      </w:r>
+      <w:r>
+        <w:fldChar w:fldCharType="begin"/>
+      </w:r>
+      <w:r>
+        <w:instrText xml:space="preserve"> ADDIN ZOTERO_ITEM CSL_CITATION {"citationID":"rnNScBkq","properties":{"formattedCitation":"[34]","plainCitation":"[34]","noteIndex":0},"citationItems":[{"id":129,"uris":["http://zotero.org/users/5057732/items/IDJQCG3G"],"uri":["http://zotero.org/users/5057732/items/IDJQCG3G"],"itemData":{"id":129,"type":"paper-conference","title":"Reasoning with Goal Models","container-title":"Conceptual Modeling — ER 2002","collection-title":"Lecture Notes in Computer Science","publisher":"Springer, Berlin, Heidelberg","page":"167-181","source":"link.springer.com","event":"International Conference on Conceptual Modeling","abstract":"Over the past decade, goal models have been used in Computer Science in order to represent software requirements, business objectives and design qualities. Such models extend traditional AI planning techniques for representing goals by allowing for partially defined and possibly inconsistent goals. This paper presents a formal framework for reasoning with such goal models. In particular, the paper proposes a qualitative and a numerical axiomatization for goal modeling primitives and introduces label propagation algorithms that are shown to be sound and complete with respect to their respective axiomatizations. In addition, the paper reports on preliminary experimental results on the propagation algorithms applied to a goal model for a US car manufacturer.","URL":"https://link.springer.com/chapter/10.1007/3-540-45816-6_22","DOI":"10.1007/3-540-45816-6_22","ISBN":"978-3-540-44277-6","language":"en","author":[{"family":"Giorgini","given":"Paolo"},{"family":"Mylopoulos","given":"John"},{"family":"Nicchiarelli","given":"Eleonora"},{"family":"Sebastiani","given":"Roberto"}],"issued":{"date-parts":[["2002",10,7]]},"accessed":{"date-parts":[["2018",4,19]]}}}],"schema":"https://github.com/citation-style-language/schema/raw/master/csl-citation.json"} </w:instrText>
+      </w:r>
+      <w:r>
+        <w:fldChar w:fldCharType="separate"/>
+      </w:r>
+      <w:r>
+        <w:rPr>
+          <w:noProof/>
+        </w:rPr>
+        <w:t>[34]</w:t>
+      </w:r>
+      <w:r>
+        <w:fldChar w:fldCharType="end"/>
+      </w:r>
+      <w:r>
+        <w:t xml:space="preserve">, attaining the goal was made synonymous with arriving at a certain activity. In reality, attaining a goal is much more dependent on a number of prerequisite activities. </w:t>
+      </w:r>
+    </w:p>
+    <w:p>
+      <w:r>
+        <w:t xml:space="preserve">An initial idea for this would be to look at the larger Apriori sets as mentioned just before. However, these prerequisites do not necessarily have to be completed in order. As such, more research would be required in order to implement this. Most likely, a solution could be found through combining the concepts from </w:t>
+      </w:r>
+      <w:r>
+        <w:fldChar w:fldCharType="begin"/>
+      </w:r>
+      <w:r>
+        <w:instrText xml:space="preserve"> ADDIN ZOTERO_ITEM CSL_CITATION {"citationID":"yUXmcxqo","properties":{"formattedCitation":"[34], [40]","plainCitation":"[34], [40]","noteIndex":0},"citationItems":[{"id":21,"uris":["http://zotero.org/users/5057732/items/WEU9RSNJ"],"uri":["http://zotero.org/users/5057732/items/WEU9RSNJ"],"itemData":{"id":21,"type":"article-journal","title":"Requirements for a Temporal Logic of Daily Activities for Supportive Technology","source":"Zotero","abstract":"Behaviour support technology is aimed at helping people organize their daily routines. The overall goal of our research is to develop generic techniques for representing people’s actual and desired behavior, i.e. commitments towards themselves and others, and for reasoning about corresponding supportive actions to help them comply with these commitments as well as handle non-compliance appropriately. Describing daily behavior concerns representing the types of behaviour the user typically performs, but also when, i.e. we need to take into account temporal dimensions of daily behaviour. This paper forms a ﬁrst requirements analysis of the types of temporal dimensions that are relevant for the purpose of supporting people’s daily activities and how these may be formalized. This analysis forms the starting point for selecting or developing a formal temporal representation language for daily activities.","language":"en","author":[{"family":"Kließ","given":"Malte S"},{"family":"Riemsdijk","given":"M. Birna","non-dropping-particle":"van"}]}},{"id":129,"uris":["http://zotero.org/users/5057732/items/IDJQCG3G"],"uri":["http://zotero.org/users/5057732/items/IDJQCG3G"],"itemData":{"id":129,"type":"paper-conference","title":"Reasoning with Goal Models","container-title":"Conceptual Modeling — ER 2002","collection-title":"Lecture Notes in Computer Science","publisher":"Springer, Berlin, Heidelberg","page":"167-181","source":"link.springer.com","event":"International Conference on Conceptual Modeling","abstract":"Over the past decade, goal models have been used in Computer Science in order to represent software requirements, business objectives and design qualities. Such models extend traditional AI planning techniques for representing goals by allowing for partially defined and possibly inconsistent goals. This paper presents a formal framework for reasoning with such goal models. In particular, the paper proposes a qualitative and a numerical axiomatization for goal modeling primitives and introduces label propagation algorithms that are shown to be sound and complete with respect to their respective axiomatizations. In addition, the paper reports on preliminary experimental results on the propagation algorithms applied to a goal model for a US car manufacturer.","URL":"https://link.springer.com/chapter/10.1007/3-540-45816-6_22","DOI":"10.1007/3-540-45816-6_22","ISBN":"978-3-540-44277-6","language":"en","author":[{"family":"Giorgini","given":"Paolo"},{"family":"Mylopoulos","given":"John"},{"family":"Nicchiarelli","given":"Eleonora"},{"family":"Sebastiani","given":"Roberto"}],"issued":{"date-parts":[["2002",10,7]]},"accessed":{"date-parts":[["2018",4,19]]}}}],"schema":"https://github.com/citation-style-language/schema/raw/master/csl-citation.json"} </w:instrText>
+      </w:r>
+      <w:r>
+        <w:fldChar w:fldCharType="separate"/>
+      </w:r>
+      <w:r>
+        <w:rPr>
+          <w:noProof/>
+        </w:rPr>
+        <w:t>[34], [40]</w:t>
+      </w:r>
+      <w:r>
+        <w:fldChar w:fldCharType="end"/>
+      </w:r>
+      <w:r>
+        <w:t>.</w:t>
+      </w:r>
+    </w:p>
+    <w:p>
+      <w:r>
+        <w:t>Another aspect is that there can be more than one activity related to the goal. In the main example of Peter, two goal activities were mentioned: Sleeping and leaving the house. While the current implementation allows for only a single goal activity, there is nothing that blocks expansion to multiple goal activities. This is done by simply making both states absorbing and adjusting all calculations accordingly. While demanding a bit of time, it is not at all an unattainable next step in improving the concept of this paper.</w:t>
       </w:r>
     </w:p>
     <w:p>
       <w:pPr>
         <w:pStyle w:val="Kop3"/>
       </w:pPr>
-      <w:bookmarkStart w:id="131" w:name="_Toc536793015"/>
-      <w:bookmarkStart w:id="132" w:name="_Toc536793228"/>
-      <w:r>
-        <w:t>Goal reasoning</w:t>
+      <w:bookmarkStart w:id="131" w:name="_Toc536793016"/>
+      <w:bookmarkStart w:id="132" w:name="_Toc536793229"/>
+      <w:r>
+        <w:t>Other prediction methods</w:t>
       </w:r>
       <w:bookmarkEnd w:id="131"/>
       <w:bookmarkEnd w:id="132"/>
     </w:p>
     <w:p>
       <w:r>
-        <w:t xml:space="preserve">As mentioned in </w:t>
-      </w:r>
-      <w:r>
-        <w:fldChar w:fldCharType="begin"/>
-      </w:r>
-      <w:r>
-        <w:instrText xml:space="preserve"> REF _Ref536793085 \r \h </w:instrText>
-      </w:r>
-      <w:r>
-        <w:fldChar w:fldCharType="separate"/>
-      </w:r>
-      <w:r>
-        <w:t>3.4.2</w:t>
-      </w:r>
-      <w:r>
-        <w:fldChar w:fldCharType="end"/>
-      </w:r>
-      <w:r>
-        <w:t xml:space="preserve">, rather than applying the concept of goal reasoning as described in </w:t>
-      </w:r>
-      <w:r>
-        <w:fldChar w:fldCharType="begin"/>
-      </w:r>
-      <w:r>
-        <w:instrText xml:space="preserve"> ADDIN ZOTERO_ITEM CSL_CITATION {"citationID":"rnNScBkq","properties":{"formattedCitation":"[34]","plainCitation":"[34]","noteIndex":0},"citationItems":[{"id":129,"uris":["http://zotero.org/users/5057732/items/IDJQCG3G"],"uri":["http://zotero.org/users/5057732/items/IDJQCG3G"],"itemData":{"id":129,"type":"paper-conference","title":"Reasoning with Goal Models","container-title":"Conceptual Modeling — ER 2002","collection-title":"Lecture Notes in Computer Science","publisher":"Springer, Berlin, Heidelberg","page":"167-181","source":"link.springer.com","event":"International Conference on Conceptual Modeling","abstract":"Over the past decade, goal models have been used in Computer Science in order to represent software requirements, business objectives and design qualities. Such models extend traditional AI planning techniques for representing goals by allowing for partially defined and possibly inconsistent goals. This paper presents a formal framework for reasoning with such goal models. In particular, the paper proposes a qualitative and a numerical axiomatization for goal modeling primitives and introduces label propagation algorithms that are shown to be sound and complete with respect to their respective axiomatizations. In addition, the paper reports on preliminary experimental results on the propagation algorithms applied to a goal model for a US car manufacturer.","URL":"https://link.springer.com/chapter/10.1007/3-540-45816-6_22","DOI":"10.1007/3-540-45816-6_22","ISBN":"978-3-540-44277-6","language":"en","author":[{"family":"Giorgini","given":"Paolo"},{"family":"Mylopoulos","given":"John"},{"family":"Nicchiarelli","given":"Eleonora"},{"family":"Sebastiani","given":"Roberto"}],"issued":{"date-parts":[["2002",10,7]]},"accessed":{"date-parts":[["2018",4,19]]}}}],"schema":"https://github.com/citation-style-language/schema/raw/master/csl-citation.json"} </w:instrText>
-      </w:r>
-      <w:r>
-        <w:fldChar w:fldCharType="separate"/>
-      </w:r>
-      <w:r>
-        <w:rPr>
-          <w:noProof/>
-        </w:rPr>
-        <w:t>[34]</w:t>
-      </w:r>
-      <w:r>
-        <w:fldChar w:fldCharType="end"/>
-      </w:r>
-      <w:r>
-        <w:t xml:space="preserve">, attaining the goal was made synonymous with arriving at a certain activity. In reality, attaining a goal is much more dependent on a number of prerequisite activities. </w:t>
-      </w:r>
-    </w:p>
-    <w:p>
-      <w:r>
-        <w:t xml:space="preserve">An initial idea for this would be to look at the larger Apriori sets as mentioned just before. However, these prerequisites do not necessarily have to be completed in order. As such, more research would be required in order to implement this. Most likely, a solution could be found through combining the concepts from </w:t>
-      </w:r>
-      <w:r>
-        <w:fldChar w:fldCharType="begin"/>
-      </w:r>
-      <w:r>
-        <w:instrText xml:space="preserve"> ADDIN ZOTERO_ITEM CSL_CITATION {"citationID":"yUXmcxqo","properties":{"formattedCitation":"[34], [40]","plainCitation":"[34], [40]","noteIndex":0},"citationItems":[{"id":21,"uris":["http://zotero.org/users/5057732/items/WEU9RSNJ"],"uri":["http://zotero.org/users/5057732/items/WEU9RSNJ"],"itemData":{"id":21,"type":"article-journal","title":"Requirements for a Temporal Logic of Daily Activities for Supportive Technology","source":"Zotero","abstract":"Behaviour support technology is aimed at helping people organize their daily routines. The overall goal of our research is to develop generic techniques for representing people’s actual and desired behavior, i.e. commitments towards themselves and others, and for reasoning about corresponding supportive actions to help them comply with these commitments as well as handle non-compliance appropriately. Describing daily behavior concerns representing the types of behaviour the user typically performs, but also when, i.e. we need to take into account temporal dimensions of daily behaviour. This paper forms a ﬁrst requirements analysis of the types of temporal dimensions that are relevant for the purpose of supporting people’s daily activities and how these may be formalized. This analysis forms the starting point for selecting or developing a formal temporal representation language for daily activities.","language":"en","author":[{"family":"Kließ","given":"Malte S"},{"family":"Riemsdijk","given":"M. Birna","non-dropping-particle":"van"}]}},{"id":129,"uris":["http://zotero.org/users/5057732/items/IDJQCG3G"],"uri":["http://zotero.org/users/5057732/items/IDJQCG3G"],"itemData":{"id":129,"type":"paper-conference","title":"Reasoning with Goal Models","container-title":"Conceptual Modeling — ER 2002","collection-title":"Lecture Notes in Computer Science","publisher":"Springer, Berlin, Heidelberg","page":"167-181","source":"link.springer.com","event":"International Conference on Conceptual Modeling","abstract":"Over the past decade, goal models have been used in Computer Science in order to represent software requirements, business objectives and design qualities. Such models extend traditional AI planning techniques for representing goals by allowing for partially defined and possibly inconsistent goals. This paper presents a formal framework for reasoning with such goal models. In particular, the paper proposes a qualitative and a numerical axiomatization for goal modeling primitives and introduces label propagation algorithms that are shown to be sound and complete with respect to their respective axiomatizations. In addition, the paper reports on preliminary experimental results on the propagation algorithms applied to a goal model for a US car manufacturer.","URL":"https://link.springer.com/chapter/10.1007/3-540-45816-6_22","DOI":"10.1007/3-540-45816-6_22","ISBN":"978-3-540-44277-6","language":"en","author":[{"family":"Giorgini","given":"Paolo"},{"family":"Mylopoulos","given":"John"},{"family":"Nicchiarelli","given":"Eleonora"},{"family":"Sebastiani","given":"Roberto"}],"issued":{"date-parts":[["2002",10,7]]},"accessed":{"date-parts":[["2018",4,19]]}}}],"schema":"https://github.com/citation-style-language/schema/raw/master/csl-citation.json"} </w:instrText>
-      </w:r>
-      <w:r>
-        <w:fldChar w:fldCharType="separate"/>
-      </w:r>
-      <w:r>
-        <w:rPr>
-          <w:noProof/>
-        </w:rPr>
-        <w:t>[34], [40]</w:t>
-      </w:r>
-      <w:r>
-        <w:fldChar w:fldCharType="end"/>
-      </w:r>
-      <w:r>
-        <w:t>.</w:t>
-      </w:r>
-    </w:p>
-    <w:p>
-      <w:r>
-        <w:t>Another aspect is that there can be more than one activity related to the goal. In the main example of Peter, two goal activities were mentioned: Sleeping and leaving the house. While the current implementation allows for only a single goal activity, there is nothing that blocks expansion to multiple goal activities. This is done by simply making both states absorbing and adjusting all calculations accordingly. While demanding a bit of time, it is not at all an unattainable next step in improving the concept of this paper.</w:t>
-      </w:r>
-    </w:p>
-    <w:p>
-      <w:pPr>
-        <w:pStyle w:val="Kop3"/>
-      </w:pPr>
-      <w:bookmarkStart w:id="133" w:name="_Toc536793016"/>
-      <w:bookmarkStart w:id="134" w:name="_Toc536793229"/>
-      <w:r>
-        <w:t>Other prediction methods</w:t>
+        <w:t>The prediction methods based on clustering and the Apriori algorithm are definitely not the most efficient or the most accurate. They are, however, acceptably accurate and easy to implement and tweak. With more and more advanced machine learning algorithms being developed, upgrading the implementation of this paper with such a prediction method would be an interesting undertaking.</w:t>
+      </w:r>
+    </w:p>
+    <w:p>
+      <w:pPr>
+        <w:pStyle w:val="Kop2"/>
+      </w:pPr>
+      <w:bookmarkStart w:id="133" w:name="_Toc536793230"/>
+      <w:r>
+        <w:t>Final remarks</w:t>
       </w:r>
       <w:bookmarkEnd w:id="133"/>
-      <w:bookmarkEnd w:id="134"/>
-    </w:p>
-    <w:p>
-      <w:r>
-        <w:t>The prediction methods based on clustering and the Apriori algorithm are definitely not the most efficient or the most accurate. They are, however, acceptably accurate and easy to implement and tweak. With more and more advanced machine learning algorithms being developed, upgrading the implementation of this paper with such a prediction method would be an interesting undertaking.</w:t>
-      </w:r>
-    </w:p>
-    <w:p>
-      <w:pPr>
-        <w:pStyle w:val="Kop2"/>
-      </w:pPr>
-      <w:bookmarkStart w:id="135" w:name="_Toc536793230"/>
-      <w:r>
-        <w:t>Final remarks</w:t>
-      </w:r>
-      <w:bookmarkEnd w:id="135"/>
     </w:p>
     <w:p>
       <w:r>
@@ -30325,11 +30278,11 @@
         <w:lastRenderedPageBreak/>
         <w:br/>
       </w:r>
-      <w:bookmarkStart w:id="136" w:name="_Toc536793231"/>
+      <w:bookmarkStart w:id="134" w:name="_Toc536793231"/>
       <w:r>
         <w:t>References</w:t>
       </w:r>
-      <w:bookmarkEnd w:id="136"/>
+      <w:bookmarkEnd w:id="134"/>
     </w:p>
     <w:p>
       <w:pPr>
@@ -35034,24 +34987,24 @@
         <w:lastRenderedPageBreak/>
         <w:br/>
       </w:r>
-      <w:bookmarkStart w:id="137" w:name="_Toc536793232"/>
+      <w:bookmarkStart w:id="135" w:name="_Toc536793232"/>
       <w:r>
         <w:t>Appendices</w:t>
       </w:r>
+      <w:bookmarkEnd w:id="135"/>
+    </w:p>
+    <w:p>
+      <w:pPr>
+        <w:pStyle w:val="Kop2"/>
+      </w:pPr>
+      <w:bookmarkStart w:id="136" w:name="_Ref536793072"/>
+      <w:bookmarkStart w:id="137" w:name="_Toc536793233"/>
+      <w:bookmarkStart w:id="138" w:name="_Ref530630346"/>
+      <w:r>
+        <w:t>Key concepts of researched papers.</w:t>
+      </w:r>
+      <w:bookmarkEnd w:id="136"/>
       <w:bookmarkEnd w:id="137"/>
-    </w:p>
-    <w:p>
-      <w:pPr>
-        <w:pStyle w:val="Kop2"/>
-      </w:pPr>
-      <w:bookmarkStart w:id="138" w:name="_Ref536793072"/>
-      <w:bookmarkStart w:id="139" w:name="_Toc536793233"/>
-      <w:bookmarkStart w:id="140" w:name="_Ref530630346"/>
-      <w:r>
-        <w:t>Key concepts of researched papers.</w:t>
-      </w:r>
-      <w:bookmarkEnd w:id="138"/>
-      <w:bookmarkEnd w:id="139"/>
     </w:p>
     <w:p>
       <w:pPr>
@@ -35372,8 +35325,8 @@
         <w:pStyle w:val="Subkopje"/>
         <w:ind w:firstLine="700"/>
       </w:pPr>
-      <w:bookmarkStart w:id="141" w:name="OLE_LINK1"/>
-      <w:bookmarkStart w:id="142" w:name="OLE_LINK2"/>
+      <w:bookmarkStart w:id="139" w:name="OLE_LINK1"/>
+      <w:bookmarkStart w:id="140" w:name="OLE_LINK2"/>
       <w:r>
         <w:t>Special properties</w:t>
       </w:r>
@@ -35408,8 +35361,8 @@
       <w:r>
         <w:t>Not related to reminders</w:t>
       </w:r>
-      <w:bookmarkEnd w:id="141"/>
-      <w:bookmarkEnd w:id="142"/>
+      <w:bookmarkEnd w:id="139"/>
+      <w:bookmarkEnd w:id="140"/>
     </w:p>
     <w:p>
       <w:pPr>
@@ -36219,13 +36172,13 @@
       <w:pPr>
         <w:pStyle w:val="Kop2"/>
       </w:pPr>
-      <w:bookmarkStart w:id="143" w:name="_Ref536793076"/>
-      <w:bookmarkStart w:id="144" w:name="_Toc536793234"/>
+      <w:bookmarkStart w:id="141" w:name="_Ref536793076"/>
+      <w:bookmarkStart w:id="142" w:name="_Toc536793234"/>
       <w:r>
         <w:t>Dataset entry</w:t>
       </w:r>
-      <w:bookmarkEnd w:id="143"/>
-      <w:bookmarkEnd w:id="144"/>
+      <w:bookmarkEnd w:id="141"/>
+      <w:bookmarkEnd w:id="142"/>
     </w:p>
     <w:p>
       <w:r>
@@ -36237,18 +36190,18 @@
         <w:t>The format of the dataset is that of XES (Extendable Event Stream) which is an implementation of the XML format. A typical entry for both events of an activity looks like this:</w:t>
       </w:r>
     </w:p>
-    <w:bookmarkStart w:id="145" w:name="_MON_1604368721"/>
-    <w:bookmarkEnd w:id="145"/>
+    <w:bookmarkStart w:id="143" w:name="_MON_1604368721"/>
+    <w:bookmarkEnd w:id="143"/>
     <w:p>
       <w:r>
         <w:rPr>
           <w:noProof/>
         </w:rPr>
         <w:object w:dxaOrig="9060" w:dyaOrig="2880" w14:anchorId="17611701">
-          <v:shape id="_x0000_i1025" type="#_x0000_t75" alt="" style="width:454.25pt;height:2in;mso-width-percent:0;mso-height-percent:0;mso-width-percent:0;mso-height-percent:0" o:ole="">
+          <v:shape id="_x0000_i1025" type="#_x0000_t75" alt="" style="width:454.35pt;height:2in;mso-width-percent:0;mso-height-percent:0;mso-width-percent:0;mso-height-percent:0" o:ole="">
             <v:imagedata r:id="rId13" o:title=""/>
           </v:shape>
-          <o:OLEObject Type="Embed" ProgID="Word.Document.12" ShapeID="_x0000_i1025" DrawAspect="Content" ObjectID="_1611488178" r:id="rId14">
+          <o:OLEObject Type="Embed" ProgID="Word.Document.12" ShapeID="_x0000_i1025" DrawAspect="Content" ObjectID="_1611488337" r:id="rId14">
             <o:FieldCodes>\s</o:FieldCodes>
           </o:OLEObject>
         </w:object>
@@ -36263,15 +36216,15 @@
       <w:pPr>
         <w:pStyle w:val="Kop2"/>
       </w:pPr>
-      <w:bookmarkStart w:id="146" w:name="_Ref536793077"/>
-      <w:bookmarkStart w:id="147" w:name="_Toc536793235"/>
+      <w:bookmarkStart w:id="144" w:name="_Ref536793077"/>
+      <w:bookmarkStart w:id="145" w:name="_Toc536793235"/>
       <w:r>
         <w:lastRenderedPageBreak/>
         <w:t>Unique activities in dataset</w:t>
       </w:r>
-      <w:bookmarkEnd w:id="140"/>
-      <w:bookmarkEnd w:id="146"/>
-      <w:bookmarkEnd w:id="147"/>
+      <w:bookmarkEnd w:id="138"/>
+      <w:bookmarkEnd w:id="144"/>
+      <w:bookmarkEnd w:id="145"/>
     </w:p>
     <w:p>
       <w:pPr>
@@ -43239,7 +43192,7 @@
 </file>
 
 <file path=customXml/itemProps1.xml><?xml version="1.0" encoding="utf-8"?>
-<ds:datastoreItem xmlns:ds="http://schemas.openxmlformats.org/officeDocument/2006/customXml" ds:itemID="{FA384CA1-8831-F349-9516-B51FF9DA50A0}">
+<ds:datastoreItem xmlns:ds="http://schemas.openxmlformats.org/officeDocument/2006/customXml" ds:itemID="{E2BCAFEB-36C3-254D-913A-20FDA3F2834B}">
   <ds:schemaRefs>
     <ds:schemaRef ds:uri="http://schemas.openxmlformats.org/officeDocument/2006/bibliography"/>
   </ds:schemaRefs>

</xml_diff>